<commit_message>
Finished Main Docu Version 1
</commit_message>
<xml_diff>
--- a/documentation/ADVDISC_Amadora Andres Fernandez Syfu_Machine Project 1 Documentation_v1.docx
+++ b/documentation/ADVDISC_Amadora Andres Fernandez Syfu_Machine Project 1 Documentation_v1.docx
@@ -541,6 +541,14 @@
         </w:rPr>
         <w:t xml:space="preserve"> / </w:t>
       </w:r>
+      <w:r>
+        <w:rPr>
+          <w:rFonts w:asciiTheme="minorHAnsi" w:hAnsiTheme="minorHAnsi"/>
+          <w:sz w:val="22"/>
+          <w:szCs w:val="22"/>
+        </w:rPr>
+        <w:t>3</w:t>
+      </w:r>
     </w:p>
     <w:p>
       <w:pPr>
@@ -559,6 +567,14 @@
         </w:rPr>
         <w:t>II. Introduction</w:t>
       </w:r>
+      <w:r>
+        <w:rPr>
+          <w:rFonts w:asciiTheme="minorHAnsi" w:hAnsiTheme="minorHAnsi"/>
+          <w:sz w:val="22"/>
+          <w:szCs w:val="22"/>
+        </w:rPr>
+        <w:t xml:space="preserve"> / 5</w:t>
+      </w:r>
     </w:p>
     <w:p>
       <w:pPr>
@@ -577,6 +593,14 @@
         </w:rPr>
         <w:t>III. Design</w:t>
       </w:r>
+      <w:r>
+        <w:rPr>
+          <w:rFonts w:asciiTheme="minorHAnsi" w:hAnsiTheme="minorHAnsi"/>
+          <w:sz w:val="22"/>
+          <w:szCs w:val="22"/>
+        </w:rPr>
+        <w:t xml:space="preserve"> / 6</w:t>
+      </w:r>
     </w:p>
     <w:p>
       <w:pPr>
@@ -594,6 +618,40 @@
           <w:szCs w:val="22"/>
         </w:rPr>
         <w:t>IV. Implementation</w:t>
+      </w:r>
+      <w:r>
+        <w:rPr>
+          <w:rFonts w:asciiTheme="minorHAnsi" w:hAnsiTheme="minorHAnsi"/>
+          <w:sz w:val="22"/>
+          <w:szCs w:val="22"/>
+        </w:rPr>
+        <w:t xml:space="preserve"> / 13</w:t>
+      </w:r>
+    </w:p>
+    <w:p>
+      <w:pPr>
+        <w:spacing w:line="360" w:lineRule="auto"/>
+        <w:rPr>
+          <w:rFonts w:asciiTheme="minorHAnsi" w:hAnsiTheme="minorHAnsi"/>
+          <w:sz w:val="22"/>
+          <w:szCs w:val="22"/>
+        </w:rPr>
+      </w:pPr>
+      <w:r>
+        <w:rPr>
+          <w:rFonts w:asciiTheme="minorHAnsi" w:hAnsiTheme="minorHAnsi"/>
+          <w:sz w:val="22"/>
+          <w:szCs w:val="22"/>
+        </w:rPr>
+        <w:t>V. Conclusion</w:t>
+      </w:r>
+      <w:r>
+        <w:rPr>
+          <w:rFonts w:asciiTheme="minorHAnsi" w:hAnsiTheme="minorHAnsi"/>
+          <w:sz w:val="22"/>
+          <w:szCs w:val="22"/>
+        </w:rPr>
+        <w:t xml:space="preserve"> / 14</w:t>
       </w:r>
     </w:p>
     <w:p>
@@ -618,7 +676,7 @@
           <w:sz w:val="22"/>
           <w:szCs w:val="22"/>
         </w:rPr>
-        <w:t>V. Conclusion</w:t>
+        <w:t>Appendix A:  Objects and their Transformations / 15</w:t>
       </w:r>
     </w:p>
     <w:p>
@@ -2631,8 +2689,6 @@
         </w:rPr>
         <w:t xml:space="preserve">This is because it would be difficult to draw the sheared or liberally rotated conic sections so, following Interface Segregation Principle, these operations were separated into their own interfaces. </w:t>
       </w:r>
-      <w:bookmarkStart w:id="0" w:name="_GoBack"/>
-      <w:bookmarkEnd w:id="0"/>
       <w:r>
         <w:rPr>
           <w:rFonts w:asciiTheme="minorHAnsi" w:hAnsiTheme="minorHAnsi"/>
@@ -6449,6 +6505,7 @@
     <w:p>
       <w:pPr>
         <w:spacing w:line="360" w:lineRule="auto"/>
+        <w:ind w:firstLine="720"/>
         <w:jc w:val="both"/>
         <w:rPr>
           <w:rFonts w:asciiTheme="minorHAnsi" w:hAnsiTheme="minorHAnsi"/>
@@ -6472,17 +6529,613 @@
         </w:rPr>
         <w:t xml:space="preserve"> For rotation and shearing, </w:t>
       </w:r>
-    </w:p>
-    <w:p>
-      <w:pPr>
-        <w:spacing w:line="360" w:lineRule="auto"/>
-        <w:jc w:val="both"/>
-        <w:rPr>
-          <w:rFonts w:asciiTheme="minorHAnsi" w:hAnsiTheme="minorHAnsi"/>
-          <w:sz w:val="22"/>
-          <w:szCs w:val="22"/>
-        </w:rPr>
-      </w:pPr>
+      <w:r>
+        <w:rPr>
+          <w:rFonts w:asciiTheme="minorHAnsi" w:hAnsiTheme="minorHAnsi"/>
+          <w:sz w:val="22"/>
+          <w:szCs w:val="22"/>
+        </w:rPr>
+        <w:t>the Math library was used to convert input to radians (</w:t>
+      </w:r>
+      <w:proofErr w:type="spellStart"/>
+      <w:r>
+        <w:rPr>
+          <w:rFonts w:asciiTheme="minorHAnsi" w:hAnsiTheme="minorHAnsi"/>
+          <w:sz w:val="22"/>
+          <w:szCs w:val="22"/>
+        </w:rPr>
+        <w:t>toRadians</w:t>
+      </w:r>
+      <w:proofErr w:type="spellEnd"/>
+      <w:r>
+        <w:rPr>
+          <w:rFonts w:asciiTheme="minorHAnsi" w:hAnsiTheme="minorHAnsi"/>
+          <w:sz w:val="22"/>
+          <w:szCs w:val="22"/>
+        </w:rPr>
+        <w:t>(double) : double) and the sin, cos, and tan(sin(double):double,</w:t>
+      </w:r>
+      <w:r>
+        <w:rPr>
+          <w:rFonts w:asciiTheme="minorHAnsi" w:hAnsiTheme="minorHAnsi"/>
+          <w:sz w:val="22"/>
+          <w:szCs w:val="22"/>
+        </w:rPr>
+        <w:t xml:space="preserve"> </w:t>
+      </w:r>
+      <w:r>
+        <w:rPr>
+          <w:rFonts w:asciiTheme="minorHAnsi" w:hAnsiTheme="minorHAnsi"/>
+          <w:sz w:val="22"/>
+          <w:szCs w:val="22"/>
+        </w:rPr>
+        <w:t>cos(double):double,</w:t>
+      </w:r>
+      <w:r>
+        <w:rPr>
+          <w:rFonts w:asciiTheme="minorHAnsi" w:hAnsiTheme="minorHAnsi"/>
+          <w:sz w:val="22"/>
+          <w:szCs w:val="22"/>
+        </w:rPr>
+        <w:t xml:space="preserve"> </w:t>
+      </w:r>
+      <w:r>
+        <w:rPr>
+          <w:rFonts w:asciiTheme="minorHAnsi" w:hAnsiTheme="minorHAnsi"/>
+          <w:sz w:val="22"/>
+          <w:szCs w:val="22"/>
+        </w:rPr>
+        <w:t xml:space="preserve">tan(double):double)) functions were also used to compute for the transformation matrix. </w:t>
+      </w:r>
+    </w:p>
+    <w:p>
+      <w:pPr>
+        <w:spacing w:line="360" w:lineRule="auto"/>
+        <w:ind w:firstLine="720"/>
+        <w:jc w:val="both"/>
+        <w:rPr>
+          <w:rFonts w:asciiTheme="minorHAnsi" w:hAnsiTheme="minorHAnsi"/>
+          <w:sz w:val="22"/>
+          <w:szCs w:val="22"/>
+        </w:rPr>
+      </w:pPr>
+      <w:r>
+        <w:rPr>
+          <w:rFonts w:asciiTheme="minorHAnsi" w:hAnsiTheme="minorHAnsi"/>
+          <w:sz w:val="22"/>
+          <w:szCs w:val="22"/>
+        </w:rPr>
+        <w:t xml:space="preserve">For drawing, Graphics2D was used. Line segments were drawn using Line2D.Double. Points were drawn using the same class, where the start and end were the same point. Vectors were drawn using the same class where the origin was one of the endpoints. Polygons were drawn using the same class where each vertex was connected to the next one in the array. The Ellipse2D.Double class was used for drawing ellipses. For </w:t>
+      </w:r>
+      <w:proofErr w:type="spellStart"/>
+      <w:r>
+        <w:rPr>
+          <w:rFonts w:asciiTheme="minorHAnsi" w:hAnsiTheme="minorHAnsi"/>
+          <w:sz w:val="22"/>
+          <w:szCs w:val="22"/>
+        </w:rPr>
+        <w:t>parabolae</w:t>
+      </w:r>
+      <w:proofErr w:type="spellEnd"/>
+      <w:r>
+        <w:rPr>
+          <w:rFonts w:asciiTheme="minorHAnsi" w:hAnsiTheme="minorHAnsi"/>
+          <w:sz w:val="22"/>
+          <w:szCs w:val="22"/>
+        </w:rPr>
+        <w:t xml:space="preserve"> and hyperbolae, a method was implemented wherein </w:t>
+      </w:r>
+      <w:r>
+        <w:rPr>
+          <w:rFonts w:asciiTheme="minorHAnsi" w:hAnsiTheme="minorHAnsi"/>
+          <w:sz w:val="22"/>
+          <w:szCs w:val="22"/>
+        </w:rPr>
+        <w:t>given a y value for opening vertical and an x-value for opening horizontal, the method would return the two intersection coordinates for that value. The following pseudocode was then used to draw the curve</w:t>
+      </w:r>
+    </w:p>
+    <w:p>
+      <w:pPr>
+        <w:tabs>
+          <w:tab w:val="left" w:pos="180"/>
+        </w:tabs>
+        <w:spacing w:line="360" w:lineRule="auto"/>
+        <w:ind w:left="720"/>
+        <w:jc w:val="both"/>
+        <w:rPr>
+          <w:rFonts w:asciiTheme="minorHAnsi" w:hAnsiTheme="minorHAnsi"/>
+          <w:sz w:val="22"/>
+          <w:szCs w:val="22"/>
+        </w:rPr>
+      </w:pPr>
+      <w:proofErr w:type="gramStart"/>
+      <w:r>
+        <w:rPr>
+          <w:rFonts w:asciiTheme="minorHAnsi" w:hAnsiTheme="minorHAnsi"/>
+          <w:sz w:val="22"/>
+          <w:szCs w:val="22"/>
+        </w:rPr>
+        <w:t>roots</w:t>
+      </w:r>
+      <w:proofErr w:type="gramEnd"/>
+      <w:r>
+        <w:rPr>
+          <w:rFonts w:asciiTheme="minorHAnsi" w:hAnsiTheme="minorHAnsi"/>
+          <w:sz w:val="22"/>
+          <w:szCs w:val="22"/>
+        </w:rPr>
+        <w:t xml:space="preserve"> = get roots at boundary</w:t>
+      </w:r>
+    </w:p>
+    <w:p>
+      <w:pPr>
+        <w:tabs>
+          <w:tab w:val="left" w:pos="180"/>
+        </w:tabs>
+        <w:spacing w:line="360" w:lineRule="auto"/>
+        <w:ind w:left="720"/>
+        <w:jc w:val="both"/>
+        <w:rPr>
+          <w:rFonts w:asciiTheme="minorHAnsi" w:hAnsiTheme="minorHAnsi"/>
+          <w:sz w:val="22"/>
+          <w:szCs w:val="22"/>
+        </w:rPr>
+      </w:pPr>
+      <w:r>
+        <w:rPr>
+          <w:rFonts w:asciiTheme="minorHAnsi" w:hAnsiTheme="minorHAnsi"/>
+          <w:sz w:val="22"/>
+          <w:szCs w:val="22"/>
+        </w:rPr>
+        <w:t>I = boundary moved towards origin</w:t>
+      </w:r>
+    </w:p>
+    <w:p>
+      <w:pPr>
+        <w:tabs>
+          <w:tab w:val="left" w:pos="180"/>
+        </w:tabs>
+        <w:spacing w:line="360" w:lineRule="auto"/>
+        <w:ind w:left="720"/>
+        <w:jc w:val="both"/>
+        <w:rPr>
+          <w:rFonts w:asciiTheme="minorHAnsi" w:hAnsiTheme="minorHAnsi"/>
+          <w:sz w:val="22"/>
+          <w:szCs w:val="22"/>
+        </w:rPr>
+      </w:pPr>
+      <w:r>
+        <w:rPr>
+          <w:rFonts w:asciiTheme="minorHAnsi" w:hAnsiTheme="minorHAnsi"/>
+          <w:sz w:val="22"/>
+          <w:szCs w:val="22"/>
+        </w:rPr>
+        <w:t xml:space="preserve">While </w:t>
+      </w:r>
+      <w:proofErr w:type="spellStart"/>
+      <w:r>
+        <w:rPr>
+          <w:rFonts w:asciiTheme="minorHAnsi" w:hAnsiTheme="minorHAnsi"/>
+          <w:sz w:val="22"/>
+          <w:szCs w:val="22"/>
+        </w:rPr>
+        <w:t>i</w:t>
+      </w:r>
+      <w:proofErr w:type="spellEnd"/>
+      <w:r>
+        <w:rPr>
+          <w:rFonts w:asciiTheme="minorHAnsi" w:hAnsiTheme="minorHAnsi"/>
+          <w:sz w:val="22"/>
+          <w:szCs w:val="22"/>
+        </w:rPr>
+        <w:t xml:space="preserve"> in correct direction of vertex</w:t>
+      </w:r>
+    </w:p>
+    <w:p>
+      <w:pPr>
+        <w:tabs>
+          <w:tab w:val="left" w:pos="180"/>
+        </w:tabs>
+        <w:spacing w:line="360" w:lineRule="auto"/>
+        <w:ind w:left="1440"/>
+        <w:jc w:val="both"/>
+        <w:rPr>
+          <w:rFonts w:asciiTheme="minorHAnsi" w:hAnsiTheme="minorHAnsi"/>
+          <w:sz w:val="22"/>
+          <w:szCs w:val="22"/>
+        </w:rPr>
+      </w:pPr>
+      <w:proofErr w:type="spellStart"/>
+      <w:proofErr w:type="gramStart"/>
+      <w:r>
+        <w:rPr>
+          <w:rFonts w:asciiTheme="minorHAnsi" w:hAnsiTheme="minorHAnsi"/>
+          <w:sz w:val="22"/>
+          <w:szCs w:val="22"/>
+        </w:rPr>
+        <w:t>nextRoots</w:t>
+      </w:r>
+      <w:proofErr w:type="spellEnd"/>
+      <w:proofErr w:type="gramEnd"/>
+      <w:r>
+        <w:rPr>
+          <w:rFonts w:asciiTheme="minorHAnsi" w:hAnsiTheme="minorHAnsi"/>
+          <w:sz w:val="22"/>
+          <w:szCs w:val="22"/>
+        </w:rPr>
+        <w:t xml:space="preserve"> = get roots at </w:t>
+      </w:r>
+      <w:proofErr w:type="spellStart"/>
+      <w:r>
+        <w:rPr>
+          <w:rFonts w:asciiTheme="minorHAnsi" w:hAnsiTheme="minorHAnsi"/>
+          <w:sz w:val="22"/>
+          <w:szCs w:val="22"/>
+        </w:rPr>
+        <w:t>i</w:t>
+      </w:r>
+      <w:proofErr w:type="spellEnd"/>
+    </w:p>
+    <w:p>
+      <w:pPr>
+        <w:tabs>
+          <w:tab w:val="left" w:pos="180"/>
+        </w:tabs>
+        <w:spacing w:line="360" w:lineRule="auto"/>
+        <w:ind w:left="1440"/>
+        <w:jc w:val="both"/>
+        <w:rPr>
+          <w:rFonts w:asciiTheme="minorHAnsi" w:hAnsiTheme="minorHAnsi"/>
+          <w:sz w:val="22"/>
+          <w:szCs w:val="22"/>
+        </w:rPr>
+      </w:pPr>
+      <w:proofErr w:type="gramStart"/>
+      <w:r>
+        <w:rPr>
+          <w:rFonts w:asciiTheme="minorHAnsi" w:hAnsiTheme="minorHAnsi"/>
+          <w:sz w:val="22"/>
+          <w:szCs w:val="22"/>
+        </w:rPr>
+        <w:t>draw</w:t>
+      </w:r>
+      <w:proofErr w:type="gramEnd"/>
+      <w:r>
+        <w:rPr>
+          <w:rFonts w:asciiTheme="minorHAnsi" w:hAnsiTheme="minorHAnsi"/>
+          <w:sz w:val="22"/>
+          <w:szCs w:val="22"/>
+        </w:rPr>
+        <w:t xml:space="preserve"> line segments from roots to </w:t>
+      </w:r>
+      <w:proofErr w:type="spellStart"/>
+      <w:r>
+        <w:rPr>
+          <w:rFonts w:asciiTheme="minorHAnsi" w:hAnsiTheme="minorHAnsi"/>
+          <w:sz w:val="22"/>
+          <w:szCs w:val="22"/>
+        </w:rPr>
+        <w:t>nextRoots</w:t>
+      </w:r>
+      <w:proofErr w:type="spellEnd"/>
+    </w:p>
+    <w:p>
+      <w:pPr>
+        <w:tabs>
+          <w:tab w:val="left" w:pos="180"/>
+        </w:tabs>
+        <w:spacing w:line="360" w:lineRule="auto"/>
+        <w:ind w:left="1440"/>
+        <w:jc w:val="both"/>
+        <w:rPr>
+          <w:rFonts w:asciiTheme="minorHAnsi" w:hAnsiTheme="minorHAnsi"/>
+          <w:sz w:val="22"/>
+          <w:szCs w:val="22"/>
+        </w:rPr>
+      </w:pPr>
+      <w:proofErr w:type="gramStart"/>
+      <w:r>
+        <w:rPr>
+          <w:rFonts w:asciiTheme="minorHAnsi" w:hAnsiTheme="minorHAnsi"/>
+          <w:sz w:val="22"/>
+          <w:szCs w:val="22"/>
+        </w:rPr>
+        <w:t>roots</w:t>
+      </w:r>
+      <w:proofErr w:type="gramEnd"/>
+      <w:r>
+        <w:rPr>
+          <w:rFonts w:asciiTheme="minorHAnsi" w:hAnsiTheme="minorHAnsi"/>
+          <w:sz w:val="22"/>
+          <w:szCs w:val="22"/>
+        </w:rPr>
+        <w:t xml:space="preserve"> = </w:t>
+      </w:r>
+      <w:proofErr w:type="spellStart"/>
+      <w:r>
+        <w:rPr>
+          <w:rFonts w:asciiTheme="minorHAnsi" w:hAnsiTheme="minorHAnsi"/>
+          <w:sz w:val="22"/>
+          <w:szCs w:val="22"/>
+        </w:rPr>
+        <w:t>nextRoots</w:t>
+      </w:r>
+      <w:proofErr w:type="spellEnd"/>
+    </w:p>
+    <w:p>
+      <w:pPr>
+        <w:tabs>
+          <w:tab w:val="left" w:pos="180"/>
+        </w:tabs>
+        <w:spacing w:line="360" w:lineRule="auto"/>
+        <w:ind w:left="1440"/>
+        <w:jc w:val="both"/>
+        <w:rPr>
+          <w:rFonts w:asciiTheme="minorHAnsi" w:hAnsiTheme="minorHAnsi"/>
+          <w:sz w:val="22"/>
+          <w:szCs w:val="22"/>
+        </w:rPr>
+      </w:pPr>
+      <w:proofErr w:type="gramStart"/>
+      <w:r>
+        <w:rPr>
+          <w:rFonts w:asciiTheme="minorHAnsi" w:hAnsiTheme="minorHAnsi"/>
+          <w:sz w:val="22"/>
+          <w:szCs w:val="22"/>
+        </w:rPr>
+        <w:t>move</w:t>
+      </w:r>
+      <w:proofErr w:type="gramEnd"/>
+      <w:r>
+        <w:rPr>
+          <w:rFonts w:asciiTheme="minorHAnsi" w:hAnsiTheme="minorHAnsi"/>
+          <w:sz w:val="22"/>
+          <w:szCs w:val="22"/>
+        </w:rPr>
+        <w:t xml:space="preserve"> </w:t>
+      </w:r>
+      <w:proofErr w:type="spellStart"/>
+      <w:r>
+        <w:rPr>
+          <w:rFonts w:asciiTheme="minorHAnsi" w:hAnsiTheme="minorHAnsi"/>
+          <w:sz w:val="22"/>
+          <w:szCs w:val="22"/>
+        </w:rPr>
+        <w:t>i</w:t>
+      </w:r>
+      <w:proofErr w:type="spellEnd"/>
+      <w:r>
+        <w:rPr>
+          <w:rFonts w:asciiTheme="minorHAnsi" w:hAnsiTheme="minorHAnsi"/>
+          <w:sz w:val="22"/>
+          <w:szCs w:val="22"/>
+        </w:rPr>
+        <w:t xml:space="preserve"> towards origin</w:t>
+      </w:r>
+    </w:p>
+    <w:p>
+      <w:pPr>
+        <w:tabs>
+          <w:tab w:val="left" w:pos="180"/>
+        </w:tabs>
+        <w:spacing w:line="360" w:lineRule="auto"/>
+        <w:jc w:val="both"/>
+        <w:rPr>
+          <w:rFonts w:asciiTheme="minorHAnsi" w:hAnsiTheme="minorHAnsi"/>
+          <w:sz w:val="22"/>
+          <w:szCs w:val="22"/>
+        </w:rPr>
+      </w:pPr>
+      <w:r>
+        <w:rPr>
+          <w:rFonts w:asciiTheme="minorHAnsi" w:hAnsiTheme="minorHAnsi"/>
+          <w:sz w:val="22"/>
+          <w:szCs w:val="22"/>
+        </w:rPr>
+        <w:tab/>
+      </w:r>
+      <w:r>
+        <w:rPr>
+          <w:rFonts w:asciiTheme="minorHAnsi" w:hAnsiTheme="minorHAnsi"/>
+          <w:sz w:val="22"/>
+          <w:szCs w:val="22"/>
+        </w:rPr>
+        <w:tab/>
+      </w:r>
+      <w:proofErr w:type="gramStart"/>
+      <w:r>
+        <w:rPr>
+          <w:rFonts w:asciiTheme="minorHAnsi" w:hAnsiTheme="minorHAnsi"/>
+          <w:sz w:val="22"/>
+          <w:szCs w:val="22"/>
+        </w:rPr>
+        <w:t>draw</w:t>
+      </w:r>
+      <w:proofErr w:type="gramEnd"/>
+      <w:r>
+        <w:rPr>
+          <w:rFonts w:asciiTheme="minorHAnsi" w:hAnsiTheme="minorHAnsi"/>
+          <w:sz w:val="22"/>
+          <w:szCs w:val="22"/>
+        </w:rPr>
+        <w:t xml:space="preserve"> line segments from roots to vertex</w:t>
+      </w:r>
+    </w:p>
+    <w:p>
+      <w:pPr>
+        <w:tabs>
+          <w:tab w:val="left" w:pos="180"/>
+        </w:tabs>
+        <w:spacing w:line="360" w:lineRule="auto"/>
+        <w:jc w:val="both"/>
+        <w:rPr>
+          <w:rFonts w:asciiTheme="minorHAnsi" w:hAnsiTheme="minorHAnsi"/>
+          <w:sz w:val="22"/>
+          <w:szCs w:val="22"/>
+        </w:rPr>
+      </w:pPr>
+      <w:r>
+        <w:rPr>
+          <w:rFonts w:asciiTheme="minorHAnsi" w:hAnsiTheme="minorHAnsi"/>
+          <w:sz w:val="22"/>
+          <w:szCs w:val="22"/>
+        </w:rPr>
+        <w:t>This draws the entire curve using purely line segments.</w:t>
+      </w:r>
+    </w:p>
+    <w:p>
+      <w:pPr>
+        <w:tabs>
+          <w:tab w:val="left" w:pos="180"/>
+        </w:tabs>
+        <w:spacing w:line="360" w:lineRule="auto"/>
+        <w:jc w:val="both"/>
+        <w:rPr>
+          <w:rFonts w:asciiTheme="minorHAnsi" w:hAnsiTheme="minorHAnsi"/>
+          <w:sz w:val="22"/>
+          <w:szCs w:val="22"/>
+        </w:rPr>
+        <w:sectPr>
+          <w:pgSz w:w="12240" w:h="15840"/>
+          <w:pgMar w:top="1440" w:right="1440" w:bottom="1440" w:left="1440" w:header="720" w:footer="720" w:gutter="0"/>
+          <w:cols w:space="720"/>
+          <w:docGrid w:linePitch="360"/>
+        </w:sectPr>
+      </w:pPr>
+    </w:p>
+    <w:p>
+      <w:pPr>
+        <w:tabs>
+          <w:tab w:val="left" w:pos="180"/>
+        </w:tabs>
+        <w:spacing w:line="360" w:lineRule="auto"/>
+        <w:jc w:val="both"/>
+        <w:rPr>
+          <w:rFonts w:asciiTheme="minorHAnsi" w:hAnsiTheme="minorHAnsi"/>
+          <w:b/>
+          <w:sz w:val="28"/>
+          <w:szCs w:val="28"/>
+        </w:rPr>
+      </w:pPr>
+      <w:r>
+        <w:rPr>
+          <w:rFonts w:asciiTheme="minorHAnsi" w:hAnsiTheme="minorHAnsi"/>
+          <w:b/>
+          <w:sz w:val="28"/>
+          <w:szCs w:val="28"/>
+        </w:rPr>
+        <w:lastRenderedPageBreak/>
+        <w:t>V. Conclusion</w:t>
+      </w:r>
+    </w:p>
+    <w:p>
+      <w:pPr>
+        <w:spacing w:line="360" w:lineRule="auto"/>
+        <w:jc w:val="both"/>
+        <w:rPr>
+          <w:rFonts w:asciiTheme="minorHAnsi" w:hAnsiTheme="minorHAnsi"/>
+          <w:sz w:val="22"/>
+          <w:szCs w:val="22"/>
+        </w:rPr>
+      </w:pPr>
+    </w:p>
+    <w:p>
+      <w:pPr>
+        <w:spacing w:line="360" w:lineRule="auto"/>
+        <w:ind w:firstLine="720"/>
+        <w:jc w:val="both"/>
+        <w:rPr>
+          <w:rFonts w:asciiTheme="minorHAnsi" w:hAnsiTheme="minorHAnsi"/>
+          <w:sz w:val="22"/>
+          <w:szCs w:val="22"/>
+        </w:rPr>
+      </w:pPr>
+      <w:r>
+        <w:rPr>
+          <w:rFonts w:asciiTheme="minorHAnsi" w:hAnsiTheme="minorHAnsi"/>
+          <w:sz w:val="22"/>
+          <w:szCs w:val="22"/>
+        </w:rPr>
+        <w:t>The aim of this project was to de</w:t>
+      </w:r>
+      <w:r>
+        <w:rPr>
+          <w:rFonts w:asciiTheme="minorHAnsi" w:hAnsiTheme="minorHAnsi"/>
+          <w:sz w:val="22"/>
+          <w:szCs w:val="22"/>
+        </w:rPr>
+        <w:t>monstrate the performance of these transformations on the given objects using the Java programming language.</w:t>
+      </w:r>
+      <w:r>
+        <w:rPr>
+          <w:rFonts w:asciiTheme="minorHAnsi" w:hAnsiTheme="minorHAnsi"/>
+          <w:sz w:val="22"/>
+          <w:szCs w:val="22"/>
+        </w:rPr>
+        <w:t xml:space="preserve"> Given the final product, this objective was fulfilled. The team was able to draw each object and perform all appropriate transformations using matrices in the Java programming language.</w:t>
+      </w:r>
+    </w:p>
+    <w:p>
+      <w:pPr>
+        <w:spacing w:line="360" w:lineRule="auto"/>
+        <w:ind w:firstLine="720"/>
+        <w:jc w:val="both"/>
+        <w:rPr>
+          <w:rFonts w:asciiTheme="minorHAnsi" w:hAnsiTheme="minorHAnsi"/>
+          <w:sz w:val="22"/>
+          <w:szCs w:val="22"/>
+        </w:rPr>
+        <w:sectPr>
+          <w:pgSz w:w="12240" w:h="15840"/>
+          <w:pgMar w:top="1440" w:right="1440" w:bottom="1440" w:left="1440" w:header="720" w:footer="720" w:gutter="0"/>
+          <w:cols w:space="720"/>
+          <w:docGrid w:linePitch="360"/>
+        </w:sectPr>
+      </w:pPr>
+    </w:p>
+    <w:p>
+      <w:pPr>
+        <w:spacing w:line="360" w:lineRule="auto"/>
+        <w:jc w:val="both"/>
+        <w:rPr>
+          <w:rFonts w:asciiTheme="minorHAnsi" w:hAnsiTheme="minorHAnsi"/>
+          <w:b/>
+          <w:sz w:val="28"/>
+          <w:szCs w:val="28"/>
+        </w:rPr>
+      </w:pPr>
+      <w:r>
+        <w:rPr>
+          <w:rFonts w:asciiTheme="minorHAnsi" w:hAnsiTheme="minorHAnsi"/>
+          <w:b/>
+          <w:sz w:val="28"/>
+          <w:szCs w:val="28"/>
+        </w:rPr>
+        <w:lastRenderedPageBreak/>
+        <w:t xml:space="preserve">Appendix A: </w:t>
+      </w:r>
+      <w:r>
+        <w:rPr>
+          <w:rFonts w:asciiTheme="minorHAnsi" w:hAnsiTheme="minorHAnsi"/>
+          <w:b/>
+          <w:sz w:val="28"/>
+          <w:szCs w:val="28"/>
+        </w:rPr>
+        <w:t>Objects and their Transformations</w:t>
+      </w:r>
+    </w:p>
+    <w:p>
+      <w:pPr>
+        <w:spacing w:line="360" w:lineRule="auto"/>
+        <w:jc w:val="both"/>
+        <w:rPr>
+          <w:rFonts w:asciiTheme="minorHAnsi" w:hAnsiTheme="minorHAnsi"/>
+          <w:sz w:val="22"/>
+          <w:szCs w:val="22"/>
+        </w:rPr>
+      </w:pPr>
+      <w:bookmarkStart w:id="0" w:name="_GoBack"/>
+      <w:bookmarkEnd w:id="0"/>
     </w:p>
     <w:sectPr>
       <w:pgSz w:w="12240" w:h="15840"/>
@@ -6600,7 +7253,7 @@
                 <w:sz w:val="22"/>
                 <w:szCs w:val="22"/>
               </w:rPr>
-              <w:t>10</w:t>
+              <w:t>15</w:t>
             </w:r>
             <w:r>
               <w:rPr>
@@ -6659,7 +7312,7 @@
                 <w:sz w:val="22"/>
                 <w:szCs w:val="22"/>
               </w:rPr>
-              <w:t>13</w:t>
+              <w:t>15</w:t>
             </w:r>
             <w:r>
               <w:rPr>
@@ -7422,7 +8075,7 @@
   <w:rsids>
     <w:rsidRoot w:val="00245B65"/>
     <w:rsid w:val="00245B65"/>
-    <w:rsid w:val="009C4DD6"/>
+    <w:rsid w:val="00E40905"/>
   </w:rsids>
   <m:mathPr>
     <m:mathFont m:val="Cambria Math"/>

</xml_diff>

<commit_message>
Icon on delete Polygon Vertex
</commit_message>
<xml_diff>
--- a/documentation/ADVDISC_Amadora Andres Fernandez Syfu_Machine Project 1 Documentation_v1.docx
+++ b/documentation/ADVDISC_Amadora Andres Fernandez Syfu_Machine Project 1 Documentation_v1.docx
@@ -3234,7 +3234,6 @@
           <w:szCs w:val="22"/>
         </w:rPr>
       </w:pPr>
-      <w:bookmarkStart w:id="0" w:name="_GoBack"/>
       <w:r>
         <w:rPr>
           <w:rFonts w:asciiTheme="minorHAnsi" w:hAnsiTheme="minorHAnsi"/>
@@ -3245,7 +3244,6 @@
         <w:t>Figure III-5. – Class Diagram for Additions in Mark II</w:t>
       </w:r>
     </w:p>
-    <w:bookmarkEnd w:id="0"/>
     <w:p>
       <w:pPr>
         <w:spacing w:line="360" w:lineRule="auto"/>
@@ -6555,7 +6553,17 @@
           <w:sz w:val="22"/>
           <w:szCs w:val="22"/>
         </w:rPr>
-        <w:t>I = boundary moved towards origin</w:t>
+        <w:t>i</w:t>
+      </w:r>
+      <w:bookmarkStart w:id="0" w:name="_GoBack"/>
+      <w:bookmarkEnd w:id="0"/>
+      <w:r>
+        <w:rPr>
+          <w:rFonts w:asciiTheme="minorHAnsi" w:hAnsiTheme="minorHAnsi"/>
+          <w:sz w:val="22"/>
+          <w:szCs w:val="22"/>
+        </w:rPr>
+        <w:t xml:space="preserve"> = boundary moved towards origin</w:t>
       </w:r>
     </w:p>
     <w:p>
@@ -7155,7 +7163,7 @@
                 <w:sz w:val="22"/>
                 <w:szCs w:val="22"/>
               </w:rPr>
-              <w:t>12</w:t>
+              <w:t>16</w:t>
             </w:r>
             <w:r>
               <w:rPr>

</xml_diff>

<commit_message>
Scale and Transform Twisted Conics
</commit_message>
<xml_diff>
--- a/documentation/ADVDISC_Amadora Andres Fernandez Syfu_Machine Project 1 Documentation_v1.docx
+++ b/documentation/ADVDISC_Amadora Andres Fernandez Syfu_Machine Project 1 Documentation_v1.docx
@@ -284,24 +284,32 @@
                 <w:rFonts w:asciiTheme="minorHAnsi" w:eastAsia="Calibri" w:hAnsiTheme="minorHAnsi" w:cs="Calibri"/>
               </w:rPr>
             </w:pPr>
+            <w:proofErr w:type="spellStart"/>
             <w:r>
               <w:rPr>
                 <w:rFonts w:asciiTheme="minorHAnsi" w:eastAsia="Calibri" w:hAnsiTheme="minorHAnsi" w:cs="Calibri"/>
               </w:rPr>
-              <w:t>Amadora, Angelo John</w:t>
-            </w:r>
-          </w:p>
-          <w:p>
-            <w:pPr>
-              <w:spacing w:line="360" w:lineRule="auto"/>
+              <w:t>Amadora</w:t>
+            </w:r>
+            <w:proofErr w:type="spellEnd"/>
+            <w:r>
               <w:rPr>
                 <w:rFonts w:asciiTheme="minorHAnsi" w:eastAsia="Calibri" w:hAnsiTheme="minorHAnsi" w:cs="Calibri"/>
               </w:rPr>
-            </w:pPr>
-            <w:r>
+              <w:t>, Angelo John</w:t>
+            </w:r>
+          </w:p>
+          <w:p>
+            <w:pPr>
+              <w:spacing w:line="360" w:lineRule="auto"/>
               <w:rPr>
                 <w:rFonts w:asciiTheme="minorHAnsi" w:eastAsia="Calibri" w:hAnsiTheme="minorHAnsi" w:cs="Calibri"/>
               </w:rPr>
+            </w:pPr>
+            <w:r>
+              <w:rPr>
+                <w:rFonts w:asciiTheme="minorHAnsi" w:eastAsia="Calibri" w:hAnsiTheme="minorHAnsi" w:cs="Calibri"/>
+              </w:rPr>
               <w:t>Andres, John Joseph</w:t>
             </w:r>
           </w:p>
@@ -326,11 +334,19 @@
                 <w:rFonts w:asciiTheme="minorHAnsi" w:hAnsiTheme="minorHAnsi"/>
               </w:rPr>
             </w:pPr>
+            <w:proofErr w:type="spellStart"/>
             <w:r>
               <w:rPr>
                 <w:rFonts w:asciiTheme="minorHAnsi" w:eastAsia="Calibri" w:hAnsiTheme="minorHAnsi" w:cs="Calibri"/>
               </w:rPr>
-              <w:t>Syfu, Jonah Espiritu</w:t>
+              <w:t>Syfu</w:t>
+            </w:r>
+            <w:proofErr w:type="spellEnd"/>
+            <w:r>
+              <w:rPr>
+                <w:rFonts w:asciiTheme="minorHAnsi" w:eastAsia="Calibri" w:hAnsiTheme="minorHAnsi" w:cs="Calibri"/>
+              </w:rPr>
+              <w:t>, Jonah Espiritu</w:t>
             </w:r>
           </w:p>
           <w:p>
@@ -904,13 +920,23 @@
                 <w:szCs w:val="22"/>
               </w:rPr>
             </w:pPr>
-            <w:r>
-              <w:rPr>
-                <w:rFonts w:asciiTheme="minorHAnsi" w:hAnsiTheme="minorHAnsi"/>
-                <w:sz w:val="22"/>
-                <w:szCs w:val="22"/>
-              </w:rPr>
-              <w:t>Amadora, Angelo John</w:t>
+            <w:proofErr w:type="spellStart"/>
+            <w:r>
+              <w:rPr>
+                <w:rFonts w:asciiTheme="minorHAnsi" w:hAnsiTheme="minorHAnsi"/>
+                <w:sz w:val="22"/>
+                <w:szCs w:val="22"/>
+              </w:rPr>
+              <w:t>Amadora</w:t>
+            </w:r>
+            <w:proofErr w:type="spellEnd"/>
+            <w:r>
+              <w:rPr>
+                <w:rFonts w:asciiTheme="minorHAnsi" w:hAnsiTheme="minorHAnsi"/>
+                <w:sz w:val="22"/>
+                <w:szCs w:val="22"/>
+              </w:rPr>
+              <w:t>, Angelo John</w:t>
             </w:r>
           </w:p>
         </w:tc>
@@ -1034,6 +1060,7 @@
                 <w:szCs w:val="22"/>
               </w:rPr>
             </w:pPr>
+            <w:proofErr w:type="spellStart"/>
             <w:r>
               <w:rPr>
                 <w:rFonts w:asciiTheme="minorHAnsi" w:hAnsiTheme="minorHAnsi"/>
@@ -1042,16 +1069,18 @@
               </w:rPr>
               <w:t>AbstractCreatePanel</w:t>
             </w:r>
-          </w:p>
-          <w:p>
-            <w:pPr>
-              <w:spacing w:line="360" w:lineRule="auto"/>
-              <w:rPr>
-                <w:rFonts w:asciiTheme="minorHAnsi" w:hAnsiTheme="minorHAnsi"/>
-                <w:sz w:val="22"/>
-                <w:szCs w:val="22"/>
-              </w:rPr>
-            </w:pPr>
+            <w:proofErr w:type="spellEnd"/>
+          </w:p>
+          <w:p>
+            <w:pPr>
+              <w:spacing w:line="360" w:lineRule="auto"/>
+              <w:rPr>
+                <w:rFonts w:asciiTheme="minorHAnsi" w:hAnsiTheme="minorHAnsi"/>
+                <w:sz w:val="22"/>
+                <w:szCs w:val="22"/>
+              </w:rPr>
+            </w:pPr>
+            <w:proofErr w:type="spellStart"/>
             <w:r>
               <w:rPr>
                 <w:rFonts w:asciiTheme="minorHAnsi" w:hAnsiTheme="minorHAnsi"/>
@@ -1060,16 +1089,18 @@
               </w:rPr>
               <w:t>CreateEllipsePanel</w:t>
             </w:r>
-          </w:p>
-          <w:p>
-            <w:pPr>
-              <w:spacing w:line="360" w:lineRule="auto"/>
-              <w:rPr>
-                <w:rFonts w:asciiTheme="minorHAnsi" w:hAnsiTheme="minorHAnsi"/>
-                <w:sz w:val="22"/>
-                <w:szCs w:val="22"/>
-              </w:rPr>
-            </w:pPr>
+            <w:proofErr w:type="spellEnd"/>
+          </w:p>
+          <w:p>
+            <w:pPr>
+              <w:spacing w:line="360" w:lineRule="auto"/>
+              <w:rPr>
+                <w:rFonts w:asciiTheme="minorHAnsi" w:hAnsiTheme="minorHAnsi"/>
+                <w:sz w:val="22"/>
+                <w:szCs w:val="22"/>
+              </w:rPr>
+            </w:pPr>
+            <w:proofErr w:type="spellStart"/>
             <w:r>
               <w:rPr>
                 <w:rFonts w:asciiTheme="minorHAnsi" w:hAnsiTheme="minorHAnsi"/>
@@ -1078,16 +1109,18 @@
               </w:rPr>
               <w:t>CreateHyperbolaPanel</w:t>
             </w:r>
-          </w:p>
-          <w:p>
-            <w:pPr>
-              <w:spacing w:line="360" w:lineRule="auto"/>
-              <w:rPr>
-                <w:rFonts w:asciiTheme="minorHAnsi" w:hAnsiTheme="minorHAnsi"/>
-                <w:sz w:val="22"/>
-                <w:szCs w:val="22"/>
-              </w:rPr>
-            </w:pPr>
+            <w:proofErr w:type="spellEnd"/>
+          </w:p>
+          <w:p>
+            <w:pPr>
+              <w:spacing w:line="360" w:lineRule="auto"/>
+              <w:rPr>
+                <w:rFonts w:asciiTheme="minorHAnsi" w:hAnsiTheme="minorHAnsi"/>
+                <w:sz w:val="22"/>
+                <w:szCs w:val="22"/>
+              </w:rPr>
+            </w:pPr>
+            <w:proofErr w:type="spellStart"/>
             <w:r>
               <w:rPr>
                 <w:rFonts w:asciiTheme="minorHAnsi" w:hAnsiTheme="minorHAnsi"/>
@@ -1096,16 +1129,18 @@
               </w:rPr>
               <w:t>CreateLineSegmentPanel</w:t>
             </w:r>
-          </w:p>
-          <w:p>
-            <w:pPr>
-              <w:spacing w:line="360" w:lineRule="auto"/>
-              <w:rPr>
-                <w:rFonts w:asciiTheme="minorHAnsi" w:hAnsiTheme="minorHAnsi"/>
-                <w:sz w:val="22"/>
-                <w:szCs w:val="22"/>
-              </w:rPr>
-            </w:pPr>
+            <w:proofErr w:type="spellEnd"/>
+          </w:p>
+          <w:p>
+            <w:pPr>
+              <w:spacing w:line="360" w:lineRule="auto"/>
+              <w:rPr>
+                <w:rFonts w:asciiTheme="minorHAnsi" w:hAnsiTheme="minorHAnsi"/>
+                <w:sz w:val="22"/>
+                <w:szCs w:val="22"/>
+              </w:rPr>
+            </w:pPr>
+            <w:proofErr w:type="spellStart"/>
             <w:r>
               <w:rPr>
                 <w:rFonts w:asciiTheme="minorHAnsi" w:hAnsiTheme="minorHAnsi"/>
@@ -1114,16 +1149,18 @@
               </w:rPr>
               <w:t>CreateParabolaPanel</w:t>
             </w:r>
-          </w:p>
-          <w:p>
-            <w:pPr>
-              <w:spacing w:line="360" w:lineRule="auto"/>
-              <w:rPr>
-                <w:rFonts w:asciiTheme="minorHAnsi" w:hAnsiTheme="minorHAnsi"/>
-                <w:sz w:val="22"/>
-                <w:szCs w:val="22"/>
-              </w:rPr>
-            </w:pPr>
+            <w:proofErr w:type="spellEnd"/>
+          </w:p>
+          <w:p>
+            <w:pPr>
+              <w:spacing w:line="360" w:lineRule="auto"/>
+              <w:rPr>
+                <w:rFonts w:asciiTheme="minorHAnsi" w:hAnsiTheme="minorHAnsi"/>
+                <w:sz w:val="22"/>
+                <w:szCs w:val="22"/>
+              </w:rPr>
+            </w:pPr>
+            <w:proofErr w:type="spellStart"/>
             <w:r>
               <w:rPr>
                 <w:rFonts w:asciiTheme="minorHAnsi" w:hAnsiTheme="minorHAnsi"/>
@@ -1132,16 +1169,18 @@
               </w:rPr>
               <w:t>CreatePointPanel</w:t>
             </w:r>
-          </w:p>
-          <w:p>
-            <w:pPr>
-              <w:spacing w:line="360" w:lineRule="auto"/>
-              <w:rPr>
-                <w:rFonts w:asciiTheme="minorHAnsi" w:hAnsiTheme="minorHAnsi"/>
-                <w:sz w:val="22"/>
-                <w:szCs w:val="22"/>
-              </w:rPr>
-            </w:pPr>
+            <w:proofErr w:type="spellEnd"/>
+          </w:p>
+          <w:p>
+            <w:pPr>
+              <w:spacing w:line="360" w:lineRule="auto"/>
+              <w:rPr>
+                <w:rFonts w:asciiTheme="minorHAnsi" w:hAnsiTheme="minorHAnsi"/>
+                <w:sz w:val="22"/>
+                <w:szCs w:val="22"/>
+              </w:rPr>
+            </w:pPr>
+            <w:proofErr w:type="spellStart"/>
             <w:r>
               <w:rPr>
                 <w:rFonts w:asciiTheme="minorHAnsi" w:hAnsiTheme="minorHAnsi"/>
@@ -1150,16 +1189,18 @@
               </w:rPr>
               <w:t>CreatePolygonPanel</w:t>
             </w:r>
-          </w:p>
-          <w:p>
-            <w:pPr>
-              <w:spacing w:line="360" w:lineRule="auto"/>
-              <w:rPr>
-                <w:rFonts w:asciiTheme="minorHAnsi" w:hAnsiTheme="minorHAnsi"/>
-                <w:sz w:val="22"/>
-                <w:szCs w:val="22"/>
-              </w:rPr>
-            </w:pPr>
+            <w:proofErr w:type="spellEnd"/>
+          </w:p>
+          <w:p>
+            <w:pPr>
+              <w:spacing w:line="360" w:lineRule="auto"/>
+              <w:rPr>
+                <w:rFonts w:asciiTheme="minorHAnsi" w:hAnsiTheme="minorHAnsi"/>
+                <w:sz w:val="22"/>
+                <w:szCs w:val="22"/>
+              </w:rPr>
+            </w:pPr>
+            <w:proofErr w:type="spellStart"/>
             <w:r>
               <w:rPr>
                 <w:rFonts w:asciiTheme="minorHAnsi" w:hAnsiTheme="minorHAnsi"/>
@@ -1168,16 +1209,18 @@
               </w:rPr>
               <w:t>GraphPanel</w:t>
             </w:r>
-          </w:p>
-          <w:p>
-            <w:pPr>
-              <w:spacing w:line="360" w:lineRule="auto"/>
-              <w:rPr>
-                <w:rFonts w:asciiTheme="minorHAnsi" w:hAnsiTheme="minorHAnsi"/>
-                <w:sz w:val="22"/>
-                <w:szCs w:val="22"/>
-              </w:rPr>
-            </w:pPr>
+            <w:proofErr w:type="spellEnd"/>
+          </w:p>
+          <w:p>
+            <w:pPr>
+              <w:spacing w:line="360" w:lineRule="auto"/>
+              <w:rPr>
+                <w:rFonts w:asciiTheme="minorHAnsi" w:hAnsiTheme="minorHAnsi"/>
+                <w:sz w:val="22"/>
+                <w:szCs w:val="22"/>
+              </w:rPr>
+            </w:pPr>
+            <w:proofErr w:type="spellStart"/>
             <w:r>
               <w:rPr>
                 <w:rFonts w:asciiTheme="minorHAnsi" w:hAnsiTheme="minorHAnsi"/>
@@ -1186,16 +1229,18 @@
               </w:rPr>
               <w:t>MainGraphicsPanel</w:t>
             </w:r>
-          </w:p>
-          <w:p>
-            <w:pPr>
-              <w:spacing w:line="360" w:lineRule="auto"/>
-              <w:rPr>
-                <w:rFonts w:asciiTheme="minorHAnsi" w:hAnsiTheme="minorHAnsi"/>
-                <w:sz w:val="22"/>
-                <w:szCs w:val="22"/>
-              </w:rPr>
-            </w:pPr>
+            <w:proofErr w:type="spellEnd"/>
+          </w:p>
+          <w:p>
+            <w:pPr>
+              <w:spacing w:line="360" w:lineRule="auto"/>
+              <w:rPr>
+                <w:rFonts w:asciiTheme="minorHAnsi" w:hAnsiTheme="minorHAnsi"/>
+                <w:sz w:val="22"/>
+                <w:szCs w:val="22"/>
+              </w:rPr>
+            </w:pPr>
+            <w:proofErr w:type="spellStart"/>
             <w:r>
               <w:rPr>
                 <w:rFonts w:asciiTheme="minorHAnsi" w:hAnsiTheme="minorHAnsi"/>
@@ -1204,16 +1249,18 @@
               </w:rPr>
               <w:t>TransformPanel</w:t>
             </w:r>
-          </w:p>
-          <w:p>
-            <w:pPr>
-              <w:spacing w:line="360" w:lineRule="auto"/>
-              <w:rPr>
-                <w:rFonts w:asciiTheme="minorHAnsi" w:hAnsiTheme="minorHAnsi"/>
-                <w:sz w:val="22"/>
-                <w:szCs w:val="22"/>
-              </w:rPr>
-            </w:pPr>
+            <w:proofErr w:type="spellEnd"/>
+          </w:p>
+          <w:p>
+            <w:pPr>
+              <w:spacing w:line="360" w:lineRule="auto"/>
+              <w:rPr>
+                <w:rFonts w:asciiTheme="minorHAnsi" w:hAnsiTheme="minorHAnsi"/>
+                <w:sz w:val="22"/>
+                <w:szCs w:val="22"/>
+              </w:rPr>
+            </w:pPr>
+            <w:proofErr w:type="spellStart"/>
             <w:r>
               <w:rPr>
                 <w:rFonts w:asciiTheme="minorHAnsi" w:hAnsiTheme="minorHAnsi"/>
@@ -1222,16 +1269,18 @@
               </w:rPr>
               <w:t>TransParamPanel</w:t>
             </w:r>
-          </w:p>
-          <w:p>
-            <w:pPr>
-              <w:spacing w:line="360" w:lineRule="auto"/>
-              <w:rPr>
-                <w:rFonts w:asciiTheme="minorHAnsi" w:hAnsiTheme="minorHAnsi"/>
-                <w:sz w:val="22"/>
-                <w:szCs w:val="22"/>
-              </w:rPr>
-            </w:pPr>
+            <w:proofErr w:type="spellEnd"/>
+          </w:p>
+          <w:p>
+            <w:pPr>
+              <w:spacing w:line="360" w:lineRule="auto"/>
+              <w:rPr>
+                <w:rFonts w:asciiTheme="minorHAnsi" w:hAnsiTheme="minorHAnsi"/>
+                <w:sz w:val="22"/>
+                <w:szCs w:val="22"/>
+              </w:rPr>
+            </w:pPr>
+            <w:proofErr w:type="spellStart"/>
             <w:r>
               <w:rPr>
                 <w:rFonts w:asciiTheme="minorHAnsi" w:hAnsiTheme="minorHAnsi"/>
@@ -1240,16 +1289,18 @@
               </w:rPr>
               <w:t>ReflectPanel</w:t>
             </w:r>
-          </w:p>
-          <w:p>
-            <w:pPr>
-              <w:spacing w:line="360" w:lineRule="auto"/>
-              <w:rPr>
-                <w:rFonts w:asciiTheme="minorHAnsi" w:hAnsiTheme="minorHAnsi"/>
-                <w:sz w:val="22"/>
-                <w:szCs w:val="22"/>
-              </w:rPr>
-            </w:pPr>
+            <w:proofErr w:type="spellEnd"/>
+          </w:p>
+          <w:p>
+            <w:pPr>
+              <w:spacing w:line="360" w:lineRule="auto"/>
+              <w:rPr>
+                <w:rFonts w:asciiTheme="minorHAnsi" w:hAnsiTheme="minorHAnsi"/>
+                <w:sz w:val="22"/>
+                <w:szCs w:val="22"/>
+              </w:rPr>
+            </w:pPr>
+            <w:proofErr w:type="spellStart"/>
             <w:r>
               <w:rPr>
                 <w:rFonts w:asciiTheme="minorHAnsi" w:hAnsiTheme="minorHAnsi"/>
@@ -1258,16 +1309,18 @@
               </w:rPr>
               <w:t>RotateSetPanel</w:t>
             </w:r>
-          </w:p>
-          <w:p>
-            <w:pPr>
-              <w:spacing w:line="360" w:lineRule="auto"/>
-              <w:rPr>
-                <w:rFonts w:asciiTheme="minorHAnsi" w:hAnsiTheme="minorHAnsi"/>
-                <w:sz w:val="22"/>
-                <w:szCs w:val="22"/>
-              </w:rPr>
-            </w:pPr>
+            <w:proofErr w:type="spellEnd"/>
+          </w:p>
+          <w:p>
+            <w:pPr>
+              <w:spacing w:line="360" w:lineRule="auto"/>
+              <w:rPr>
+                <w:rFonts w:asciiTheme="minorHAnsi" w:hAnsiTheme="minorHAnsi"/>
+                <w:sz w:val="22"/>
+                <w:szCs w:val="22"/>
+              </w:rPr>
+            </w:pPr>
+            <w:proofErr w:type="spellStart"/>
             <w:r>
               <w:rPr>
                 <w:rFonts w:asciiTheme="minorHAnsi" w:hAnsiTheme="minorHAnsi"/>
@@ -1276,16 +1329,18 @@
               </w:rPr>
               <w:t>ScalePanel</w:t>
             </w:r>
-          </w:p>
-          <w:p>
-            <w:pPr>
-              <w:spacing w:line="360" w:lineRule="auto"/>
-              <w:rPr>
-                <w:rFonts w:asciiTheme="minorHAnsi" w:hAnsiTheme="minorHAnsi"/>
-                <w:sz w:val="22"/>
-                <w:szCs w:val="22"/>
-              </w:rPr>
-            </w:pPr>
+            <w:proofErr w:type="spellEnd"/>
+          </w:p>
+          <w:p>
+            <w:pPr>
+              <w:spacing w:line="360" w:lineRule="auto"/>
+              <w:rPr>
+                <w:rFonts w:asciiTheme="minorHAnsi" w:hAnsiTheme="minorHAnsi"/>
+                <w:sz w:val="22"/>
+                <w:szCs w:val="22"/>
+              </w:rPr>
+            </w:pPr>
+            <w:proofErr w:type="spellStart"/>
             <w:r>
               <w:rPr>
                 <w:rFonts w:asciiTheme="minorHAnsi" w:hAnsiTheme="minorHAnsi"/>
@@ -1294,16 +1349,18 @@
               </w:rPr>
               <w:t>ShearRotatePanel</w:t>
             </w:r>
-          </w:p>
-          <w:p>
-            <w:pPr>
-              <w:spacing w:line="360" w:lineRule="auto"/>
-              <w:rPr>
-                <w:rFonts w:asciiTheme="minorHAnsi" w:hAnsiTheme="minorHAnsi"/>
-                <w:sz w:val="22"/>
-                <w:szCs w:val="22"/>
-              </w:rPr>
-            </w:pPr>
+            <w:proofErr w:type="spellEnd"/>
+          </w:p>
+          <w:p>
+            <w:pPr>
+              <w:spacing w:line="360" w:lineRule="auto"/>
+              <w:rPr>
+                <w:rFonts w:asciiTheme="minorHAnsi" w:hAnsiTheme="minorHAnsi"/>
+                <w:sz w:val="22"/>
+                <w:szCs w:val="22"/>
+              </w:rPr>
+            </w:pPr>
+            <w:proofErr w:type="spellStart"/>
             <w:r>
               <w:rPr>
                 <w:rFonts w:asciiTheme="minorHAnsi" w:hAnsiTheme="minorHAnsi"/>
@@ -1312,16 +1369,18 @@
               </w:rPr>
               <w:t>TranslatePanel</w:t>
             </w:r>
-          </w:p>
-          <w:p>
-            <w:pPr>
-              <w:spacing w:line="360" w:lineRule="auto"/>
-              <w:rPr>
-                <w:rFonts w:asciiTheme="minorHAnsi" w:hAnsiTheme="minorHAnsi"/>
-                <w:sz w:val="22"/>
-                <w:szCs w:val="22"/>
-              </w:rPr>
-            </w:pPr>
+            <w:proofErr w:type="spellEnd"/>
+          </w:p>
+          <w:p>
+            <w:pPr>
+              <w:spacing w:line="360" w:lineRule="auto"/>
+              <w:rPr>
+                <w:rFonts w:asciiTheme="minorHAnsi" w:hAnsiTheme="minorHAnsi"/>
+                <w:sz w:val="22"/>
+                <w:szCs w:val="22"/>
+              </w:rPr>
+            </w:pPr>
+            <w:proofErr w:type="spellStart"/>
             <w:r>
               <w:rPr>
                 <w:rFonts w:asciiTheme="minorHAnsi" w:hAnsiTheme="minorHAnsi"/>
@@ -1330,131 +1389,202 @@
               </w:rPr>
               <w:t>GraphicsFrame</w:t>
             </w:r>
-          </w:p>
-          <w:p>
-            <w:pPr>
-              <w:spacing w:line="360" w:lineRule="auto"/>
-              <w:rPr>
-                <w:rFonts w:asciiTheme="minorHAnsi" w:hAnsiTheme="minorHAnsi"/>
-                <w:sz w:val="22"/>
-                <w:szCs w:val="22"/>
-              </w:rPr>
-            </w:pPr>
-            <w:r>
-              <w:rPr>
-                <w:rFonts w:asciiTheme="minorHAnsi" w:hAnsiTheme="minorHAnsi"/>
-                <w:sz w:val="22"/>
-                <w:szCs w:val="22"/>
-              </w:rPr>
-              <w:t xml:space="preserve">DrawEllipse </w:t>
-            </w:r>
-          </w:p>
-          <w:p>
-            <w:pPr>
-              <w:spacing w:line="360" w:lineRule="auto"/>
-              <w:rPr>
-                <w:rFonts w:asciiTheme="minorHAnsi" w:hAnsiTheme="minorHAnsi"/>
-                <w:sz w:val="22"/>
-                <w:szCs w:val="22"/>
-              </w:rPr>
-            </w:pPr>
-            <w:r>
-              <w:rPr>
-                <w:rFonts w:asciiTheme="minorHAnsi" w:hAnsiTheme="minorHAnsi"/>
-                <w:sz w:val="22"/>
-                <w:szCs w:val="22"/>
-              </w:rPr>
-              <w:t xml:space="preserve">DrawHyperbola </w:t>
-            </w:r>
-          </w:p>
-          <w:p>
-            <w:pPr>
-              <w:spacing w:line="360" w:lineRule="auto"/>
-              <w:rPr>
-                <w:rFonts w:asciiTheme="minorHAnsi" w:hAnsiTheme="minorHAnsi"/>
-                <w:sz w:val="22"/>
-                <w:szCs w:val="22"/>
-              </w:rPr>
-            </w:pPr>
-            <w:r>
-              <w:rPr>
-                <w:rFonts w:asciiTheme="minorHAnsi" w:hAnsiTheme="minorHAnsi"/>
-                <w:sz w:val="22"/>
-                <w:szCs w:val="22"/>
-              </w:rPr>
-              <w:t xml:space="preserve">DrawLineSegment </w:t>
-            </w:r>
-          </w:p>
-          <w:p>
-            <w:pPr>
-              <w:spacing w:line="360" w:lineRule="auto"/>
-              <w:rPr>
-                <w:rFonts w:asciiTheme="minorHAnsi" w:hAnsiTheme="minorHAnsi"/>
-                <w:sz w:val="22"/>
-                <w:szCs w:val="22"/>
-              </w:rPr>
-            </w:pPr>
-            <w:r>
-              <w:rPr>
-                <w:rFonts w:asciiTheme="minorHAnsi" w:hAnsiTheme="minorHAnsi"/>
-                <w:sz w:val="22"/>
-                <w:szCs w:val="22"/>
-              </w:rPr>
-              <w:t xml:space="preserve">DrawParabola </w:t>
-            </w:r>
-          </w:p>
-          <w:p>
-            <w:pPr>
-              <w:spacing w:line="360" w:lineRule="auto"/>
-              <w:rPr>
-                <w:rFonts w:asciiTheme="minorHAnsi" w:hAnsiTheme="minorHAnsi"/>
-                <w:sz w:val="22"/>
-                <w:szCs w:val="22"/>
-              </w:rPr>
-            </w:pPr>
-            <w:r>
-              <w:rPr>
-                <w:rFonts w:asciiTheme="minorHAnsi" w:hAnsiTheme="minorHAnsi"/>
-                <w:sz w:val="22"/>
-                <w:szCs w:val="22"/>
-              </w:rPr>
-              <w:t xml:space="preserve">DrawPoint </w:t>
-            </w:r>
-          </w:p>
-          <w:p>
-            <w:pPr>
-              <w:spacing w:line="360" w:lineRule="auto"/>
-              <w:rPr>
-                <w:rFonts w:asciiTheme="minorHAnsi" w:hAnsiTheme="minorHAnsi"/>
-                <w:sz w:val="22"/>
-                <w:szCs w:val="22"/>
-              </w:rPr>
-            </w:pPr>
-            <w:r>
-              <w:rPr>
-                <w:rFonts w:asciiTheme="minorHAnsi" w:hAnsiTheme="minorHAnsi"/>
-                <w:sz w:val="22"/>
-                <w:szCs w:val="22"/>
-              </w:rPr>
-              <w:t xml:space="preserve">DrawPolygon </w:t>
-            </w:r>
-          </w:p>
-          <w:p>
-            <w:pPr>
-              <w:spacing w:line="360" w:lineRule="auto"/>
-              <w:rPr>
-                <w:rFonts w:asciiTheme="minorHAnsi" w:hAnsiTheme="minorHAnsi"/>
-                <w:sz w:val="22"/>
-                <w:szCs w:val="22"/>
-              </w:rPr>
-            </w:pPr>
-            <w:r>
-              <w:rPr>
-                <w:rFonts w:asciiTheme="minorHAnsi" w:hAnsiTheme="minorHAnsi"/>
-                <w:sz w:val="22"/>
-                <w:szCs w:val="22"/>
-              </w:rPr>
-              <w:t xml:space="preserve">DrawVector </w:t>
+            <w:proofErr w:type="spellEnd"/>
+          </w:p>
+          <w:p>
+            <w:pPr>
+              <w:spacing w:line="360" w:lineRule="auto"/>
+              <w:rPr>
+                <w:rFonts w:asciiTheme="minorHAnsi" w:hAnsiTheme="minorHAnsi"/>
+                <w:sz w:val="22"/>
+                <w:szCs w:val="22"/>
+              </w:rPr>
+            </w:pPr>
+            <w:proofErr w:type="spellStart"/>
+            <w:r>
+              <w:rPr>
+                <w:rFonts w:asciiTheme="minorHAnsi" w:hAnsiTheme="minorHAnsi"/>
+                <w:sz w:val="22"/>
+                <w:szCs w:val="22"/>
+              </w:rPr>
+              <w:t>DrawEllipse</w:t>
+            </w:r>
+            <w:proofErr w:type="spellEnd"/>
+            <w:r>
+              <w:rPr>
+                <w:rFonts w:asciiTheme="minorHAnsi" w:hAnsiTheme="minorHAnsi"/>
+                <w:sz w:val="22"/>
+                <w:szCs w:val="22"/>
+              </w:rPr>
+              <w:t xml:space="preserve"> </w:t>
+            </w:r>
+          </w:p>
+          <w:p>
+            <w:pPr>
+              <w:spacing w:line="360" w:lineRule="auto"/>
+              <w:rPr>
+                <w:rFonts w:asciiTheme="minorHAnsi" w:hAnsiTheme="minorHAnsi"/>
+                <w:sz w:val="22"/>
+                <w:szCs w:val="22"/>
+              </w:rPr>
+            </w:pPr>
+            <w:proofErr w:type="spellStart"/>
+            <w:r>
+              <w:rPr>
+                <w:rFonts w:asciiTheme="minorHAnsi" w:hAnsiTheme="minorHAnsi"/>
+                <w:sz w:val="22"/>
+                <w:szCs w:val="22"/>
+              </w:rPr>
+              <w:t>DrawHyperbola</w:t>
+            </w:r>
+            <w:proofErr w:type="spellEnd"/>
+            <w:r>
+              <w:rPr>
+                <w:rFonts w:asciiTheme="minorHAnsi" w:hAnsiTheme="minorHAnsi"/>
+                <w:sz w:val="22"/>
+                <w:szCs w:val="22"/>
+              </w:rPr>
+              <w:t xml:space="preserve"> </w:t>
+            </w:r>
+          </w:p>
+          <w:p>
+            <w:pPr>
+              <w:spacing w:line="360" w:lineRule="auto"/>
+              <w:rPr>
+                <w:rFonts w:asciiTheme="minorHAnsi" w:hAnsiTheme="minorHAnsi"/>
+                <w:sz w:val="22"/>
+                <w:szCs w:val="22"/>
+              </w:rPr>
+            </w:pPr>
+            <w:proofErr w:type="spellStart"/>
+            <w:r>
+              <w:rPr>
+                <w:rFonts w:asciiTheme="minorHAnsi" w:hAnsiTheme="minorHAnsi"/>
+                <w:sz w:val="22"/>
+                <w:szCs w:val="22"/>
+              </w:rPr>
+              <w:t>DrawLineSegment</w:t>
+            </w:r>
+            <w:proofErr w:type="spellEnd"/>
+            <w:r>
+              <w:rPr>
+                <w:rFonts w:asciiTheme="minorHAnsi" w:hAnsiTheme="minorHAnsi"/>
+                <w:sz w:val="22"/>
+                <w:szCs w:val="22"/>
+              </w:rPr>
+              <w:t xml:space="preserve"> </w:t>
+            </w:r>
+          </w:p>
+          <w:p>
+            <w:pPr>
+              <w:spacing w:line="360" w:lineRule="auto"/>
+              <w:rPr>
+                <w:rFonts w:asciiTheme="minorHAnsi" w:hAnsiTheme="minorHAnsi"/>
+                <w:sz w:val="22"/>
+                <w:szCs w:val="22"/>
+              </w:rPr>
+            </w:pPr>
+            <w:proofErr w:type="spellStart"/>
+            <w:r>
+              <w:rPr>
+                <w:rFonts w:asciiTheme="minorHAnsi" w:hAnsiTheme="minorHAnsi"/>
+                <w:sz w:val="22"/>
+                <w:szCs w:val="22"/>
+              </w:rPr>
+              <w:t>DrawParabola</w:t>
+            </w:r>
+            <w:proofErr w:type="spellEnd"/>
+            <w:r>
+              <w:rPr>
+                <w:rFonts w:asciiTheme="minorHAnsi" w:hAnsiTheme="minorHAnsi"/>
+                <w:sz w:val="22"/>
+                <w:szCs w:val="22"/>
+              </w:rPr>
+              <w:t xml:space="preserve"> </w:t>
+            </w:r>
+          </w:p>
+          <w:p>
+            <w:pPr>
+              <w:spacing w:line="360" w:lineRule="auto"/>
+              <w:rPr>
+                <w:rFonts w:asciiTheme="minorHAnsi" w:hAnsiTheme="minorHAnsi"/>
+                <w:sz w:val="22"/>
+                <w:szCs w:val="22"/>
+              </w:rPr>
+            </w:pPr>
+            <w:proofErr w:type="spellStart"/>
+            <w:r>
+              <w:rPr>
+                <w:rFonts w:asciiTheme="minorHAnsi" w:hAnsiTheme="minorHAnsi"/>
+                <w:sz w:val="22"/>
+                <w:szCs w:val="22"/>
+              </w:rPr>
+              <w:t>DrawPoint</w:t>
+            </w:r>
+            <w:proofErr w:type="spellEnd"/>
+            <w:r>
+              <w:rPr>
+                <w:rFonts w:asciiTheme="minorHAnsi" w:hAnsiTheme="minorHAnsi"/>
+                <w:sz w:val="22"/>
+                <w:szCs w:val="22"/>
+              </w:rPr>
+              <w:t xml:space="preserve"> </w:t>
+            </w:r>
+          </w:p>
+          <w:p>
+            <w:pPr>
+              <w:spacing w:line="360" w:lineRule="auto"/>
+              <w:rPr>
+                <w:rFonts w:asciiTheme="minorHAnsi" w:hAnsiTheme="minorHAnsi"/>
+                <w:sz w:val="22"/>
+                <w:szCs w:val="22"/>
+              </w:rPr>
+            </w:pPr>
+            <w:proofErr w:type="spellStart"/>
+            <w:r>
+              <w:rPr>
+                <w:rFonts w:asciiTheme="minorHAnsi" w:hAnsiTheme="minorHAnsi"/>
+                <w:sz w:val="22"/>
+                <w:szCs w:val="22"/>
+              </w:rPr>
+              <w:t>DrawPolygon</w:t>
+            </w:r>
+            <w:proofErr w:type="spellEnd"/>
+            <w:r>
+              <w:rPr>
+                <w:rFonts w:asciiTheme="minorHAnsi" w:hAnsiTheme="minorHAnsi"/>
+                <w:sz w:val="22"/>
+                <w:szCs w:val="22"/>
+              </w:rPr>
+              <w:t xml:space="preserve"> </w:t>
+            </w:r>
+          </w:p>
+          <w:p>
+            <w:pPr>
+              <w:spacing w:line="360" w:lineRule="auto"/>
+              <w:rPr>
+                <w:rFonts w:asciiTheme="minorHAnsi" w:hAnsiTheme="minorHAnsi"/>
+                <w:sz w:val="22"/>
+                <w:szCs w:val="22"/>
+              </w:rPr>
+            </w:pPr>
+            <w:proofErr w:type="spellStart"/>
+            <w:r>
+              <w:rPr>
+                <w:rFonts w:asciiTheme="minorHAnsi" w:hAnsiTheme="minorHAnsi"/>
+                <w:sz w:val="22"/>
+                <w:szCs w:val="22"/>
+              </w:rPr>
+              <w:t>DrawVector</w:t>
+            </w:r>
+            <w:proofErr w:type="spellEnd"/>
+            <w:r>
+              <w:rPr>
+                <w:rFonts w:asciiTheme="minorHAnsi" w:hAnsiTheme="minorHAnsi"/>
+                <w:sz w:val="22"/>
+                <w:szCs w:val="22"/>
+              </w:rPr>
+              <w:t xml:space="preserve"> </w:t>
             </w:r>
           </w:p>
           <w:p>
@@ -1503,6 +1633,7 @@
                 <w:szCs w:val="22"/>
               </w:rPr>
             </w:pPr>
+            <w:proofErr w:type="spellStart"/>
             <w:r>
               <w:rPr>
                 <w:rFonts w:asciiTheme="minorHAnsi" w:hAnsiTheme="minorHAnsi"/>
@@ -1511,16 +1642,18 @@
               </w:rPr>
               <w:t>GraphicsController</w:t>
             </w:r>
-          </w:p>
-          <w:p>
-            <w:pPr>
-              <w:spacing w:line="360" w:lineRule="auto"/>
-              <w:rPr>
-                <w:rFonts w:asciiTheme="minorHAnsi" w:hAnsiTheme="minorHAnsi"/>
-                <w:sz w:val="22"/>
-                <w:szCs w:val="22"/>
-              </w:rPr>
-            </w:pPr>
+            <w:proofErr w:type="spellEnd"/>
+          </w:p>
+          <w:p>
+            <w:pPr>
+              <w:spacing w:line="360" w:lineRule="auto"/>
+              <w:rPr>
+                <w:rFonts w:asciiTheme="minorHAnsi" w:hAnsiTheme="minorHAnsi"/>
+                <w:sz w:val="22"/>
+                <w:szCs w:val="22"/>
+              </w:rPr>
+            </w:pPr>
+            <w:proofErr w:type="spellStart"/>
             <w:r>
               <w:rPr>
                 <w:rFonts w:asciiTheme="minorHAnsi" w:hAnsiTheme="minorHAnsi"/>
@@ -1537,6 +1670,7 @@
               </w:rPr>
               <w:t>GBLayout</w:t>
             </w:r>
+            <w:proofErr w:type="spellEnd"/>
           </w:p>
           <w:p>
             <w:pPr>
@@ -1601,6 +1735,7 @@
                 <w:szCs w:val="22"/>
               </w:rPr>
             </w:pPr>
+            <w:proofErr w:type="spellStart"/>
             <w:r>
               <w:rPr>
                 <w:rFonts w:asciiTheme="minorHAnsi" w:hAnsiTheme="minorHAnsi"/>
@@ -1609,16 +1744,18 @@
               </w:rPr>
               <w:t>RotateDouble</w:t>
             </w:r>
-          </w:p>
-          <w:p>
-            <w:pPr>
-              <w:spacing w:line="360" w:lineRule="auto"/>
-              <w:rPr>
-                <w:rFonts w:asciiTheme="minorHAnsi" w:hAnsiTheme="minorHAnsi"/>
-                <w:sz w:val="22"/>
-                <w:szCs w:val="22"/>
-              </w:rPr>
-            </w:pPr>
+            <w:proofErr w:type="spellEnd"/>
+          </w:p>
+          <w:p>
+            <w:pPr>
+              <w:spacing w:line="360" w:lineRule="auto"/>
+              <w:rPr>
+                <w:rFonts w:asciiTheme="minorHAnsi" w:hAnsiTheme="minorHAnsi"/>
+                <w:sz w:val="22"/>
+                <w:szCs w:val="22"/>
+              </w:rPr>
+            </w:pPr>
+            <w:proofErr w:type="spellStart"/>
             <w:r>
               <w:rPr>
                 <w:rFonts w:asciiTheme="minorHAnsi" w:hAnsiTheme="minorHAnsi"/>
@@ -1627,6 +1764,7 @@
               </w:rPr>
               <w:t>RotateSet</w:t>
             </w:r>
+            <w:proofErr w:type="spellEnd"/>
           </w:p>
           <w:p>
             <w:pPr>
@@ -1673,6 +1811,7 @@
                 <w:szCs w:val="22"/>
               </w:rPr>
             </w:pPr>
+            <w:proofErr w:type="spellStart"/>
             <w:r>
               <w:rPr>
                 <w:rFonts w:asciiTheme="minorHAnsi" w:hAnsiTheme="minorHAnsi"/>
@@ -1681,16 +1820,18 @@
               </w:rPr>
               <w:t>TransformPanelBuilder</w:t>
             </w:r>
-          </w:p>
-          <w:p>
-            <w:pPr>
-              <w:spacing w:line="360" w:lineRule="auto"/>
-              <w:rPr>
-                <w:rFonts w:asciiTheme="minorHAnsi" w:hAnsiTheme="minorHAnsi"/>
-                <w:sz w:val="22"/>
-                <w:szCs w:val="22"/>
-              </w:rPr>
-            </w:pPr>
+            <w:proofErr w:type="spellEnd"/>
+          </w:p>
+          <w:p>
+            <w:pPr>
+              <w:spacing w:line="360" w:lineRule="auto"/>
+              <w:rPr>
+                <w:rFonts w:asciiTheme="minorHAnsi" w:hAnsiTheme="minorHAnsi"/>
+                <w:sz w:val="22"/>
+                <w:szCs w:val="22"/>
+              </w:rPr>
+            </w:pPr>
+            <w:proofErr w:type="spellStart"/>
             <w:r>
               <w:rPr>
                 <w:rFonts w:asciiTheme="minorHAnsi" w:hAnsiTheme="minorHAnsi"/>
@@ -1699,6 +1840,7 @@
               </w:rPr>
               <w:t>TransformPanelDirector</w:t>
             </w:r>
+            <w:proofErr w:type="spellEnd"/>
           </w:p>
           <w:p>
             <w:pPr>
@@ -1727,24 +1869,35 @@
                 <w:szCs w:val="22"/>
               </w:rPr>
             </w:pPr>
-            <w:r>
-              <w:rPr>
-                <w:rFonts w:asciiTheme="minorHAnsi" w:hAnsiTheme="minorHAnsi"/>
-                <w:sz w:val="22"/>
-                <w:szCs w:val="22"/>
-              </w:rPr>
-              <w:t>TransParamPanel.InputListener DoubleRotateObject2D</w:t>
-            </w:r>
-          </w:p>
-          <w:p>
-            <w:pPr>
-              <w:spacing w:line="360" w:lineRule="auto"/>
-              <w:rPr>
-                <w:rFonts w:asciiTheme="minorHAnsi" w:hAnsiTheme="minorHAnsi"/>
-                <w:sz w:val="22"/>
-                <w:szCs w:val="22"/>
-              </w:rPr>
-            </w:pPr>
+            <w:proofErr w:type="spellStart"/>
+            <w:r>
+              <w:rPr>
+                <w:rFonts w:asciiTheme="minorHAnsi" w:hAnsiTheme="minorHAnsi"/>
+                <w:sz w:val="22"/>
+                <w:szCs w:val="22"/>
+              </w:rPr>
+              <w:t>TransParamPanel.InputListener</w:t>
+            </w:r>
+            <w:proofErr w:type="spellEnd"/>
+            <w:r>
+              <w:rPr>
+                <w:rFonts w:asciiTheme="minorHAnsi" w:hAnsiTheme="minorHAnsi"/>
+                <w:sz w:val="22"/>
+                <w:szCs w:val="22"/>
+              </w:rPr>
+              <w:t xml:space="preserve"> DoubleRotateObject2D</w:t>
+            </w:r>
+          </w:p>
+          <w:p>
+            <w:pPr>
+              <w:spacing w:line="360" w:lineRule="auto"/>
+              <w:rPr>
+                <w:rFonts w:asciiTheme="minorHAnsi" w:hAnsiTheme="minorHAnsi"/>
+                <w:sz w:val="22"/>
+                <w:szCs w:val="22"/>
+              </w:rPr>
+            </w:pPr>
+            <w:proofErr w:type="spellStart"/>
             <w:r>
               <w:rPr>
                 <w:rFonts w:asciiTheme="minorHAnsi" w:hAnsiTheme="minorHAnsi"/>
@@ -1753,16 +1906,18 @@
               </w:rPr>
               <w:t>IController</w:t>
             </w:r>
-          </w:p>
-          <w:p>
-            <w:pPr>
-              <w:spacing w:line="360" w:lineRule="auto"/>
-              <w:rPr>
-                <w:rFonts w:asciiTheme="minorHAnsi" w:hAnsiTheme="minorHAnsi"/>
-                <w:sz w:val="22"/>
-                <w:szCs w:val="22"/>
-              </w:rPr>
-            </w:pPr>
+            <w:proofErr w:type="spellEnd"/>
+          </w:p>
+          <w:p>
+            <w:pPr>
+              <w:spacing w:line="360" w:lineRule="auto"/>
+              <w:rPr>
+                <w:rFonts w:asciiTheme="minorHAnsi" w:hAnsiTheme="minorHAnsi"/>
+                <w:sz w:val="22"/>
+                <w:szCs w:val="22"/>
+              </w:rPr>
+            </w:pPr>
+            <w:proofErr w:type="spellStart"/>
             <w:r>
               <w:rPr>
                 <w:rFonts w:asciiTheme="minorHAnsi" w:hAnsiTheme="minorHAnsi"/>
@@ -1771,16 +1926,18 @@
               </w:rPr>
               <w:t>IDraw</w:t>
             </w:r>
-          </w:p>
-          <w:p>
-            <w:pPr>
-              <w:spacing w:line="360" w:lineRule="auto"/>
-              <w:rPr>
-                <w:rFonts w:asciiTheme="minorHAnsi" w:hAnsiTheme="minorHAnsi"/>
-                <w:sz w:val="22"/>
-                <w:szCs w:val="22"/>
-              </w:rPr>
-            </w:pPr>
+            <w:proofErr w:type="spellEnd"/>
+          </w:p>
+          <w:p>
+            <w:pPr>
+              <w:spacing w:line="360" w:lineRule="auto"/>
+              <w:rPr>
+                <w:rFonts w:asciiTheme="minorHAnsi" w:hAnsiTheme="minorHAnsi"/>
+                <w:sz w:val="22"/>
+                <w:szCs w:val="22"/>
+              </w:rPr>
+            </w:pPr>
+            <w:proofErr w:type="spellStart"/>
             <w:r>
               <w:rPr>
                 <w:rFonts w:asciiTheme="minorHAnsi" w:hAnsiTheme="minorHAnsi"/>
@@ -1789,6 +1946,7 @@
               </w:rPr>
               <w:t>ITransform</w:t>
             </w:r>
+            <w:proofErr w:type="spellEnd"/>
           </w:p>
           <w:p>
             <w:pPr>
@@ -1871,6 +2029,7 @@
                 <w:szCs w:val="22"/>
               </w:rPr>
             </w:pPr>
+            <w:proofErr w:type="spellStart"/>
             <w:r>
               <w:rPr>
                 <w:rFonts w:asciiTheme="minorHAnsi" w:hAnsiTheme="minorHAnsi"/>
@@ -1879,6 +2038,7 @@
               </w:rPr>
               <w:t>TransformBuilder</w:t>
             </w:r>
+            <w:proofErr w:type="spellEnd"/>
           </w:p>
           <w:p>
             <w:pPr>
@@ -1943,6 +2103,7 @@
                 <w:szCs w:val="22"/>
               </w:rPr>
             </w:pPr>
+            <w:proofErr w:type="spellStart"/>
             <w:r>
               <w:rPr>
                 <w:rFonts w:asciiTheme="minorHAnsi" w:hAnsiTheme="minorHAnsi"/>
@@ -1951,6 +2112,7 @@
               </w:rPr>
               <w:t>CreateMenu</w:t>
             </w:r>
+            <w:proofErr w:type="spellEnd"/>
           </w:p>
           <w:p>
             <w:pPr>
@@ -1997,6 +2159,7 @@
                 <w:szCs w:val="22"/>
               </w:rPr>
             </w:pPr>
+            <w:proofErr w:type="spellStart"/>
             <w:r>
               <w:rPr>
                 <w:rFonts w:asciiTheme="minorHAnsi" w:hAnsiTheme="minorHAnsi"/>
@@ -2005,16 +2168,18 @@
               </w:rPr>
               <w:t>CreateFrame</w:t>
             </w:r>
-          </w:p>
-          <w:p>
-            <w:pPr>
-              <w:spacing w:line="360" w:lineRule="auto"/>
-              <w:rPr>
-                <w:rFonts w:asciiTheme="minorHAnsi" w:hAnsiTheme="minorHAnsi"/>
-                <w:sz w:val="22"/>
-                <w:szCs w:val="22"/>
-              </w:rPr>
-            </w:pPr>
+            <w:proofErr w:type="spellEnd"/>
+          </w:p>
+          <w:p>
+            <w:pPr>
+              <w:spacing w:line="360" w:lineRule="auto"/>
+              <w:rPr>
+                <w:rFonts w:asciiTheme="minorHAnsi" w:hAnsiTheme="minorHAnsi"/>
+                <w:sz w:val="22"/>
+                <w:szCs w:val="22"/>
+              </w:rPr>
+            </w:pPr>
+            <w:proofErr w:type="spellStart"/>
             <w:r>
               <w:rPr>
                 <w:rFonts w:asciiTheme="minorHAnsi" w:hAnsiTheme="minorHAnsi"/>
@@ -2023,6 +2188,7 @@
               </w:rPr>
               <w:t>CreatePanelFactory</w:t>
             </w:r>
+            <w:proofErr w:type="spellEnd"/>
           </w:p>
           <w:p>
             <w:pPr>
@@ -2052,6 +2218,7 @@
                 <w:szCs w:val="22"/>
               </w:rPr>
             </w:pPr>
+            <w:proofErr w:type="spellStart"/>
             <w:r>
               <w:rPr>
                 <w:rFonts w:asciiTheme="minorHAnsi" w:hAnsiTheme="minorHAnsi"/>
@@ -2060,6 +2227,7 @@
               </w:rPr>
               <w:t>SelectionPanel</w:t>
             </w:r>
+            <w:proofErr w:type="spellEnd"/>
           </w:p>
           <w:p>
             <w:pPr>
@@ -2078,6 +2246,44 @@
               </w:rPr>
               <w:t>TransformPanelBuilder2</w:t>
             </w:r>
+          </w:p>
+          <w:p>
+            <w:pPr>
+              <w:spacing w:line="360" w:lineRule="auto"/>
+              <w:rPr>
+                <w:rFonts w:asciiTheme="minorHAnsi" w:hAnsiTheme="minorHAnsi"/>
+                <w:sz w:val="22"/>
+                <w:szCs w:val="22"/>
+              </w:rPr>
+            </w:pPr>
+            <w:r>
+              <w:rPr>
+                <w:rFonts w:asciiTheme="minorHAnsi" w:hAnsiTheme="minorHAnsi"/>
+                <w:sz w:val="22"/>
+                <w:szCs w:val="22"/>
+              </w:rPr>
+              <w:t>Curve</w:t>
+            </w:r>
+          </w:p>
+          <w:p>
+            <w:pPr>
+              <w:spacing w:line="360" w:lineRule="auto"/>
+              <w:rPr>
+                <w:rFonts w:asciiTheme="minorHAnsi" w:hAnsiTheme="minorHAnsi"/>
+                <w:sz w:val="22"/>
+                <w:szCs w:val="22"/>
+              </w:rPr>
+            </w:pPr>
+            <w:proofErr w:type="spellStart"/>
+            <w:r>
+              <w:rPr>
+                <w:rFonts w:asciiTheme="minorHAnsi" w:hAnsiTheme="minorHAnsi"/>
+                <w:sz w:val="22"/>
+                <w:szCs w:val="22"/>
+              </w:rPr>
+              <w:t>DrawCurve</w:t>
+            </w:r>
+            <w:proofErr w:type="spellEnd"/>
           </w:p>
         </w:tc>
         <w:tc>
@@ -2137,6 +2343,7 @@
                 <w:szCs w:val="22"/>
               </w:rPr>
             </w:pPr>
+            <w:proofErr w:type="spellStart"/>
             <w:r>
               <w:rPr>
                 <w:rFonts w:asciiTheme="minorHAnsi" w:hAnsiTheme="minorHAnsi"/>
@@ -2144,7 +2351,16 @@
                 <w:szCs w:val="22"/>
               </w:rPr>
               <w:lastRenderedPageBreak/>
-              <w:t>Syfu, Jonah Espiritu</w:t>
+              <w:t>Syfu</w:t>
+            </w:r>
+            <w:proofErr w:type="spellEnd"/>
+            <w:r>
+              <w:rPr>
+                <w:rFonts w:asciiTheme="minorHAnsi" w:hAnsiTheme="minorHAnsi"/>
+                <w:sz w:val="22"/>
+                <w:szCs w:val="22"/>
+              </w:rPr>
+              <w:t>, Jonah Espiritu</w:t>
             </w:r>
           </w:p>
         </w:tc>
@@ -2161,13 +2377,23 @@
                 <w:szCs w:val="22"/>
               </w:rPr>
             </w:pPr>
-            <w:r>
-              <w:rPr>
-                <w:rFonts w:asciiTheme="minorHAnsi" w:hAnsiTheme="minorHAnsi"/>
-                <w:sz w:val="22"/>
-                <w:szCs w:val="22"/>
-              </w:rPr>
-              <w:t xml:space="preserve">LineSegment </w:t>
+            <w:proofErr w:type="spellStart"/>
+            <w:r>
+              <w:rPr>
+                <w:rFonts w:asciiTheme="minorHAnsi" w:hAnsiTheme="minorHAnsi"/>
+                <w:sz w:val="22"/>
+                <w:szCs w:val="22"/>
+              </w:rPr>
+              <w:t>LineSegment</w:t>
+            </w:r>
+            <w:proofErr w:type="spellEnd"/>
+            <w:r>
+              <w:rPr>
+                <w:rFonts w:asciiTheme="minorHAnsi" w:hAnsiTheme="minorHAnsi"/>
+                <w:sz w:val="22"/>
+                <w:szCs w:val="22"/>
+              </w:rPr>
+              <w:t xml:space="preserve"> </w:t>
             </w:r>
           </w:p>
           <w:p>
@@ -2324,7 +2550,25 @@
           <w:sz w:val="22"/>
           <w:szCs w:val="22"/>
         </w:rPr>
-        <w:t>In computer graphics,  multiple objects can be drawn on the screen, which includes, but is not limited to points, vectors, line segments, polygons, and conic sections.</w:t>
+        <w:t>In computer graphics</w:t>
+      </w:r>
+      <w:proofErr w:type="gramStart"/>
+      <w:r>
+        <w:rPr>
+          <w:rFonts w:asciiTheme="minorHAnsi" w:hAnsiTheme="minorHAnsi"/>
+          <w:sz w:val="22"/>
+          <w:szCs w:val="22"/>
+        </w:rPr>
+        <w:t>,  multiple</w:t>
+      </w:r>
+      <w:proofErr w:type="gramEnd"/>
+      <w:r>
+        <w:rPr>
+          <w:rFonts w:asciiTheme="minorHAnsi" w:hAnsiTheme="minorHAnsi"/>
+          <w:sz w:val="22"/>
+          <w:szCs w:val="22"/>
+        </w:rPr>
+        <w:t xml:space="preserve"> objects can be drawn on the screen, which includes, but is not limited to points, vectors, line segments, polygons, and conic sections.</w:t>
       </w:r>
     </w:p>
     <w:p>
@@ -2344,7 +2588,25 @@
           <w:sz w:val="22"/>
           <w:szCs w:val="22"/>
         </w:rPr>
-        <w:t xml:space="preserve">Specific transformations can be performed on these objects such as shearing, translating, rotating, scaling, and reflecting. By representing the original objects as an operation performed on matrices, and representing these transformations as transformation matrices,  you can perform these operations on the objects. </w:t>
+        <w:t>Specific transformations can be performed on these objects such as shearing, translating, rotating, scaling, and reflecting. By representing the original objects as an operation performed on matrices, and representing these transformations as transformation matrices</w:t>
+      </w:r>
+      <w:proofErr w:type="gramStart"/>
+      <w:r>
+        <w:rPr>
+          <w:rFonts w:asciiTheme="minorHAnsi" w:hAnsiTheme="minorHAnsi"/>
+          <w:sz w:val="22"/>
+          <w:szCs w:val="22"/>
+        </w:rPr>
+        <w:t>,  you</w:t>
+      </w:r>
+      <w:proofErr w:type="gramEnd"/>
+      <w:r>
+        <w:rPr>
+          <w:rFonts w:asciiTheme="minorHAnsi" w:hAnsiTheme="minorHAnsi"/>
+          <w:sz w:val="22"/>
+          <w:szCs w:val="22"/>
+        </w:rPr>
+        <w:t xml:space="preserve"> can perform these operations on the objects. </w:t>
       </w:r>
     </w:p>
     <w:p>
@@ -2664,23 +2926,95 @@
           <w:sz w:val="22"/>
           <w:szCs w:val="22"/>
         </w:rPr>
-        <w:t xml:space="preserve">e object model module has one main interface called the Object2D which allows for translation. It has three subinterfaces, DoubleRotateObject2D, ShearObject2D, and AdvancedObject2D. </w:t>
-      </w:r>
-      <w:r>
-        <w:rPr>
-          <w:rFonts w:asciiTheme="minorHAnsi" w:hAnsiTheme="minorHAnsi"/>
-          <w:sz w:val="22"/>
-          <w:szCs w:val="22"/>
-        </w:rPr>
-        <w:t xml:space="preserve">This is because it would be difficult to draw the sheared or liberally rotated conic sections so, following Interface Segregation Principle, these operations were separated into their own interfaces. AdvancedObject2D only allows rotation by multiples of 90 degrees and reflection by x-axis and y-axis. </w:t>
-      </w:r>
-      <w:r>
-        <w:rPr>
-          <w:rFonts w:asciiTheme="minorHAnsi" w:hAnsiTheme="minorHAnsi"/>
-          <w:sz w:val="22"/>
-          <w:szCs w:val="22"/>
-        </w:rPr>
-        <w:t>There are seven classes representing the seven kinds of objects. Point only implements Object2D, the conics only implement AdvancedObject2D, and LineSegment, Polygon, and Vector implement all the subinterfaces.</w:t>
+        <w:t xml:space="preserve">e object model module has one main interface called the Object2D which allows for translation. It has three </w:t>
+      </w:r>
+      <w:proofErr w:type="spellStart"/>
+      <w:r>
+        <w:rPr>
+          <w:rFonts w:asciiTheme="minorHAnsi" w:hAnsiTheme="minorHAnsi"/>
+          <w:sz w:val="22"/>
+          <w:szCs w:val="22"/>
+        </w:rPr>
+        <w:t>subinterfaces</w:t>
+      </w:r>
+      <w:proofErr w:type="spellEnd"/>
+      <w:r>
+        <w:rPr>
+          <w:rFonts w:asciiTheme="minorHAnsi" w:hAnsiTheme="minorHAnsi"/>
+          <w:sz w:val="22"/>
+          <w:szCs w:val="22"/>
+        </w:rPr>
+        <w:t xml:space="preserve">, DoubleRotateObject2D, ShearObject2D, and AdvancedObject2D. </w:t>
+      </w:r>
+      <w:r>
+        <w:rPr>
+          <w:rFonts w:asciiTheme="minorHAnsi" w:hAnsiTheme="minorHAnsi"/>
+          <w:sz w:val="22"/>
+          <w:szCs w:val="22"/>
+        </w:rPr>
+        <w:t xml:space="preserve">This is because it would be difficult to draw the sheared or liberally rotated conic sections so, following Interface Segregation </w:t>
+      </w:r>
+      <w:proofErr w:type="gramStart"/>
+      <w:r>
+        <w:rPr>
+          <w:rFonts w:asciiTheme="minorHAnsi" w:hAnsiTheme="minorHAnsi"/>
+          <w:sz w:val="22"/>
+          <w:szCs w:val="22"/>
+        </w:rPr>
+        <w:t>Principle,</w:t>
+      </w:r>
+      <w:proofErr w:type="gramEnd"/>
+      <w:r>
+        <w:rPr>
+          <w:rFonts w:asciiTheme="minorHAnsi" w:hAnsiTheme="minorHAnsi"/>
+          <w:sz w:val="22"/>
+          <w:szCs w:val="22"/>
+        </w:rPr>
+        <w:t xml:space="preserve"> these operations were separated into their own interfaces. AdvancedObject2D only allows rotation by multiples of 90 degrees and reflection by x-axis and y-axis. </w:t>
+      </w:r>
+      <w:r>
+        <w:rPr>
+          <w:rFonts w:asciiTheme="minorHAnsi" w:hAnsiTheme="minorHAnsi"/>
+          <w:sz w:val="22"/>
+          <w:szCs w:val="22"/>
+        </w:rPr>
+        <w:t xml:space="preserve">There are seven classes representing the seven kinds of objects. Point only implements Object2D, the conics only implement AdvancedObject2D, and </w:t>
+      </w:r>
+      <w:proofErr w:type="spellStart"/>
+      <w:r>
+        <w:rPr>
+          <w:rFonts w:asciiTheme="minorHAnsi" w:hAnsiTheme="minorHAnsi"/>
+          <w:sz w:val="22"/>
+          <w:szCs w:val="22"/>
+        </w:rPr>
+        <w:t>LineSegment</w:t>
+      </w:r>
+      <w:proofErr w:type="spellEnd"/>
+      <w:r>
+        <w:rPr>
+          <w:rFonts w:asciiTheme="minorHAnsi" w:hAnsiTheme="minorHAnsi"/>
+          <w:sz w:val="22"/>
+          <w:szCs w:val="22"/>
+        </w:rPr>
+        <w:t xml:space="preserve">, Polygon, and Vector implement all the </w:t>
+      </w:r>
+      <w:proofErr w:type="spellStart"/>
+      <w:r>
+        <w:rPr>
+          <w:rFonts w:asciiTheme="minorHAnsi" w:hAnsiTheme="minorHAnsi"/>
+          <w:sz w:val="22"/>
+          <w:szCs w:val="22"/>
+        </w:rPr>
+        <w:t>subinterfaces</w:t>
+      </w:r>
+      <w:proofErr w:type="spellEnd"/>
+      <w:r>
+        <w:rPr>
+          <w:rFonts w:asciiTheme="minorHAnsi" w:hAnsiTheme="minorHAnsi"/>
+          <w:sz w:val="22"/>
+          <w:szCs w:val="22"/>
+        </w:rPr>
+        <w:t>.</w:t>
       </w:r>
     </w:p>
     <w:p>
@@ -2805,7 +3139,61 @@
           <w:sz w:val="22"/>
           <w:szCs w:val="22"/>
         </w:rPr>
-        <w:t>The Draw Module consists of a Graph object, which handles all drawing, contained in a GraphPanel, which is added to the main JFrame. The Graph draws using a certain strategy, implemented as the Strategy Design Pattern. Each kind of shape has an implementation under the strategy interface IDraw.</w:t>
+        <w:t xml:space="preserve">The Draw Module consists of a Graph object, which handles all drawing, contained in a </w:t>
+      </w:r>
+      <w:proofErr w:type="spellStart"/>
+      <w:r>
+        <w:rPr>
+          <w:rFonts w:asciiTheme="minorHAnsi" w:hAnsiTheme="minorHAnsi"/>
+          <w:sz w:val="22"/>
+          <w:szCs w:val="22"/>
+        </w:rPr>
+        <w:t>GraphPanel</w:t>
+      </w:r>
+      <w:proofErr w:type="spellEnd"/>
+      <w:r>
+        <w:rPr>
+          <w:rFonts w:asciiTheme="minorHAnsi" w:hAnsiTheme="minorHAnsi"/>
+          <w:sz w:val="22"/>
+          <w:szCs w:val="22"/>
+        </w:rPr>
+        <w:t xml:space="preserve">, which is added to the main </w:t>
+      </w:r>
+      <w:proofErr w:type="spellStart"/>
+      <w:r>
+        <w:rPr>
+          <w:rFonts w:asciiTheme="minorHAnsi" w:hAnsiTheme="minorHAnsi"/>
+          <w:sz w:val="22"/>
+          <w:szCs w:val="22"/>
+        </w:rPr>
+        <w:t>JFrame</w:t>
+      </w:r>
+      <w:proofErr w:type="spellEnd"/>
+      <w:r>
+        <w:rPr>
+          <w:rFonts w:asciiTheme="minorHAnsi" w:hAnsiTheme="minorHAnsi"/>
+          <w:sz w:val="22"/>
+          <w:szCs w:val="22"/>
+        </w:rPr>
+        <w:t xml:space="preserve">. The Graph draws using a certain strategy, implemented as the Strategy Design Pattern. Each kind of shape has an implementation under the strategy interface </w:t>
+      </w:r>
+      <w:proofErr w:type="spellStart"/>
+      <w:r>
+        <w:rPr>
+          <w:rFonts w:asciiTheme="minorHAnsi" w:hAnsiTheme="minorHAnsi"/>
+          <w:sz w:val="22"/>
+          <w:szCs w:val="22"/>
+        </w:rPr>
+        <w:t>IDraw</w:t>
+      </w:r>
+      <w:proofErr w:type="spellEnd"/>
+      <w:r>
+        <w:rPr>
+          <w:rFonts w:asciiTheme="minorHAnsi" w:hAnsiTheme="minorHAnsi"/>
+          <w:sz w:val="22"/>
+          <w:szCs w:val="22"/>
+        </w:rPr>
+        <w:t>.</w:t>
       </w:r>
     </w:p>
     <w:p>
@@ -2934,7 +3322,43 @@
           <w:sz w:val="22"/>
           <w:szCs w:val="22"/>
         </w:rPr>
-        <w:t>The creational module follows the Template Method Pattern with the base class AbstractCreatePanel. The constructor and the ActionListener contain the final methods of the base class, involving placing components and getting the parameters inputted by the user. Each panel then verifies their own input and returns an array of parameters inputted that will be interpreted by the controller.</w:t>
+        <w:t xml:space="preserve">The creational module follows the Template Method Pattern with the base class </w:t>
+      </w:r>
+      <w:proofErr w:type="spellStart"/>
+      <w:r>
+        <w:rPr>
+          <w:rFonts w:asciiTheme="minorHAnsi" w:hAnsiTheme="minorHAnsi"/>
+          <w:sz w:val="22"/>
+          <w:szCs w:val="22"/>
+        </w:rPr>
+        <w:t>AbstractCreatePanel</w:t>
+      </w:r>
+      <w:proofErr w:type="spellEnd"/>
+      <w:r>
+        <w:rPr>
+          <w:rFonts w:asciiTheme="minorHAnsi" w:hAnsiTheme="minorHAnsi"/>
+          <w:sz w:val="22"/>
+          <w:szCs w:val="22"/>
+        </w:rPr>
+        <w:t xml:space="preserve">. The constructor and the </w:t>
+      </w:r>
+      <w:proofErr w:type="spellStart"/>
+      <w:r>
+        <w:rPr>
+          <w:rFonts w:asciiTheme="minorHAnsi" w:hAnsiTheme="minorHAnsi"/>
+          <w:sz w:val="22"/>
+          <w:szCs w:val="22"/>
+        </w:rPr>
+        <w:t>ActionListener</w:t>
+      </w:r>
+      <w:proofErr w:type="spellEnd"/>
+      <w:r>
+        <w:rPr>
+          <w:rFonts w:asciiTheme="minorHAnsi" w:hAnsiTheme="minorHAnsi"/>
+          <w:sz w:val="22"/>
+          <w:szCs w:val="22"/>
+        </w:rPr>
+        <w:t xml:space="preserve"> contain the final methods of the base class, involving placing components and getting the parameters inputted by the user. Each panel then verifies their own input and returns an array of parameters inputted that will be interpreted by the controller.</w:t>
       </w:r>
     </w:p>
     <w:p>
@@ -3086,7 +3510,61 @@
           <w:szCs w:val="22"/>
         </w:rPr>
         <w:lastRenderedPageBreak/>
-        <w:t xml:space="preserve">Transformations are represented using Command Objects, following the Command Design Pattern. Each Command object takes an Object2D and returns the transformed object. Each transformation is also represented by a TransParamPanel which allows the user to input the transformation parameters. Since each kind of object has a different set of transformations available to it, the Builder Pattern was used to build the appropriate TransformPanel with only the TransParamPanels the object needs. </w:t>
+        <w:t xml:space="preserve">Transformations are represented using Command Objects, following the Command Design Pattern. Each Command object takes an Object2D and returns the transformed object. Each transformation is also represented by a </w:t>
+      </w:r>
+      <w:proofErr w:type="spellStart"/>
+      <w:r>
+        <w:rPr>
+          <w:rFonts w:asciiTheme="minorHAnsi" w:hAnsiTheme="minorHAnsi"/>
+          <w:sz w:val="22"/>
+          <w:szCs w:val="22"/>
+        </w:rPr>
+        <w:t>TransParamPanel</w:t>
+      </w:r>
+      <w:proofErr w:type="spellEnd"/>
+      <w:r>
+        <w:rPr>
+          <w:rFonts w:asciiTheme="minorHAnsi" w:hAnsiTheme="minorHAnsi"/>
+          <w:sz w:val="22"/>
+          <w:szCs w:val="22"/>
+        </w:rPr>
+        <w:t xml:space="preserve"> which allows the user to input the transformation parameters. Since each kind of object has a different set of transformations available to it, the Builder Pattern was used to build the appropriate </w:t>
+      </w:r>
+      <w:proofErr w:type="spellStart"/>
+      <w:r>
+        <w:rPr>
+          <w:rFonts w:asciiTheme="minorHAnsi" w:hAnsiTheme="minorHAnsi"/>
+          <w:sz w:val="22"/>
+          <w:szCs w:val="22"/>
+        </w:rPr>
+        <w:t>TransformPanel</w:t>
+      </w:r>
+      <w:proofErr w:type="spellEnd"/>
+      <w:r>
+        <w:rPr>
+          <w:rFonts w:asciiTheme="minorHAnsi" w:hAnsiTheme="minorHAnsi"/>
+          <w:sz w:val="22"/>
+          <w:szCs w:val="22"/>
+        </w:rPr>
+        <w:t xml:space="preserve"> with only the </w:t>
+      </w:r>
+      <w:proofErr w:type="spellStart"/>
+      <w:r>
+        <w:rPr>
+          <w:rFonts w:asciiTheme="minorHAnsi" w:hAnsiTheme="minorHAnsi"/>
+          <w:sz w:val="22"/>
+          <w:szCs w:val="22"/>
+        </w:rPr>
+        <w:t>TransParamPanels</w:t>
+      </w:r>
+      <w:proofErr w:type="spellEnd"/>
+      <w:r>
+        <w:rPr>
+          <w:rFonts w:asciiTheme="minorHAnsi" w:hAnsiTheme="minorHAnsi"/>
+          <w:sz w:val="22"/>
+          <w:szCs w:val="22"/>
+        </w:rPr>
+        <w:t xml:space="preserve"> the object needs. </w:t>
       </w:r>
     </w:p>
     <w:p>
@@ -3106,7 +3584,61 @@
           <w:sz w:val="22"/>
           <w:szCs w:val="22"/>
         </w:rPr>
-        <w:t>The Controller module handles all connections from models to interface. A standard flow would be that the user selects a shape to add; the controller sets the view to the appropriate AbstractCreatePanel. The user inputs and creates the object; the controller creates the object and sets the draw panel as active view, drawing the object. The user selects a transformation; the controller receives the generated Command Object and transforms the activeObject, passing it to the GraphPanel, drawing it on the screen. This interaction is repeated.</w:t>
+        <w:t xml:space="preserve">The Controller module handles all connections from models to interface. A standard flow would be that the user selects a shape to add; the controller sets the view to the appropriate </w:t>
+      </w:r>
+      <w:proofErr w:type="spellStart"/>
+      <w:r>
+        <w:rPr>
+          <w:rFonts w:asciiTheme="minorHAnsi" w:hAnsiTheme="minorHAnsi"/>
+          <w:sz w:val="22"/>
+          <w:szCs w:val="22"/>
+        </w:rPr>
+        <w:t>AbstractCreatePanel</w:t>
+      </w:r>
+      <w:proofErr w:type="spellEnd"/>
+      <w:r>
+        <w:rPr>
+          <w:rFonts w:asciiTheme="minorHAnsi" w:hAnsiTheme="minorHAnsi"/>
+          <w:sz w:val="22"/>
+          <w:szCs w:val="22"/>
+        </w:rPr>
+        <w:t xml:space="preserve">. The user inputs and creates the object; the controller creates the object and sets the draw panel as active view, drawing the object. The user selects a transformation; the controller receives the generated Command Object and transforms the </w:t>
+      </w:r>
+      <w:proofErr w:type="spellStart"/>
+      <w:r>
+        <w:rPr>
+          <w:rFonts w:asciiTheme="minorHAnsi" w:hAnsiTheme="minorHAnsi"/>
+          <w:sz w:val="22"/>
+          <w:szCs w:val="22"/>
+        </w:rPr>
+        <w:t>activeObject</w:t>
+      </w:r>
+      <w:proofErr w:type="spellEnd"/>
+      <w:r>
+        <w:rPr>
+          <w:rFonts w:asciiTheme="minorHAnsi" w:hAnsiTheme="minorHAnsi"/>
+          <w:sz w:val="22"/>
+          <w:szCs w:val="22"/>
+        </w:rPr>
+        <w:t xml:space="preserve">, passing it to the </w:t>
+      </w:r>
+      <w:proofErr w:type="spellStart"/>
+      <w:r>
+        <w:rPr>
+          <w:rFonts w:asciiTheme="minorHAnsi" w:hAnsiTheme="minorHAnsi"/>
+          <w:sz w:val="22"/>
+          <w:szCs w:val="22"/>
+        </w:rPr>
+        <w:t>GraphPanel</w:t>
+      </w:r>
+      <w:proofErr w:type="spellEnd"/>
+      <w:r>
+        <w:rPr>
+          <w:rFonts w:asciiTheme="minorHAnsi" w:hAnsiTheme="minorHAnsi"/>
+          <w:sz w:val="22"/>
+          <w:szCs w:val="22"/>
+        </w:rPr>
+        <w:t>, drawing it on the screen. This interaction is repeated.</w:t>
       </w:r>
     </w:p>
     <w:p>
@@ -3158,7 +3690,25 @@
           <w:sz w:val="22"/>
           <w:szCs w:val="22"/>
         </w:rPr>
-        <w:t>After careful consideration and comparisons with other groups, the team decided to add features to the machine project. The features are being able to add multiple shapes at once and being to performed stacked transformations, as well as being able to undo transformations.</w:t>
+        <w:t xml:space="preserve">After careful consideration and comparisons with other groups, the team decided to add features to the machine project. The features are being able to add multiple shapes at once and being to </w:t>
+      </w:r>
+      <w:proofErr w:type="gramStart"/>
+      <w:r>
+        <w:rPr>
+          <w:rFonts w:asciiTheme="minorHAnsi" w:hAnsiTheme="minorHAnsi"/>
+          <w:sz w:val="22"/>
+          <w:szCs w:val="22"/>
+        </w:rPr>
+        <w:t>performed</w:t>
+      </w:r>
+      <w:proofErr w:type="gramEnd"/>
+      <w:r>
+        <w:rPr>
+          <w:rFonts w:asciiTheme="minorHAnsi" w:hAnsiTheme="minorHAnsi"/>
+          <w:sz w:val="22"/>
+          <w:szCs w:val="22"/>
+        </w:rPr>
+        <w:t xml:space="preserve"> stacked transformations, as well as being able to undo transformations.</w:t>
       </w:r>
     </w:p>
     <w:p>
@@ -3297,7 +3847,25 @@
           <w:sz w:val="22"/>
           <w:szCs w:val="22"/>
         </w:rPr>
-        <w:t xml:space="preserve">here are the HashMaps in Graph2, the Selection Panel, the new Creation System, the new Transform Panel, and the new Controller. </w:t>
+        <w:t xml:space="preserve">here are the </w:t>
+      </w:r>
+      <w:proofErr w:type="spellStart"/>
+      <w:r>
+        <w:rPr>
+          <w:rFonts w:asciiTheme="minorHAnsi" w:hAnsiTheme="minorHAnsi"/>
+          <w:sz w:val="22"/>
+          <w:szCs w:val="22"/>
+        </w:rPr>
+        <w:t>HashMaps</w:t>
+      </w:r>
+      <w:proofErr w:type="spellEnd"/>
+      <w:r>
+        <w:rPr>
+          <w:rFonts w:asciiTheme="minorHAnsi" w:hAnsiTheme="minorHAnsi"/>
+          <w:sz w:val="22"/>
+          <w:szCs w:val="22"/>
+        </w:rPr>
+        <w:t xml:space="preserve"> in Graph2, the Selection Panel, the new Creation System, the new Transform Panel, and the new Controller. </w:t>
       </w:r>
     </w:p>
     <w:p>
@@ -3341,7 +3909,25 @@
           <w:sz w:val="22"/>
           <w:szCs w:val="22"/>
         </w:rPr>
-        <w:t>. These lists are implemented as Stacks. For each transformation, a push operation is performed on the stack. For each undo, a pop operation is performed. GraphPanel2 then retrieves the objects to update the new SelectionPanel, which allows for selection of objects.</w:t>
+        <w:t xml:space="preserve">. These lists are implemented as Stacks. For each transformation, a push operation is performed on the stack. For each undo, a pop operation is performed. GraphPanel2 then retrieves the objects to update the new </w:t>
+      </w:r>
+      <w:proofErr w:type="spellStart"/>
+      <w:r>
+        <w:rPr>
+          <w:rFonts w:asciiTheme="minorHAnsi" w:hAnsiTheme="minorHAnsi"/>
+          <w:sz w:val="22"/>
+          <w:szCs w:val="22"/>
+        </w:rPr>
+        <w:t>SelectionPanel</w:t>
+      </w:r>
+      <w:proofErr w:type="spellEnd"/>
+      <w:r>
+        <w:rPr>
+          <w:rFonts w:asciiTheme="minorHAnsi" w:hAnsiTheme="minorHAnsi"/>
+          <w:sz w:val="22"/>
+          <w:szCs w:val="22"/>
+        </w:rPr>
+        <w:t>, which allows for selection of objects.</w:t>
       </w:r>
       <w:r>
         <w:rPr>
@@ -3389,7 +3975,115 @@
           <w:sz w:val="22"/>
           <w:szCs w:val="22"/>
         </w:rPr>
-        <w:t>The new creation system makes use of a JMenuBar to select which kind of object to add. It then calls the factory method of CreatePanelFactory, obviously using the Factory Pattern. The CreatePanelFactory is also a singleton. The returned AbstractCreateFrame of CreatePanelFactory is then shown via CreatePanel.</w:t>
+        <w:t xml:space="preserve">The new creation system makes use of a </w:t>
+      </w:r>
+      <w:proofErr w:type="spellStart"/>
+      <w:r>
+        <w:rPr>
+          <w:rFonts w:asciiTheme="minorHAnsi" w:hAnsiTheme="minorHAnsi"/>
+          <w:sz w:val="22"/>
+          <w:szCs w:val="22"/>
+        </w:rPr>
+        <w:t>JMenuBar</w:t>
+      </w:r>
+      <w:proofErr w:type="spellEnd"/>
+      <w:r>
+        <w:rPr>
+          <w:rFonts w:asciiTheme="minorHAnsi" w:hAnsiTheme="minorHAnsi"/>
+          <w:sz w:val="22"/>
+          <w:szCs w:val="22"/>
+        </w:rPr>
+        <w:t xml:space="preserve"> to select which kind of object to add. It then calls the factory method of </w:t>
+      </w:r>
+      <w:proofErr w:type="spellStart"/>
+      <w:r>
+        <w:rPr>
+          <w:rFonts w:asciiTheme="minorHAnsi" w:hAnsiTheme="minorHAnsi"/>
+          <w:sz w:val="22"/>
+          <w:szCs w:val="22"/>
+        </w:rPr>
+        <w:t>CreatePanelFactory</w:t>
+      </w:r>
+      <w:proofErr w:type="spellEnd"/>
+      <w:r>
+        <w:rPr>
+          <w:rFonts w:asciiTheme="minorHAnsi" w:hAnsiTheme="minorHAnsi"/>
+          <w:sz w:val="22"/>
+          <w:szCs w:val="22"/>
+        </w:rPr>
+        <w:t xml:space="preserve">, obviously using the Factory Pattern. The </w:t>
+      </w:r>
+      <w:proofErr w:type="spellStart"/>
+      <w:r>
+        <w:rPr>
+          <w:rFonts w:asciiTheme="minorHAnsi" w:hAnsiTheme="minorHAnsi"/>
+          <w:sz w:val="22"/>
+          <w:szCs w:val="22"/>
+        </w:rPr>
+        <w:t>CreatePanelFactory</w:t>
+      </w:r>
+      <w:proofErr w:type="spellEnd"/>
+      <w:r>
+        <w:rPr>
+          <w:rFonts w:asciiTheme="minorHAnsi" w:hAnsiTheme="minorHAnsi"/>
+          <w:sz w:val="22"/>
+          <w:szCs w:val="22"/>
+        </w:rPr>
+        <w:t xml:space="preserve"> is also a singleton. The returned </w:t>
+      </w:r>
+      <w:proofErr w:type="spellStart"/>
+      <w:r>
+        <w:rPr>
+          <w:rFonts w:asciiTheme="minorHAnsi" w:hAnsiTheme="minorHAnsi"/>
+          <w:sz w:val="22"/>
+          <w:szCs w:val="22"/>
+        </w:rPr>
+        <w:t>AbstractCreateFrame</w:t>
+      </w:r>
+      <w:proofErr w:type="spellEnd"/>
+      <w:r>
+        <w:rPr>
+          <w:rFonts w:asciiTheme="minorHAnsi" w:hAnsiTheme="minorHAnsi"/>
+          <w:sz w:val="22"/>
+          <w:szCs w:val="22"/>
+        </w:rPr>
+        <w:t xml:space="preserve"> of </w:t>
+      </w:r>
+      <w:proofErr w:type="spellStart"/>
+      <w:r>
+        <w:rPr>
+          <w:rFonts w:asciiTheme="minorHAnsi" w:hAnsiTheme="minorHAnsi"/>
+          <w:sz w:val="22"/>
+          <w:szCs w:val="22"/>
+        </w:rPr>
+        <w:t>CreatePanelFactory</w:t>
+      </w:r>
+      <w:proofErr w:type="spellEnd"/>
+      <w:r>
+        <w:rPr>
+          <w:rFonts w:asciiTheme="minorHAnsi" w:hAnsiTheme="minorHAnsi"/>
+          <w:sz w:val="22"/>
+          <w:szCs w:val="22"/>
+        </w:rPr>
+        <w:t xml:space="preserve"> is then shown via </w:t>
+      </w:r>
+      <w:proofErr w:type="spellStart"/>
+      <w:r>
+        <w:rPr>
+          <w:rFonts w:asciiTheme="minorHAnsi" w:hAnsiTheme="minorHAnsi"/>
+          <w:sz w:val="22"/>
+          <w:szCs w:val="22"/>
+        </w:rPr>
+        <w:t>CreatePanel</w:t>
+      </w:r>
+      <w:proofErr w:type="spellEnd"/>
+      <w:r>
+        <w:rPr>
+          <w:rFonts w:asciiTheme="minorHAnsi" w:hAnsiTheme="minorHAnsi"/>
+          <w:sz w:val="22"/>
+          <w:szCs w:val="22"/>
+        </w:rPr>
+        <w:t>.</w:t>
       </w:r>
     </w:p>
     <w:p>
@@ -3403,6 +4097,7 @@
           <w:szCs w:val="22"/>
         </w:rPr>
       </w:pPr>
+      <w:proofErr w:type="gramStart"/>
       <w:r>
         <w:rPr>
           <w:rFonts w:asciiTheme="minorHAnsi" w:hAnsiTheme="minorHAnsi"/>
@@ -3410,7 +4105,16 @@
           <w:szCs w:val="22"/>
         </w:rPr>
         <w:lastRenderedPageBreak/>
-        <w:t xml:space="preserve">The  last addition is the new TransformPanel2, which simply replaces the back to Main Menu button with an undo button, which then defers the undo command to the controller, who then updates the model of stored states. </w:t>
+        <w:t>The  last</w:t>
+      </w:r>
+      <w:proofErr w:type="gramEnd"/>
+      <w:r>
+        <w:rPr>
+          <w:rFonts w:asciiTheme="minorHAnsi" w:hAnsiTheme="minorHAnsi"/>
+          <w:sz w:val="22"/>
+          <w:szCs w:val="22"/>
+        </w:rPr>
+        <w:t xml:space="preserve"> addition is the new TransformPanel2, which simply replaces the back to Main Menu button with an undo button, which then defers the undo command to the controller, who then updates the model of stored states. </w:t>
       </w:r>
     </w:p>
     <w:p>
@@ -3430,7 +4134,25 @@
           <w:sz w:val="22"/>
           <w:szCs w:val="22"/>
         </w:rPr>
-        <w:t xml:space="preserve">With regards to the new controller, GraphicsController2 has new methods which allows interfacing with the new GraphPanel2. </w:t>
+        <w:t xml:space="preserve">With regards to the new controller, GraphicsController2 has </w:t>
+      </w:r>
+      <w:proofErr w:type="gramStart"/>
+      <w:r>
+        <w:rPr>
+          <w:rFonts w:asciiTheme="minorHAnsi" w:hAnsiTheme="minorHAnsi"/>
+          <w:sz w:val="22"/>
+          <w:szCs w:val="22"/>
+        </w:rPr>
+        <w:t>new methods which allows</w:t>
+      </w:r>
+      <w:proofErr w:type="gramEnd"/>
+      <w:r>
+        <w:rPr>
+          <w:rFonts w:asciiTheme="minorHAnsi" w:hAnsiTheme="minorHAnsi"/>
+          <w:sz w:val="22"/>
+          <w:szCs w:val="22"/>
+        </w:rPr>
+        <w:t xml:space="preserve"> interfacing with the new GraphPanel2. </w:t>
       </w:r>
     </w:p>
     <w:p>
@@ -3665,15 +4387,7 @@
               <w:sz w:val="22"/>
               <w:szCs w:val="22"/>
             </w:rPr>
-            <m:t>A</m:t>
-          </m:r>
-          <m:r>
-            <w:rPr>
-              <w:rFonts w:ascii="Cambria Math" w:hAnsi="Cambria Math"/>
-              <w:sz w:val="22"/>
-              <w:szCs w:val="22"/>
-            </w:rPr>
-            <m:t>=</m:t>
+            <m:t>A=</m:t>
           </m:r>
           <m:d>
             <m:dPr>
@@ -3761,13 +4475,23 @@
           <w:szCs w:val="22"/>
         </w:rPr>
       </w:pPr>
-      <w:r>
-        <w:rPr>
-          <w:rFonts w:asciiTheme="minorHAnsi" w:hAnsiTheme="minorHAnsi"/>
-          <w:sz w:val="22"/>
-          <w:szCs w:val="22"/>
-        </w:rPr>
-        <w:t>which results in</w:t>
+      <w:proofErr w:type="gramStart"/>
+      <w:r>
+        <w:rPr>
+          <w:rFonts w:asciiTheme="minorHAnsi" w:hAnsiTheme="minorHAnsi"/>
+          <w:sz w:val="22"/>
+          <w:szCs w:val="22"/>
+        </w:rPr>
+        <w:t>which</w:t>
+      </w:r>
+      <w:proofErr w:type="gramEnd"/>
+      <w:r>
+        <w:rPr>
+          <w:rFonts w:asciiTheme="minorHAnsi" w:hAnsiTheme="minorHAnsi"/>
+          <w:sz w:val="22"/>
+          <w:szCs w:val="22"/>
+        </w:rPr>
+        <w:t xml:space="preserve"> results in</w:t>
       </w:r>
     </w:p>
     <w:p>
@@ -3789,15 +4513,7 @@
               <w:sz w:val="22"/>
               <w:szCs w:val="22"/>
             </w:rPr>
-            <m:t>A</m:t>
-          </m:r>
-          <m:r>
-            <w:rPr>
-              <w:rFonts w:ascii="Cambria Math" w:hAnsi="Cambria Math"/>
-              <w:sz w:val="22"/>
-              <w:szCs w:val="22"/>
-            </w:rPr>
-            <m:t>=</m:t>
+            <m:t>A=</m:t>
           </m:r>
           <m:d>
             <m:dPr>
@@ -3921,7 +4637,34 @@
           <w:sz w:val="22"/>
           <w:szCs w:val="22"/>
         </w:rPr>
-        <w:t>For polygons with n sides, each vertex represented by v1,v2,…,v</w:t>
+        <w:t>For polygons with n sides, each vertex represented by v1</w:t>
+      </w:r>
+      <w:proofErr w:type="gramStart"/>
+      <w:r>
+        <w:rPr>
+          <w:rFonts w:asciiTheme="minorHAnsi" w:hAnsiTheme="minorHAnsi"/>
+          <w:sz w:val="22"/>
+          <w:szCs w:val="22"/>
+        </w:rPr>
+        <w:t>,v2</w:t>
+      </w:r>
+      <w:proofErr w:type="gramEnd"/>
+      <w:r>
+        <w:rPr>
+          <w:rFonts w:asciiTheme="minorHAnsi" w:hAnsiTheme="minorHAnsi"/>
+          <w:sz w:val="22"/>
+          <w:szCs w:val="22"/>
+        </w:rPr>
+        <w:t>,…,</w:t>
+      </w:r>
+      <w:proofErr w:type="spellStart"/>
+      <w:r>
+        <w:rPr>
+          <w:rFonts w:asciiTheme="minorHAnsi" w:hAnsiTheme="minorHAnsi"/>
+          <w:sz w:val="22"/>
+          <w:szCs w:val="22"/>
+        </w:rPr>
+        <w:t>v</w:t>
       </w:r>
       <w:r>
         <w:rPr>
@@ -3932,6 +4675,7 @@
         </w:rPr>
         <w:t>n</w:t>
       </w:r>
+      <w:proofErr w:type="spellEnd"/>
       <w:r>
         <w:rPr>
           <w:rFonts w:asciiTheme="minorHAnsi" w:hAnsiTheme="minorHAnsi"/>
@@ -3959,15 +4703,7 @@
               <w:sz w:val="22"/>
               <w:szCs w:val="22"/>
             </w:rPr>
-            <m:t>A</m:t>
-          </m:r>
-          <m:r>
-            <w:rPr>
-              <w:rFonts w:ascii="Cambria Math" w:hAnsi="Cambria Math"/>
-              <w:sz w:val="22"/>
-              <w:szCs w:val="22"/>
-            </w:rPr>
-            <m:t>=</m:t>
+            <m:t>A=</m:t>
           </m:r>
           <m:d>
             <m:dPr>
@@ -4194,7 +4930,27 @@
           <w:sz w:val="22"/>
           <w:szCs w:val="22"/>
         </w:rPr>
-        <w:t xml:space="preserve"> + ex + fy + h = 0. In matrix form, this is.</w:t>
+        <w:t xml:space="preserve"> + ex + </w:t>
+      </w:r>
+      <w:proofErr w:type="spellStart"/>
+      <w:proofErr w:type="gramStart"/>
+      <w:r>
+        <w:rPr>
+          <w:rFonts w:asciiTheme="minorHAnsi" w:hAnsiTheme="minorHAnsi"/>
+          <w:sz w:val="22"/>
+          <w:szCs w:val="22"/>
+        </w:rPr>
+        <w:t>fy</w:t>
+      </w:r>
+      <w:proofErr w:type="spellEnd"/>
+      <w:proofErr w:type="gramEnd"/>
+      <w:r>
+        <w:rPr>
+          <w:rFonts w:asciiTheme="minorHAnsi" w:hAnsiTheme="minorHAnsi"/>
+          <w:sz w:val="22"/>
+          <w:szCs w:val="22"/>
+        </w:rPr>
+        <w:t xml:space="preserve"> + h = 0. In matrix form, this is.</w:t>
       </w:r>
     </w:p>
     <w:p>
@@ -4780,6 +5536,7 @@
           <w:szCs w:val="22"/>
         </w:rPr>
       </w:pPr>
+      <w:proofErr w:type="gramStart"/>
       <w:r>
         <w:rPr>
           <w:rFonts w:asciiTheme="minorHAnsi" w:hAnsiTheme="minorHAnsi"/>
@@ -4794,7 +5551,16 @@
           <w:sz w:val="22"/>
           <w:szCs w:val="22"/>
         </w:rPr>
-        <w:t xml:space="preserve">o the </w:t>
+        <w:t>o</w:t>
+      </w:r>
+      <w:proofErr w:type="gramEnd"/>
+      <w:r>
+        <w:rPr>
+          <w:rFonts w:asciiTheme="minorHAnsi" w:hAnsiTheme="minorHAnsi"/>
+          <w:sz w:val="22"/>
+          <w:szCs w:val="22"/>
+        </w:rPr>
+        <w:t xml:space="preserve"> the </w:t>
       </w:r>
       <w:r>
         <w:rPr>
@@ -4820,14 +5586,26 @@
         </w:rPr>
         <w:t>(</w:t>
       </w:r>
-      <w:r>
-        <w:rPr>
-          <w:rFonts w:asciiTheme="minorHAnsi" w:hAnsiTheme="minorHAnsi"/>
-          <w:sz w:val="22"/>
-          <w:szCs w:val="22"/>
-        </w:rPr>
-        <w:t>h,k</w:t>
-      </w:r>
+      <w:proofErr w:type="spellStart"/>
+      <w:r>
+        <w:rPr>
+          <w:rFonts w:asciiTheme="minorHAnsi" w:hAnsiTheme="minorHAnsi"/>
+          <w:sz w:val="22"/>
+          <w:szCs w:val="22"/>
+        </w:rPr>
+        <w:t>h</w:t>
+      </w:r>
+      <w:proofErr w:type="gramStart"/>
+      <w:r>
+        <w:rPr>
+          <w:rFonts w:asciiTheme="minorHAnsi" w:hAnsiTheme="minorHAnsi"/>
+          <w:sz w:val="22"/>
+          <w:szCs w:val="22"/>
+        </w:rPr>
+        <w:t>,k</w:t>
+      </w:r>
+      <w:proofErr w:type="spellEnd"/>
+      <w:proofErr w:type="gramEnd"/>
       <w:r>
         <w:rPr>
           <w:rFonts w:asciiTheme="minorHAnsi" w:hAnsiTheme="minorHAnsi"/>
@@ -4912,7 +5690,27 @@
           <w:sz w:val="22"/>
           <w:szCs w:val="22"/>
         </w:rPr>
-        <w:t>The following operations are now represented by a transformation matrix P. For points, vectors, line segments, and polygons, the new vector is Pv for the points/vectors and PA for the line segments and polygons. For conic sections, the new equation is formed by</w:t>
+        <w:t xml:space="preserve">The following operations are now represented by a transformation matrix P. For points, vectors, line segments, and polygons, the new vector is </w:t>
+      </w:r>
+      <w:proofErr w:type="spellStart"/>
+      <w:proofErr w:type="gramStart"/>
+      <w:r>
+        <w:rPr>
+          <w:rFonts w:asciiTheme="minorHAnsi" w:hAnsiTheme="minorHAnsi"/>
+          <w:sz w:val="22"/>
+          <w:szCs w:val="22"/>
+        </w:rPr>
+        <w:t>Pv</w:t>
+      </w:r>
+      <w:proofErr w:type="spellEnd"/>
+      <w:proofErr w:type="gramEnd"/>
+      <w:r>
+        <w:rPr>
+          <w:rFonts w:asciiTheme="minorHAnsi" w:hAnsiTheme="minorHAnsi"/>
+          <w:sz w:val="22"/>
+          <w:szCs w:val="22"/>
+        </w:rPr>
+        <w:t xml:space="preserve"> for the points/vectors and PA for the line segments and polygons. For conic sections, the new equation is formed by</w:t>
       </w:r>
     </w:p>
     <w:p>
@@ -5228,13 +6026,23 @@
           <w:rFonts w:asciiTheme="minorHAnsi" w:hAnsiTheme="minorHAnsi"/>
         </w:rPr>
       </w:pPr>
-      <w:r>
-        <w:rPr>
-          <w:rFonts w:asciiTheme="minorHAnsi" w:hAnsiTheme="minorHAnsi"/>
-          <w:sz w:val="22"/>
-          <w:szCs w:val="22"/>
-        </w:rPr>
-        <w:t xml:space="preserve">for rotation by </w:t>
+      <w:proofErr w:type="gramStart"/>
+      <w:r>
+        <w:rPr>
+          <w:rFonts w:asciiTheme="minorHAnsi" w:hAnsiTheme="minorHAnsi"/>
+          <w:sz w:val="22"/>
+          <w:szCs w:val="22"/>
+        </w:rPr>
+        <w:t>for</w:t>
+      </w:r>
+      <w:proofErr w:type="gramEnd"/>
+      <w:r>
+        <w:rPr>
+          <w:rFonts w:asciiTheme="minorHAnsi" w:hAnsiTheme="minorHAnsi"/>
+          <w:sz w:val="22"/>
+          <w:szCs w:val="22"/>
+        </w:rPr>
+        <w:t xml:space="preserve"> rotation by </w:t>
       </w:r>
       <m:oMath>
         <m:r>
@@ -5248,7 +6056,21 @@
         <w:rPr>
           <w:rFonts w:asciiTheme="minorHAnsi" w:hAnsiTheme="minorHAnsi"/>
         </w:rPr>
-        <w:t xml:space="preserve"> counterclockwise.</w:t>
+        <w:t xml:space="preserve"> co</w:t>
+      </w:r>
+      <w:proofErr w:type="spellStart"/>
+      <w:r>
+        <w:rPr>
+          <w:rFonts w:asciiTheme="minorHAnsi" w:hAnsiTheme="minorHAnsi"/>
+        </w:rPr>
+        <w:t>unterclockwise</w:t>
+      </w:r>
+      <w:proofErr w:type="spellEnd"/>
+      <w:r>
+        <w:rPr>
+          <w:rFonts w:asciiTheme="minorHAnsi" w:hAnsiTheme="minorHAnsi"/>
+        </w:rPr>
+        <w:t>.</w:t>
       </w:r>
     </w:p>
     <w:p>
@@ -5426,13 +6248,23 @@
           <w:rFonts w:asciiTheme="minorHAnsi" w:hAnsiTheme="minorHAnsi"/>
         </w:rPr>
       </w:pPr>
-      <w:r>
-        <w:rPr>
-          <w:rFonts w:asciiTheme="minorHAnsi" w:hAnsiTheme="minorHAnsi"/>
-          <w:sz w:val="22"/>
-          <w:szCs w:val="22"/>
-        </w:rPr>
-        <w:t xml:space="preserve">for rotation by </w:t>
+      <w:proofErr w:type="gramStart"/>
+      <w:r>
+        <w:rPr>
+          <w:rFonts w:asciiTheme="minorHAnsi" w:hAnsiTheme="minorHAnsi"/>
+          <w:sz w:val="22"/>
+          <w:szCs w:val="22"/>
+        </w:rPr>
+        <w:t>for</w:t>
+      </w:r>
+      <w:proofErr w:type="gramEnd"/>
+      <w:r>
+        <w:rPr>
+          <w:rFonts w:asciiTheme="minorHAnsi" w:hAnsiTheme="minorHAnsi"/>
+          <w:sz w:val="22"/>
+          <w:szCs w:val="22"/>
+        </w:rPr>
+        <w:t xml:space="preserve"> rotation by </w:t>
       </w:r>
       <m:oMath>
         <m:r>
@@ -5485,15 +6317,7 @@
               <w:szCs w:val="22"/>
             </w:rPr>
             <w:lastRenderedPageBreak/>
-            <m:t>I</m:t>
-          </m:r>
-          <m:r>
-            <w:rPr>
-              <w:rFonts w:ascii="Cambria Math" w:hAnsi="Cambria Math"/>
-              <w:sz w:val="22"/>
-              <w:szCs w:val="22"/>
-            </w:rPr>
-            <m:t>=</m:t>
+            <m:t>I=</m:t>
           </m:r>
           <m:d>
             <m:dPr>
@@ -6372,6 +7196,177 @@
         <w:jc w:val="both"/>
         <w:rPr>
           <w:rFonts w:asciiTheme="minorHAnsi" w:hAnsiTheme="minorHAnsi"/>
+          <w:b/>
+          <w:sz w:val="22"/>
+          <w:szCs w:val="22"/>
+        </w:rPr>
+      </w:pPr>
+    </w:p>
+    <w:p>
+      <w:pPr>
+        <w:spacing w:line="360" w:lineRule="auto"/>
+        <w:jc w:val="both"/>
+        <w:rPr>
+          <w:rFonts w:asciiTheme="minorHAnsi" w:hAnsiTheme="minorHAnsi"/>
+          <w:b/>
+          <w:sz w:val="22"/>
+          <w:szCs w:val="22"/>
+        </w:rPr>
+      </w:pPr>
+      <w:r>
+        <w:rPr>
+          <w:rFonts w:asciiTheme="minorHAnsi" w:hAnsiTheme="minorHAnsi"/>
+          <w:b/>
+          <w:szCs w:val="24"/>
+        </w:rPr>
+        <w:t>Transforming Conics</w:t>
+      </w:r>
+    </w:p>
+    <w:p>
+      <w:pPr>
+        <w:spacing w:line="360" w:lineRule="auto"/>
+        <w:ind w:firstLine="720"/>
+        <w:jc w:val="both"/>
+        <w:rPr>
+          <w:rFonts w:asciiTheme="minorHAnsi" w:hAnsiTheme="minorHAnsi"/>
+          <w:sz w:val="22"/>
+          <w:szCs w:val="22"/>
+        </w:rPr>
+      </w:pPr>
+      <w:r>
+        <w:rPr>
+          <w:rFonts w:asciiTheme="minorHAnsi" w:hAnsiTheme="minorHAnsi"/>
+          <w:sz w:val="22"/>
+          <w:szCs w:val="22"/>
+        </w:rPr>
+        <w:t xml:space="preserve">The only reason the other transformations were not performed was due to the drawing requirement. Once parabola and hyperbolae were successfully drawn, as will be discussed in Chapter IV, the team </w:t>
+      </w:r>
+      <w:proofErr w:type="gramStart"/>
+      <w:r>
+        <w:rPr>
+          <w:rFonts w:asciiTheme="minorHAnsi" w:hAnsiTheme="minorHAnsi"/>
+          <w:sz w:val="22"/>
+          <w:szCs w:val="22"/>
+        </w:rPr>
+        <w:t>decid</w:t>
+      </w:r>
+      <w:bookmarkStart w:id="0" w:name="_GoBack"/>
+      <w:bookmarkEnd w:id="0"/>
+      <w:r>
+        <w:rPr>
+          <w:rFonts w:asciiTheme="minorHAnsi" w:hAnsiTheme="minorHAnsi"/>
+          <w:sz w:val="22"/>
+          <w:szCs w:val="22"/>
+        </w:rPr>
+        <w:t>ed that transforming conics was feasible.</w:t>
+      </w:r>
+      <w:proofErr w:type="gramEnd"/>
+    </w:p>
+    <w:p>
+      <w:pPr>
+        <w:spacing w:line="360" w:lineRule="auto"/>
+        <w:ind w:firstLine="720"/>
+        <w:jc w:val="both"/>
+        <w:rPr>
+          <w:rFonts w:asciiTheme="minorHAnsi" w:hAnsiTheme="minorHAnsi"/>
+          <w:sz w:val="22"/>
+          <w:szCs w:val="22"/>
+        </w:rPr>
+      </w:pPr>
+      <w:r>
+        <w:rPr>
+          <w:rFonts w:asciiTheme="minorHAnsi" w:hAnsiTheme="minorHAnsi"/>
+          <w:sz w:val="22"/>
+          <w:szCs w:val="22"/>
+        </w:rPr>
+        <w:t xml:space="preserve">Two new classes were introduced: Curve and </w:t>
+      </w:r>
+      <w:proofErr w:type="spellStart"/>
+      <w:r>
+        <w:rPr>
+          <w:rFonts w:asciiTheme="minorHAnsi" w:hAnsiTheme="minorHAnsi"/>
+          <w:sz w:val="22"/>
+          <w:szCs w:val="22"/>
+        </w:rPr>
+        <w:t>DrawCurve</w:t>
+      </w:r>
+      <w:proofErr w:type="spellEnd"/>
+      <w:r>
+        <w:rPr>
+          <w:rFonts w:asciiTheme="minorHAnsi" w:hAnsiTheme="minorHAnsi"/>
+          <w:sz w:val="22"/>
+          <w:szCs w:val="22"/>
+        </w:rPr>
+        <w:t xml:space="preserve">, the latter of which draws irregular curves or second degree equations in two variables where the coefficient for the term </w:t>
+      </w:r>
+      <w:proofErr w:type="spellStart"/>
+      <w:r>
+        <w:rPr>
+          <w:rFonts w:asciiTheme="minorHAnsi" w:hAnsiTheme="minorHAnsi"/>
+          <w:sz w:val="22"/>
+          <w:szCs w:val="22"/>
+        </w:rPr>
+        <w:t>xy</w:t>
+      </w:r>
+      <w:proofErr w:type="spellEnd"/>
+      <w:r>
+        <w:rPr>
+          <w:rFonts w:asciiTheme="minorHAnsi" w:hAnsiTheme="minorHAnsi"/>
+          <w:sz w:val="22"/>
+          <w:szCs w:val="22"/>
+        </w:rPr>
+        <w:t xml:space="preserve"> is nonzero. This occurs when matrix C in the conic representation is not a diagonal matrix. </w:t>
+      </w:r>
+    </w:p>
+    <w:p>
+      <w:pPr>
+        <w:spacing w:line="360" w:lineRule="auto"/>
+        <w:ind w:firstLine="720"/>
+        <w:jc w:val="both"/>
+        <w:rPr>
+          <w:rFonts w:asciiTheme="minorHAnsi" w:hAnsiTheme="minorHAnsi"/>
+          <w:sz w:val="22"/>
+          <w:szCs w:val="22"/>
+        </w:rPr>
+      </w:pPr>
+      <w:r>
+        <w:rPr>
+          <w:rFonts w:asciiTheme="minorHAnsi" w:hAnsiTheme="minorHAnsi"/>
+          <w:sz w:val="22"/>
+          <w:szCs w:val="22"/>
+        </w:rPr>
+        <w:t>Three cases were considered: when the curve is a twisted parabola, when the curve is a twisted hyperbola, when the curve is a twisted ellipse. All of these were implemented in the code via the algorithm mentioned below.</w:t>
+      </w:r>
+    </w:p>
+    <w:p>
+      <w:pPr>
+        <w:spacing w:line="360" w:lineRule="auto"/>
+        <w:ind w:firstLine="720"/>
+        <w:jc w:val="both"/>
+        <w:rPr>
+          <w:rFonts w:asciiTheme="minorHAnsi" w:hAnsiTheme="minorHAnsi"/>
+          <w:sz w:val="22"/>
+          <w:szCs w:val="22"/>
+        </w:rPr>
+      </w:pPr>
+      <w:r>
+        <w:rPr>
+          <w:rFonts w:asciiTheme="minorHAnsi" w:hAnsiTheme="minorHAnsi"/>
+          <w:sz w:val="22"/>
+          <w:szCs w:val="22"/>
+        </w:rPr>
+        <w:t>As for the operations themselves, the above transformation was explicitly implemented in code, introducing two dimensional arrays in the Curve class only. With regards to a rationale as to why this wasn’t implemented in the other object classes, it is to save time in looping through the matrices, since the operations were performed beforehand as seen in Appendix A.</w:t>
+      </w:r>
+    </w:p>
+    <w:p>
+      <w:pPr>
+        <w:spacing w:line="360" w:lineRule="auto"/>
+        <w:ind w:firstLine="720"/>
+        <w:jc w:val="both"/>
+        <w:rPr>
+          <w:rFonts w:asciiTheme="minorHAnsi" w:hAnsiTheme="minorHAnsi"/>
+          <w:sz w:val="22"/>
+          <w:szCs w:val="22"/>
         </w:rPr>
         <w:sectPr>
           <w:pgSz w:w="12240" w:h="15840"/>
@@ -6447,7 +7442,35 @@
           <w:sz w:val="22"/>
           <w:szCs w:val="22"/>
         </w:rPr>
-        <w:t>the Math library was used to convert input to radians (toRadians(double) : double) and the sin, cos, and tan(sin(double):double,</w:t>
+        <w:t>the Math library was used to convert input to radians (</w:t>
+      </w:r>
+      <w:proofErr w:type="spellStart"/>
+      <w:proofErr w:type="gramStart"/>
+      <w:r>
+        <w:rPr>
+          <w:rFonts w:asciiTheme="minorHAnsi" w:hAnsiTheme="minorHAnsi"/>
+          <w:sz w:val="22"/>
+          <w:szCs w:val="22"/>
+        </w:rPr>
+        <w:t>toRadians</w:t>
+      </w:r>
+      <w:proofErr w:type="spellEnd"/>
+      <w:r>
+        <w:rPr>
+          <w:rFonts w:asciiTheme="minorHAnsi" w:hAnsiTheme="minorHAnsi"/>
+          <w:sz w:val="22"/>
+          <w:szCs w:val="22"/>
+        </w:rPr>
+        <w:t>(</w:t>
+      </w:r>
+      <w:proofErr w:type="gramEnd"/>
+      <w:r>
+        <w:rPr>
+          <w:rFonts w:asciiTheme="minorHAnsi" w:hAnsiTheme="minorHAnsi"/>
+          <w:sz w:val="22"/>
+          <w:szCs w:val="22"/>
+        </w:rPr>
+        <w:t>double) : double) and the sin, cos, and tan(sin(double):double,</w:t>
       </w:r>
       <w:r>
         <w:rPr>
@@ -6499,15 +7522,51 @@
           <w:sz w:val="22"/>
           <w:szCs w:val="22"/>
         </w:rPr>
-        <w:t xml:space="preserve">For drawing, Graphics2D was used. Line segments were drawn using Line2D.Double. Points were drawn using the same class, where the start and end were the same point. Vectors were drawn using the same class where the origin was one of the endpoints. Polygons were drawn using the same class where each vertex was connected to the next one in the array. The Ellipse2D.Double class was used for drawing ellipses. For parabolae and hyperbolae, a method was implemented wherein </w:t>
-      </w:r>
-      <w:r>
-        <w:rPr>
-          <w:rFonts w:asciiTheme="minorHAnsi" w:hAnsiTheme="minorHAnsi"/>
-          <w:sz w:val="22"/>
-          <w:szCs w:val="22"/>
-        </w:rPr>
-        <w:t>given a y value for opening vertical and an x-value for opening horizontal, the method would return the two intersection coordinates for that value. The following pseudocode was then used to draw the curve</w:t>
+        <w:t xml:space="preserve">For drawing, Graphics2D was used. Line segments were drawn using Line2D.Double. Points were drawn using the same class, where the start and end were the same point. Vectors were drawn using the same class where the origin was one of the endpoints. Polygons were drawn using the same class where each vertex was connected to the next one in the array. The Ellipse2D.Double class was used for drawing ellipses. For </w:t>
+      </w:r>
+      <w:proofErr w:type="spellStart"/>
+      <w:r>
+        <w:rPr>
+          <w:rFonts w:asciiTheme="minorHAnsi" w:hAnsiTheme="minorHAnsi"/>
+          <w:sz w:val="22"/>
+          <w:szCs w:val="22"/>
+        </w:rPr>
+        <w:t>parabolae</w:t>
+      </w:r>
+      <w:proofErr w:type="spellEnd"/>
+      <w:r>
+        <w:rPr>
+          <w:rFonts w:asciiTheme="minorHAnsi" w:hAnsiTheme="minorHAnsi"/>
+          <w:sz w:val="22"/>
+          <w:szCs w:val="22"/>
+        </w:rPr>
+        <w:t xml:space="preserve"> and hyperbolae, a method was implemented wherein </w:t>
+      </w:r>
+      <w:r>
+        <w:rPr>
+          <w:rFonts w:asciiTheme="minorHAnsi" w:hAnsiTheme="minorHAnsi"/>
+          <w:sz w:val="22"/>
+          <w:szCs w:val="22"/>
+        </w:rPr>
+        <w:t xml:space="preserve">given a y value for opening vertical and an x-value for opening </w:t>
+      </w:r>
+      <w:proofErr w:type="gramStart"/>
+      <w:r>
+        <w:rPr>
+          <w:rFonts w:asciiTheme="minorHAnsi" w:hAnsiTheme="minorHAnsi"/>
+          <w:sz w:val="22"/>
+          <w:szCs w:val="22"/>
+        </w:rPr>
+        <w:t>horizontal,</w:t>
+      </w:r>
+      <w:proofErr w:type="gramEnd"/>
+      <w:r>
+        <w:rPr>
+          <w:rFonts w:asciiTheme="minorHAnsi" w:hAnsiTheme="minorHAnsi"/>
+          <w:sz w:val="22"/>
+          <w:szCs w:val="22"/>
+        </w:rPr>
+        <w:t xml:space="preserve"> the method would return the two intersection coordinates for that value. The following pseudocode was then used to draw the curve</w:t>
       </w:r>
     </w:p>
     <w:p>
@@ -6524,13 +7583,23 @@
           <w:szCs w:val="22"/>
         </w:rPr>
       </w:pPr>
-      <w:r>
-        <w:rPr>
-          <w:rFonts w:asciiTheme="minorHAnsi" w:hAnsiTheme="minorHAnsi"/>
-          <w:sz w:val="22"/>
-          <w:szCs w:val="22"/>
-        </w:rPr>
-        <w:t>roots = get roots at boundary</w:t>
+      <w:proofErr w:type="gramStart"/>
+      <w:r>
+        <w:rPr>
+          <w:rFonts w:asciiTheme="minorHAnsi" w:hAnsiTheme="minorHAnsi"/>
+          <w:sz w:val="22"/>
+          <w:szCs w:val="22"/>
+        </w:rPr>
+        <w:t>roots</w:t>
+      </w:r>
+      <w:proofErr w:type="gramEnd"/>
+      <w:r>
+        <w:rPr>
+          <w:rFonts w:asciiTheme="minorHAnsi" w:hAnsiTheme="minorHAnsi"/>
+          <w:sz w:val="22"/>
+          <w:szCs w:val="22"/>
+        </w:rPr>
+        <w:t xml:space="preserve"> = get roots at boundary</w:t>
       </w:r>
     </w:p>
     <w:p>
@@ -6547,6 +7616,7 @@
           <w:szCs w:val="22"/>
         </w:rPr>
       </w:pPr>
+      <w:proofErr w:type="spellStart"/>
       <w:r>
         <w:rPr>
           <w:rFonts w:asciiTheme="minorHAnsi" w:hAnsiTheme="minorHAnsi"/>
@@ -6555,8 +7625,7 @@
         </w:rPr>
         <w:t>i</w:t>
       </w:r>
-      <w:bookmarkStart w:id="0" w:name="_GoBack"/>
-      <w:bookmarkEnd w:id="0"/>
+      <w:proofErr w:type="spellEnd"/>
       <w:r>
         <w:rPr>
           <w:rFonts w:asciiTheme="minorHAnsi" w:hAnsiTheme="minorHAnsi"/>
@@ -6586,7 +7655,25 @@
           <w:sz w:val="22"/>
           <w:szCs w:val="22"/>
         </w:rPr>
-        <w:t>While i in correct direction of vertex</w:t>
+        <w:t xml:space="preserve">While </w:t>
+      </w:r>
+      <w:proofErr w:type="spellStart"/>
+      <w:r>
+        <w:rPr>
+          <w:rFonts w:asciiTheme="minorHAnsi" w:hAnsiTheme="minorHAnsi"/>
+          <w:sz w:val="22"/>
+          <w:szCs w:val="22"/>
+        </w:rPr>
+        <w:t>i</w:t>
+      </w:r>
+      <w:proofErr w:type="spellEnd"/>
+      <w:r>
+        <w:rPr>
+          <w:rFonts w:asciiTheme="minorHAnsi" w:hAnsiTheme="minorHAnsi"/>
+          <w:sz w:val="22"/>
+          <w:szCs w:val="22"/>
+        </w:rPr>
+        <w:t xml:space="preserve"> in correct direction of vertex</w:t>
       </w:r>
     </w:p>
     <w:p>
@@ -6603,14 +7690,36 @@
           <w:szCs w:val="22"/>
         </w:rPr>
       </w:pPr>
-      <w:r>
-        <w:rPr>
-          <w:rFonts w:asciiTheme="minorHAnsi" w:hAnsiTheme="minorHAnsi"/>
-          <w:sz w:val="22"/>
-          <w:szCs w:val="22"/>
-        </w:rPr>
-        <w:t>nextRoots = get roots at i</w:t>
-      </w:r>
+      <w:proofErr w:type="spellStart"/>
+      <w:proofErr w:type="gramStart"/>
+      <w:r>
+        <w:rPr>
+          <w:rFonts w:asciiTheme="minorHAnsi" w:hAnsiTheme="minorHAnsi"/>
+          <w:sz w:val="22"/>
+          <w:szCs w:val="22"/>
+        </w:rPr>
+        <w:t>nextRoots</w:t>
+      </w:r>
+      <w:proofErr w:type="spellEnd"/>
+      <w:proofErr w:type="gramEnd"/>
+      <w:r>
+        <w:rPr>
+          <w:rFonts w:asciiTheme="minorHAnsi" w:hAnsiTheme="minorHAnsi"/>
+          <w:sz w:val="22"/>
+          <w:szCs w:val="22"/>
+        </w:rPr>
+        <w:t xml:space="preserve"> = get roots at </w:t>
+      </w:r>
+      <w:proofErr w:type="spellStart"/>
+      <w:r>
+        <w:rPr>
+          <w:rFonts w:asciiTheme="minorHAnsi" w:hAnsiTheme="minorHAnsi"/>
+          <w:sz w:val="22"/>
+          <w:szCs w:val="22"/>
+        </w:rPr>
+        <w:t>i</w:t>
+      </w:r>
+      <w:proofErr w:type="spellEnd"/>
     </w:p>
     <w:p>
       <w:pPr>
@@ -6626,14 +7735,34 @@
           <w:szCs w:val="22"/>
         </w:rPr>
       </w:pPr>
-      <w:r>
-        <w:rPr>
-          <w:rFonts w:asciiTheme="minorHAnsi" w:hAnsiTheme="minorHAnsi"/>
-          <w:sz w:val="22"/>
-          <w:szCs w:val="22"/>
-        </w:rPr>
-        <w:t>draw line segments from roots to nextRoots</w:t>
-      </w:r>
+      <w:proofErr w:type="gramStart"/>
+      <w:r>
+        <w:rPr>
+          <w:rFonts w:asciiTheme="minorHAnsi" w:hAnsiTheme="minorHAnsi"/>
+          <w:sz w:val="22"/>
+          <w:szCs w:val="22"/>
+        </w:rPr>
+        <w:t>draw</w:t>
+      </w:r>
+      <w:proofErr w:type="gramEnd"/>
+      <w:r>
+        <w:rPr>
+          <w:rFonts w:asciiTheme="minorHAnsi" w:hAnsiTheme="minorHAnsi"/>
+          <w:sz w:val="22"/>
+          <w:szCs w:val="22"/>
+        </w:rPr>
+        <w:t xml:space="preserve"> line segments from roots to </w:t>
+      </w:r>
+      <w:proofErr w:type="spellStart"/>
+      <w:r>
+        <w:rPr>
+          <w:rFonts w:asciiTheme="minorHAnsi" w:hAnsiTheme="minorHAnsi"/>
+          <w:sz w:val="22"/>
+          <w:szCs w:val="22"/>
+        </w:rPr>
+        <w:t>nextRoots</w:t>
+      </w:r>
+      <w:proofErr w:type="spellEnd"/>
     </w:p>
     <w:p>
       <w:pPr>
@@ -6649,14 +7778,34 @@
           <w:szCs w:val="22"/>
         </w:rPr>
       </w:pPr>
-      <w:r>
-        <w:rPr>
-          <w:rFonts w:asciiTheme="minorHAnsi" w:hAnsiTheme="minorHAnsi"/>
-          <w:sz w:val="22"/>
-          <w:szCs w:val="22"/>
-        </w:rPr>
-        <w:t>roots = nextRoots</w:t>
-      </w:r>
+      <w:proofErr w:type="gramStart"/>
+      <w:r>
+        <w:rPr>
+          <w:rFonts w:asciiTheme="minorHAnsi" w:hAnsiTheme="minorHAnsi"/>
+          <w:sz w:val="22"/>
+          <w:szCs w:val="22"/>
+        </w:rPr>
+        <w:t>roots</w:t>
+      </w:r>
+      <w:proofErr w:type="gramEnd"/>
+      <w:r>
+        <w:rPr>
+          <w:rFonts w:asciiTheme="minorHAnsi" w:hAnsiTheme="minorHAnsi"/>
+          <w:sz w:val="22"/>
+          <w:szCs w:val="22"/>
+        </w:rPr>
+        <w:t xml:space="preserve"> = </w:t>
+      </w:r>
+      <w:proofErr w:type="spellStart"/>
+      <w:r>
+        <w:rPr>
+          <w:rFonts w:asciiTheme="minorHAnsi" w:hAnsiTheme="minorHAnsi"/>
+          <w:sz w:val="22"/>
+          <w:szCs w:val="22"/>
+        </w:rPr>
+        <w:t>nextRoots</w:t>
+      </w:r>
+      <w:proofErr w:type="spellEnd"/>
     </w:p>
     <w:p>
       <w:pPr>
@@ -6672,13 +7821,41 @@
           <w:szCs w:val="22"/>
         </w:rPr>
       </w:pPr>
-      <w:r>
-        <w:rPr>
-          <w:rFonts w:asciiTheme="minorHAnsi" w:hAnsiTheme="minorHAnsi"/>
-          <w:sz w:val="22"/>
-          <w:szCs w:val="22"/>
-        </w:rPr>
-        <w:t>move i towards origin</w:t>
+      <w:proofErr w:type="gramStart"/>
+      <w:r>
+        <w:rPr>
+          <w:rFonts w:asciiTheme="minorHAnsi" w:hAnsiTheme="minorHAnsi"/>
+          <w:sz w:val="22"/>
+          <w:szCs w:val="22"/>
+        </w:rPr>
+        <w:t>move</w:t>
+      </w:r>
+      <w:proofErr w:type="gramEnd"/>
+      <w:r>
+        <w:rPr>
+          <w:rFonts w:asciiTheme="minorHAnsi" w:hAnsiTheme="minorHAnsi"/>
+          <w:sz w:val="22"/>
+          <w:szCs w:val="22"/>
+        </w:rPr>
+        <w:t xml:space="preserve"> </w:t>
+      </w:r>
+      <w:proofErr w:type="spellStart"/>
+      <w:r>
+        <w:rPr>
+          <w:rFonts w:asciiTheme="minorHAnsi" w:hAnsiTheme="minorHAnsi"/>
+          <w:sz w:val="22"/>
+          <w:szCs w:val="22"/>
+        </w:rPr>
+        <w:t>i</w:t>
+      </w:r>
+      <w:proofErr w:type="spellEnd"/>
+      <w:r>
+        <w:rPr>
+          <w:rFonts w:asciiTheme="minorHAnsi" w:hAnsiTheme="minorHAnsi"/>
+          <w:sz w:val="22"/>
+          <w:szCs w:val="22"/>
+        </w:rPr>
+        <w:t xml:space="preserve"> towards origin</w:t>
       </w:r>
     </w:p>
     <w:p>
@@ -6709,7 +7886,24 @@
           <w:szCs w:val="22"/>
         </w:rPr>
         <w:tab/>
-        <w:t>draw line segments from roots to vertex</w:t>
+      </w:r>
+      <w:proofErr w:type="gramStart"/>
+      <w:r>
+        <w:rPr>
+          <w:rFonts w:asciiTheme="minorHAnsi" w:hAnsiTheme="minorHAnsi"/>
+          <w:sz w:val="22"/>
+          <w:szCs w:val="22"/>
+        </w:rPr>
+        <w:t>draw</w:t>
+      </w:r>
+      <w:proofErr w:type="gramEnd"/>
+      <w:r>
+        <w:rPr>
+          <w:rFonts w:asciiTheme="minorHAnsi" w:hAnsiTheme="minorHAnsi"/>
+          <w:sz w:val="22"/>
+          <w:szCs w:val="22"/>
+        </w:rPr>
+        <w:t xml:space="preserve"> line segments from roots to vertex</w:t>
       </w:r>
     </w:p>
     <w:p>
@@ -6888,13 +8082,59 @@
           <w:szCs w:val="22"/>
         </w:rPr>
       </w:pPr>
-      <w:r>
-        <w:rPr>
-          <w:rFonts w:asciiTheme="minorHAnsi" w:hAnsiTheme="minorHAnsi"/>
-          <w:sz w:val="22"/>
-          <w:szCs w:val="22"/>
-        </w:rPr>
-        <w:t xml:space="preserve">Rotation of curves in two dimensions. (n.d.). Retrieved October 9, 2015, from Department of Mechanical </w:t>
+      <w:proofErr w:type="gramStart"/>
+      <w:r>
+        <w:rPr>
+          <w:rFonts w:asciiTheme="minorHAnsi" w:hAnsiTheme="minorHAnsi"/>
+          <w:sz w:val="22"/>
+          <w:szCs w:val="22"/>
+        </w:rPr>
+        <w:t>Rotation of curves in two dimensions.</w:t>
+      </w:r>
+      <w:proofErr w:type="gramEnd"/>
+      <w:r>
+        <w:rPr>
+          <w:rFonts w:asciiTheme="minorHAnsi" w:hAnsiTheme="minorHAnsi"/>
+          <w:sz w:val="22"/>
+          <w:szCs w:val="22"/>
+        </w:rPr>
+        <w:t xml:space="preserve"> </w:t>
+      </w:r>
+      <w:proofErr w:type="gramStart"/>
+      <w:r>
+        <w:rPr>
+          <w:rFonts w:asciiTheme="minorHAnsi" w:hAnsiTheme="minorHAnsi"/>
+          <w:sz w:val="22"/>
+          <w:szCs w:val="22"/>
+        </w:rPr>
+        <w:t>(</w:t>
+      </w:r>
+      <w:proofErr w:type="spellStart"/>
+      <w:r>
+        <w:rPr>
+          <w:rFonts w:asciiTheme="minorHAnsi" w:hAnsiTheme="minorHAnsi"/>
+          <w:sz w:val="22"/>
+          <w:szCs w:val="22"/>
+        </w:rPr>
+        <w:t>n.d.</w:t>
+      </w:r>
+      <w:proofErr w:type="spellEnd"/>
+      <w:r>
+        <w:rPr>
+          <w:rFonts w:asciiTheme="minorHAnsi" w:hAnsiTheme="minorHAnsi"/>
+          <w:sz w:val="22"/>
+          <w:szCs w:val="22"/>
+        </w:rPr>
+        <w:t>).</w:t>
+      </w:r>
+      <w:proofErr w:type="gramEnd"/>
+      <w:r>
+        <w:rPr>
+          <w:rFonts w:asciiTheme="minorHAnsi" w:hAnsiTheme="minorHAnsi"/>
+          <w:sz w:val="22"/>
+          <w:szCs w:val="22"/>
+        </w:rPr>
+        <w:t xml:space="preserve"> Retrieved October 9, 2015, from Department of Mechanical </w:t>
       </w:r>
     </w:p>
     <w:p>
@@ -6908,13 +8148,23 @@
           <w:szCs w:val="22"/>
         </w:rPr>
       </w:pPr>
-      <w:r>
-        <w:rPr>
-          <w:rFonts w:asciiTheme="minorHAnsi" w:hAnsiTheme="minorHAnsi"/>
-          <w:sz w:val="22"/>
-          <w:szCs w:val="22"/>
-        </w:rPr>
-        <w:t xml:space="preserve">and Aerospace Engineering: University of Florida: </w:t>
+      <w:proofErr w:type="gramStart"/>
+      <w:r>
+        <w:rPr>
+          <w:rFonts w:asciiTheme="minorHAnsi" w:hAnsiTheme="minorHAnsi"/>
+          <w:sz w:val="22"/>
+          <w:szCs w:val="22"/>
+        </w:rPr>
+        <w:t>and</w:t>
+      </w:r>
+      <w:proofErr w:type="gramEnd"/>
+      <w:r>
+        <w:rPr>
+          <w:rFonts w:asciiTheme="minorHAnsi" w:hAnsiTheme="minorHAnsi"/>
+          <w:sz w:val="22"/>
+          <w:szCs w:val="22"/>
+        </w:rPr>
+        <w:t xml:space="preserve"> Aerospace Engineering: University of Florida: </w:t>
       </w:r>
       <w:r>
         <w:rPr>
@@ -6955,6 +8205,7 @@
           <w:szCs w:val="22"/>
         </w:rPr>
       </w:pPr>
+      <w:proofErr w:type="gramStart"/>
       <w:r>
         <w:rPr>
           <w:rFonts w:asciiTheme="minorHAnsi" w:hAnsiTheme="minorHAnsi"/>
@@ -6977,7 +8228,52 @@
           <w:sz w:val="22"/>
           <w:szCs w:val="22"/>
         </w:rPr>
-        <w:t xml:space="preserve">atrix. (n.d.). Retrieved October 9, 2015, In Wikipedia: </w:t>
+        <w:t>atrix.</w:t>
+      </w:r>
+      <w:proofErr w:type="gramEnd"/>
+      <w:r>
+        <w:rPr>
+          <w:rFonts w:asciiTheme="minorHAnsi" w:hAnsiTheme="minorHAnsi"/>
+          <w:sz w:val="22"/>
+          <w:szCs w:val="22"/>
+        </w:rPr>
+        <w:t xml:space="preserve"> </w:t>
+      </w:r>
+      <w:proofErr w:type="gramStart"/>
+      <w:r>
+        <w:rPr>
+          <w:rFonts w:asciiTheme="minorHAnsi" w:hAnsiTheme="minorHAnsi"/>
+          <w:sz w:val="22"/>
+          <w:szCs w:val="22"/>
+        </w:rPr>
+        <w:t>(</w:t>
+      </w:r>
+      <w:proofErr w:type="spellStart"/>
+      <w:r>
+        <w:rPr>
+          <w:rFonts w:asciiTheme="minorHAnsi" w:hAnsiTheme="minorHAnsi"/>
+          <w:sz w:val="22"/>
+          <w:szCs w:val="22"/>
+        </w:rPr>
+        <w:t>n.d.</w:t>
+      </w:r>
+      <w:proofErr w:type="spellEnd"/>
+      <w:r>
+        <w:rPr>
+          <w:rFonts w:asciiTheme="minorHAnsi" w:hAnsiTheme="minorHAnsi"/>
+          <w:sz w:val="22"/>
+          <w:szCs w:val="22"/>
+        </w:rPr>
+        <w:t>).</w:t>
+      </w:r>
+      <w:proofErr w:type="gramEnd"/>
+      <w:r>
+        <w:rPr>
+          <w:rFonts w:asciiTheme="minorHAnsi" w:hAnsiTheme="minorHAnsi"/>
+          <w:sz w:val="22"/>
+          <w:szCs w:val="22"/>
+        </w:rPr>
+        <w:t xml:space="preserve"> Retrieved October 9, 2015, In Wikipedia: </w:t>
       </w:r>
       <w:r>
         <w:rPr>
@@ -7011,8 +8307,18 @@
           <w:sz w:val="22"/>
           <w:szCs w:val="22"/>
         </w:rPr>
-        <w:t>/Transformation_matrix</w:t>
-      </w:r>
+        <w:t>/</w:t>
+      </w:r>
+      <w:proofErr w:type="spellStart"/>
+      <w:r>
+        <w:rPr>
+          <w:rFonts w:asciiTheme="minorHAnsi" w:hAnsiTheme="minorHAnsi"/>
+          <w:sz w:val="22"/>
+          <w:szCs w:val="22"/>
+        </w:rPr>
+        <w:t>Transformation_matrix</w:t>
+      </w:r>
+      <w:proofErr w:type="spellEnd"/>
     </w:p>
     <w:p>
       <w:pPr>
@@ -7091,6 +8397,7 @@
         <w:docPartUnique/>
       </w:docPartObj>
     </w:sdtPr>
+    <w:sdtEndPr/>
     <w:sdtContent>
       <w:sdt>
         <w:sdtPr>
@@ -7105,6 +8412,7 @@
             <w:docPartUnique/>
           </w:docPartObj>
         </w:sdtPr>
+        <w:sdtEndPr/>
         <w:sdtContent>
           <w:p>
             <w:pPr>
@@ -7163,7 +8471,7 @@
                 <w:sz w:val="22"/>
                 <w:szCs w:val="22"/>
               </w:rPr>
-              <w:t>16</w:t>
+              <w:t>19</w:t>
             </w:r>
             <w:r>
               <w:rPr>
@@ -7941,500 +9249,6 @@
 </w:styles>
 </file>
 
-<file path=word/glossary/document.xml><?xml version="1.0" encoding="utf-8"?>
-<w:glossaryDocument xmlns:wpc="http://schemas.microsoft.com/office/word/2010/wordprocessingCanvas" xmlns:mc="http://schemas.openxmlformats.org/markup-compatibility/2006" xmlns:o="urn:schemas-microsoft-com:office:office" xmlns:r="http://schemas.openxmlformats.org/officeDocument/2006/relationships" xmlns:m="http://schemas.openxmlformats.org/officeDocument/2006/math" xmlns:v="urn:schemas-microsoft-com:vml" xmlns:wp14="http://schemas.microsoft.com/office/word/2010/wordprocessingDrawing" xmlns:wp="http://schemas.openxmlformats.org/drawingml/2006/wordprocessingDrawing" xmlns:w10="urn:schemas-microsoft-com:office:word" xmlns:w="http://schemas.openxmlformats.org/wordprocessingml/2006/main" xmlns:w14="http://schemas.microsoft.com/office/word/2010/wordml" xmlns:wpg="http://schemas.microsoft.com/office/word/2010/wordprocessingGroup" xmlns:wpi="http://schemas.microsoft.com/office/word/2010/wordprocessingInk" xmlns:wne="http://schemas.microsoft.com/office/word/2006/wordml" xmlns:wps="http://schemas.microsoft.com/office/word/2010/wordprocessingShape" mc:Ignorable="w14 wp14"/>
-</file>
-
-<file path=word/glossary/fontTable.xml><?xml version="1.0" encoding="utf-8"?>
-<w:fonts xmlns:mc="http://schemas.openxmlformats.org/markup-compatibility/2006" xmlns:r="http://schemas.openxmlformats.org/officeDocument/2006/relationships" xmlns:w="http://schemas.openxmlformats.org/wordprocessingml/2006/main" xmlns:w14="http://schemas.microsoft.com/office/word/2010/wordml" mc:Ignorable="w14">
-  <w:font w:name="Calibri">
-    <w:panose1 w:val="020F0502020204030204"/>
-    <w:charset w:val="00"/>
-    <w:family w:val="swiss"/>
-    <w:pitch w:val="variable"/>
-    <w:sig w:usb0="E00002FF" w:usb1="4000ACFF" w:usb2="00000001" w:usb3="00000000" w:csb0="0000019F" w:csb1="00000000"/>
-  </w:font>
-  <w:font w:name="Times New Roman">
-    <w:panose1 w:val="02020603050405020304"/>
-    <w:charset w:val="00"/>
-    <w:family w:val="roman"/>
-    <w:pitch w:val="variable"/>
-    <w:sig w:usb0="E0002EFF" w:usb1="C0007843" w:usb2="00000009" w:usb3="00000000" w:csb0="000001FF" w:csb1="00000000"/>
-  </w:font>
-  <w:font w:name="Tahoma">
-    <w:panose1 w:val="020B0604030504040204"/>
-    <w:charset w:val="00"/>
-    <w:family w:val="swiss"/>
-    <w:pitch w:val="variable"/>
-    <w:sig w:usb0="E1002EFF" w:usb1="C000605B" w:usb2="00000029" w:usb3="00000000" w:csb0="000101FF" w:csb1="00000000"/>
-  </w:font>
-  <w:font w:name="Cambria Math">
-    <w:panose1 w:val="02040503050406030204"/>
-    <w:charset w:val="00"/>
-    <w:family w:val="roman"/>
-    <w:pitch w:val="variable"/>
-    <w:sig w:usb0="E00002FF" w:usb1="420024FF" w:usb2="00000000" w:usb3="00000000" w:csb0="0000019F" w:csb1="00000000"/>
-  </w:font>
-  <w:font w:name="Calibri Light">
-    <w:panose1 w:val="020F0302020204030204"/>
-    <w:charset w:val="00"/>
-    <w:family w:val="swiss"/>
-    <w:pitch w:val="variable"/>
-    <w:sig w:usb0="A00002EF" w:usb1="4000207B" w:usb2="00000000" w:usb3="00000000" w:csb0="0000019F" w:csb1="00000000"/>
-  </w:font>
-  <w:font w:name="Cambria">
-    <w:panose1 w:val="02040503050406030204"/>
-    <w:charset w:val="00"/>
-    <w:family w:val="roman"/>
-    <w:pitch w:val="variable"/>
-    <w:sig w:usb0="E00002FF" w:usb1="400004FF" w:usb2="00000000" w:usb3="00000000" w:csb0="0000019F" w:csb1="00000000"/>
-  </w:font>
-</w:fonts>
-</file>
-
-<file path=word/glossary/settings.xml><?xml version="1.0" encoding="utf-8"?>
-<w:settings xmlns:mc="http://schemas.openxmlformats.org/markup-compatibility/2006" xmlns:o="urn:schemas-microsoft-com:office:office" xmlns:r="http://schemas.openxmlformats.org/officeDocument/2006/relationships" xmlns:m="http://schemas.openxmlformats.org/officeDocument/2006/math" xmlns:v="urn:schemas-microsoft-com:vml" xmlns:w10="urn:schemas-microsoft-com:office:word" xmlns:w="http://schemas.openxmlformats.org/wordprocessingml/2006/main" xmlns:w14="http://schemas.microsoft.com/office/word/2010/wordml" xmlns:sl="http://schemas.openxmlformats.org/schemaLibrary/2006/main" mc:Ignorable="w14">
-  <w:view w:val="normal"/>
-  <w:defaultTabStop w:val="720"/>
-  <w:characterSpacingControl w:val="doNotCompress"/>
-  <w:compat>
-    <w:useFELayout/>
-    <w:compatSetting w:name="compatibilityMode" w:uri="http://schemas.microsoft.com/office/word" w:val="14"/>
-    <w:compatSetting w:name="overrideTableStyleFontSizeAndJustification" w:uri="http://schemas.microsoft.com/office/word" w:val="1"/>
-    <w:compatSetting w:name="enableOpenTypeFeatures" w:uri="http://schemas.microsoft.com/office/word" w:val="1"/>
-    <w:compatSetting w:name="doNotFlipMirrorIndents" w:uri="http://schemas.microsoft.com/office/word" w:val="1"/>
-  </w:compat>
-  <w:rsids>
-    <w:rsidRoot w:val="00245B65"/>
-    <w:rsid w:val="00245B65"/>
-  </w:rsids>
-  <m:mathPr>
-    <m:mathFont m:val="Cambria Math"/>
-    <m:brkBin m:val="before"/>
-    <m:brkBinSub m:val="--"/>
-    <m:smallFrac m:val="0"/>
-    <m:dispDef/>
-    <m:lMargin m:val="0"/>
-    <m:rMargin m:val="0"/>
-    <m:defJc m:val="centerGroup"/>
-    <m:wrapIndent m:val="1440"/>
-    <m:intLim m:val="subSup"/>
-    <m:naryLim m:val="undOvr"/>
-  </m:mathPr>
-  <w:themeFontLang w:val="en-US"/>
-  <w:clrSchemeMapping w:bg1="light1" w:t1="dark1" w:bg2="light2" w:t2="dark2" w:accent1="accent1" w:accent2="accent2" w:accent3="accent3" w:accent4="accent4" w:accent5="accent5" w:accent6="accent6" w:hyperlink="hyperlink" w:followedHyperlink="followedHyperlink"/>
-  <w:decimalSymbol w:val="."/>
-  <w:listSeparator w:val=","/>
-</w:settings>
-</file>
-
-<file path=word/glossary/styles.xml><?xml version="1.0" encoding="utf-8"?>
-<w:styles xmlns:mc="http://schemas.openxmlformats.org/markup-compatibility/2006" xmlns:r="http://schemas.openxmlformats.org/officeDocument/2006/relationships" xmlns:w="http://schemas.openxmlformats.org/wordprocessingml/2006/main" xmlns:w14="http://schemas.microsoft.com/office/word/2010/wordml" mc:Ignorable="w14">
-  <w:docDefaults>
-    <w:rPrDefault>
-      <w:rPr>
-        <w:rFonts w:asciiTheme="minorHAnsi" w:eastAsiaTheme="minorEastAsia" w:hAnsiTheme="minorHAnsi" w:cstheme="minorBidi"/>
-        <w:sz w:val="22"/>
-        <w:szCs w:val="22"/>
-        <w:lang w:val="en-US" w:eastAsia="en-US" w:bidi="ar-SA"/>
-      </w:rPr>
-    </w:rPrDefault>
-    <w:pPrDefault>
-      <w:pPr>
-        <w:spacing w:after="200" w:line="276" w:lineRule="auto"/>
-      </w:pPr>
-    </w:pPrDefault>
-  </w:docDefaults>
-  <w:latentStyles w:defLockedState="0" w:defUIPriority="99" w:defSemiHidden="1" w:defUnhideWhenUsed="1" w:defQFormat="0" w:count="267">
-    <w:lsdException w:name="Normal" w:semiHidden="0" w:uiPriority="0" w:unhideWhenUsed="0" w:qFormat="1"/>
-    <w:lsdException w:name="heading 1" w:semiHidden="0" w:uiPriority="9" w:unhideWhenUsed="0" w:qFormat="1"/>
-    <w:lsdException w:name="heading 2" w:uiPriority="9" w:qFormat="1"/>
-    <w:lsdException w:name="heading 3" w:uiPriority="9" w:qFormat="1"/>
-    <w:lsdException w:name="heading 4" w:uiPriority="9" w:qFormat="1"/>
-    <w:lsdException w:name="heading 5" w:uiPriority="9" w:qFormat="1"/>
-    <w:lsdException w:name="heading 6" w:uiPriority="9" w:qFormat="1"/>
-    <w:lsdException w:name="heading 7" w:uiPriority="9" w:qFormat="1"/>
-    <w:lsdException w:name="heading 8" w:uiPriority="9" w:qFormat="1"/>
-    <w:lsdException w:name="heading 9" w:uiPriority="9" w:qFormat="1"/>
-    <w:lsdException w:name="toc 1" w:uiPriority="39"/>
-    <w:lsdException w:name="toc 2" w:uiPriority="39"/>
-    <w:lsdException w:name="toc 3" w:uiPriority="39"/>
-    <w:lsdException w:name="toc 4" w:uiPriority="39"/>
-    <w:lsdException w:name="toc 5" w:uiPriority="39"/>
-    <w:lsdException w:name="toc 6" w:uiPriority="39"/>
-    <w:lsdException w:name="toc 7" w:uiPriority="39"/>
-    <w:lsdException w:name="toc 8" w:uiPriority="39"/>
-    <w:lsdException w:name="toc 9" w:uiPriority="39"/>
-    <w:lsdException w:name="caption" w:uiPriority="35" w:qFormat="1"/>
-    <w:lsdException w:name="Title" w:semiHidden="0" w:uiPriority="10" w:unhideWhenUsed="0" w:qFormat="1"/>
-    <w:lsdException w:name="Default Paragraph Font" w:uiPriority="1"/>
-    <w:lsdException w:name="Subtitle" w:semiHidden="0" w:uiPriority="11" w:unhideWhenUsed="0" w:qFormat="1"/>
-    <w:lsdException w:name="Strong" w:semiHidden="0" w:uiPriority="22" w:unhideWhenUsed="0" w:qFormat="1"/>
-    <w:lsdException w:name="Emphasis" w:semiHidden="0" w:uiPriority="20" w:unhideWhenUsed="0" w:qFormat="1"/>
-    <w:lsdException w:name="Table Grid" w:semiHidden="0" w:uiPriority="59" w:unhideWhenUsed="0"/>
-    <w:lsdException w:name="Placeholder Text" w:unhideWhenUsed="0"/>
-    <w:lsdException w:name="No Spacing" w:semiHidden="0" w:uiPriority="1" w:unhideWhenUsed="0" w:qFormat="1"/>
-    <w:lsdException w:name="Light Shading" w:semiHidden="0" w:uiPriority="60" w:unhideWhenUsed="0"/>
-    <w:lsdException w:name="Light List" w:semiHidden="0" w:uiPriority="61" w:unhideWhenUsed="0"/>
-    <w:lsdException w:name="Light Grid" w:semiHidden="0" w:uiPriority="62" w:unhideWhenUsed="0"/>
-    <w:lsdException w:name="Medium Shading 1" w:semiHidden="0" w:uiPriority="63" w:unhideWhenUsed="0"/>
-    <w:lsdException w:name="Medium Shading 2" w:semiHidden="0" w:uiPriority="64" w:unhideWhenUsed="0"/>
-    <w:lsdException w:name="Medium List 1" w:semiHidden="0" w:uiPriority="65" w:unhideWhenUsed="0"/>
-    <w:lsdException w:name="Medium List 2" w:semiHidden="0" w:uiPriority="66" w:unhideWhenUsed="0"/>
-    <w:lsdException w:name="Medium Grid 1" w:semiHidden="0" w:uiPriority="67" w:unhideWhenUsed="0"/>
-    <w:lsdException w:name="Medium Grid 2" w:semiHidden="0" w:uiPriority="68" w:unhideWhenUsed="0"/>
-    <w:lsdException w:name="Medium Grid 3" w:semiHidden="0" w:uiPriority="69" w:unhideWhenUsed="0"/>
-    <w:lsdException w:name="Dark List" w:semiHidden="0" w:uiPriority="70" w:unhideWhenUsed="0"/>
-    <w:lsdException w:name="Colorful Shading" w:semiHidden="0" w:uiPriority="71" w:unhideWhenUsed="0"/>
-    <w:lsdException w:name="Colorful List" w:semiHidden="0" w:uiPriority="72" w:unhideWhenUsed="0"/>
-    <w:lsdException w:name="Colorful Grid" w:semiHidden="0" w:uiPriority="73" w:unhideWhenUsed="0"/>
-    <w:lsdException w:name="Light Shading Accent 1" w:semiHidden="0" w:uiPriority="60" w:unhideWhenUsed="0"/>
-    <w:lsdException w:name="Light List Accent 1" w:semiHidden="0" w:uiPriority="61" w:unhideWhenUsed="0"/>
-    <w:lsdException w:name="Light Grid Accent 1" w:semiHidden="0" w:uiPriority="62" w:unhideWhenUsed="0"/>
-    <w:lsdException w:name="Medium Shading 1 Accent 1" w:semiHidden="0" w:uiPriority="63" w:unhideWhenUsed="0"/>
-    <w:lsdException w:name="Medium Shading 2 Accent 1" w:semiHidden="0" w:uiPriority="64" w:unhideWhenUsed="0"/>
-    <w:lsdException w:name="Medium List 1 Accent 1" w:semiHidden="0" w:uiPriority="65" w:unhideWhenUsed="0"/>
-    <w:lsdException w:name="Revision" w:unhideWhenUsed="0"/>
-    <w:lsdException w:name="List Paragraph" w:semiHidden="0" w:uiPriority="34" w:unhideWhenUsed="0" w:qFormat="1"/>
-    <w:lsdException w:name="Quote" w:semiHidden="0" w:uiPriority="29" w:unhideWhenUsed="0" w:qFormat="1"/>
-    <w:lsdException w:name="Intense Quote" w:semiHidden="0" w:uiPriority="30" w:unhideWhenUsed="0" w:qFormat="1"/>
-    <w:lsdException w:name="Medium List 2 Accent 1" w:semiHidden="0" w:uiPriority="66" w:unhideWhenUsed="0"/>
-    <w:lsdException w:name="Medium Grid 1 Accent 1" w:semiHidden="0" w:uiPriority="67" w:unhideWhenUsed="0"/>
-    <w:lsdException w:name="Medium Grid 2 Accent 1" w:semiHidden="0" w:uiPriority="68" w:unhideWhenUsed="0"/>
-    <w:lsdException w:name="Medium Grid 3 Accent 1" w:semiHidden="0" w:uiPriority="69" w:unhideWhenUsed="0"/>
-    <w:lsdException w:name="Dark List Accent 1" w:semiHidden="0" w:uiPriority="70" w:unhideWhenUsed="0"/>
-    <w:lsdException w:name="Colorful Shading Accent 1" w:semiHidden="0" w:uiPriority="71" w:unhideWhenUsed="0"/>
-    <w:lsdException w:name="Colorful List Accent 1" w:semiHidden="0" w:uiPriority="72" w:unhideWhenUsed="0"/>
-    <w:lsdException w:name="Colorful Grid Accent 1" w:semiHidden="0" w:uiPriority="73" w:unhideWhenUsed="0"/>
-    <w:lsdException w:name="Light Shading Accent 2" w:semiHidden="0" w:uiPriority="60" w:unhideWhenUsed="0"/>
-    <w:lsdException w:name="Light List Accent 2" w:semiHidden="0" w:uiPriority="61" w:unhideWhenUsed="0"/>
-    <w:lsdException w:name="Light Grid Accent 2" w:semiHidden="0" w:uiPriority="62" w:unhideWhenUsed="0"/>
-    <w:lsdException w:name="Medium Shading 1 Accent 2" w:semiHidden="0" w:uiPriority="63" w:unhideWhenUsed="0"/>
-    <w:lsdException w:name="Medium Shading 2 Accent 2" w:semiHidden="0" w:uiPriority="64" w:unhideWhenUsed="0"/>
-    <w:lsdException w:name="Medium List 1 Accent 2" w:semiHidden="0" w:uiPriority="65" w:unhideWhenUsed="0"/>
-    <w:lsdException w:name="Medium List 2 Accent 2" w:semiHidden="0" w:uiPriority="66" w:unhideWhenUsed="0"/>
-    <w:lsdException w:name="Medium Grid 1 Accent 2" w:semiHidden="0" w:uiPriority="67" w:unhideWhenUsed="0"/>
-    <w:lsdException w:name="Medium Grid 2 Accent 2" w:semiHidden="0" w:uiPriority="68" w:unhideWhenUsed="0"/>
-    <w:lsdException w:name="Medium Grid 3 Accent 2" w:semiHidden="0" w:uiPriority="69" w:unhideWhenUsed="0"/>
-    <w:lsdException w:name="Dark List Accent 2" w:semiHidden="0" w:uiPriority="70" w:unhideWhenUsed="0"/>
-    <w:lsdException w:name="Colorful Shading Accent 2" w:semiHidden="0" w:uiPriority="71" w:unhideWhenUsed="0"/>
-    <w:lsdException w:name="Colorful List Accent 2" w:semiHidden="0" w:uiPriority="72" w:unhideWhenUsed="0"/>
-    <w:lsdException w:name="Colorful Grid Accent 2" w:semiHidden="0" w:uiPriority="73" w:unhideWhenUsed="0"/>
-    <w:lsdException w:name="Light Shading Accent 3" w:semiHidden="0" w:uiPriority="60" w:unhideWhenUsed="0"/>
-    <w:lsdException w:name="Light List Accent 3" w:semiHidden="0" w:uiPriority="61" w:unhideWhenUsed="0"/>
-    <w:lsdException w:name="Light Grid Accent 3" w:semiHidden="0" w:uiPriority="62" w:unhideWhenUsed="0"/>
-    <w:lsdException w:name="Medium Shading 1 Accent 3" w:semiHidden="0" w:uiPriority="63" w:unhideWhenUsed="0"/>
-    <w:lsdException w:name="Medium Shading 2 Accent 3" w:semiHidden="0" w:uiPriority="64" w:unhideWhenUsed="0"/>
-    <w:lsdException w:name="Medium List 1 Accent 3" w:semiHidden="0" w:uiPriority="65" w:unhideWhenUsed="0"/>
-    <w:lsdException w:name="Medium List 2 Accent 3" w:semiHidden="0" w:uiPriority="66" w:unhideWhenUsed="0"/>
-    <w:lsdException w:name="Medium Grid 1 Accent 3" w:semiHidden="0" w:uiPriority="67" w:unhideWhenUsed="0"/>
-    <w:lsdException w:name="Medium Grid 2 Accent 3" w:semiHidden="0" w:uiPriority="68" w:unhideWhenUsed="0"/>
-    <w:lsdException w:name="Medium Grid 3 Accent 3" w:semiHidden="0" w:uiPriority="69" w:unhideWhenUsed="0"/>
-    <w:lsdException w:name="Dark List Accent 3" w:semiHidden="0" w:uiPriority="70" w:unhideWhenUsed="0"/>
-    <w:lsdException w:name="Colorful Shading Accent 3" w:semiHidden="0" w:uiPriority="71" w:unhideWhenUsed="0"/>
-    <w:lsdException w:name="Colorful List Accent 3" w:semiHidden="0" w:uiPriority="72" w:unhideWhenUsed="0"/>
-    <w:lsdException w:name="Colorful Grid Accent 3" w:semiHidden="0" w:uiPriority="73" w:unhideWhenUsed="0"/>
-    <w:lsdException w:name="Light Shading Accent 4" w:semiHidden="0" w:uiPriority="60" w:unhideWhenUsed="0"/>
-    <w:lsdException w:name="Light List Accent 4" w:semiHidden="0" w:uiPriority="61" w:unhideWhenUsed="0"/>
-    <w:lsdException w:name="Light Grid Accent 4" w:semiHidden="0" w:uiPriority="62" w:unhideWhenUsed="0"/>
-    <w:lsdException w:name="Medium Shading 1 Accent 4" w:semiHidden="0" w:uiPriority="63" w:unhideWhenUsed="0"/>
-    <w:lsdException w:name="Medium Shading 2 Accent 4" w:semiHidden="0" w:uiPriority="64" w:unhideWhenUsed="0"/>
-    <w:lsdException w:name="Medium List 1 Accent 4" w:semiHidden="0" w:uiPriority="65" w:unhideWhenUsed="0"/>
-    <w:lsdException w:name="Medium List 2 Accent 4" w:semiHidden="0" w:uiPriority="66" w:unhideWhenUsed="0"/>
-    <w:lsdException w:name="Medium Grid 1 Accent 4" w:semiHidden="0" w:uiPriority="67" w:unhideWhenUsed="0"/>
-    <w:lsdException w:name="Medium Grid 2 Accent 4" w:semiHidden="0" w:uiPriority="68" w:unhideWhenUsed="0"/>
-    <w:lsdException w:name="Medium Grid 3 Accent 4" w:semiHidden="0" w:uiPriority="69" w:unhideWhenUsed="0"/>
-    <w:lsdException w:name="Dark List Accent 4" w:semiHidden="0" w:uiPriority="70" w:unhideWhenUsed="0"/>
-    <w:lsdException w:name="Colorful Shading Accent 4" w:semiHidden="0" w:uiPriority="71" w:unhideWhenUsed="0"/>
-    <w:lsdException w:name="Colorful List Accent 4" w:semiHidden="0" w:uiPriority="72" w:unhideWhenUsed="0"/>
-    <w:lsdException w:name="Colorful Grid Accent 4" w:semiHidden="0" w:uiPriority="73" w:unhideWhenUsed="0"/>
-    <w:lsdException w:name="Light Shading Accent 5" w:semiHidden="0" w:uiPriority="60" w:unhideWhenUsed="0"/>
-    <w:lsdException w:name="Light List Accent 5" w:semiHidden="0" w:uiPriority="61" w:unhideWhenUsed="0"/>
-    <w:lsdException w:name="Light Grid Accent 5" w:semiHidden="0" w:uiPriority="62" w:unhideWhenUsed="0"/>
-    <w:lsdException w:name="Medium Shading 1 Accent 5" w:semiHidden="0" w:uiPriority="63" w:unhideWhenUsed="0"/>
-    <w:lsdException w:name="Medium Shading 2 Accent 5" w:semiHidden="0" w:uiPriority="64" w:unhideWhenUsed="0"/>
-    <w:lsdException w:name="Medium List 1 Accent 5" w:semiHidden="0" w:uiPriority="65" w:unhideWhenUsed="0"/>
-    <w:lsdException w:name="Medium List 2 Accent 5" w:semiHidden="0" w:uiPriority="66" w:unhideWhenUsed="0"/>
-    <w:lsdException w:name="Medium Grid 1 Accent 5" w:semiHidden="0" w:uiPriority="67" w:unhideWhenUsed="0"/>
-    <w:lsdException w:name="Medium Grid 2 Accent 5" w:semiHidden="0" w:uiPriority="68" w:unhideWhenUsed="0"/>
-    <w:lsdException w:name="Medium Grid 3 Accent 5" w:semiHidden="0" w:uiPriority="69" w:unhideWhenUsed="0"/>
-    <w:lsdException w:name="Dark List Accent 5" w:semiHidden="0" w:uiPriority="70" w:unhideWhenUsed="0"/>
-    <w:lsdException w:name="Colorful Shading Accent 5" w:semiHidden="0" w:uiPriority="71" w:unhideWhenUsed="0"/>
-    <w:lsdException w:name="Colorful List Accent 5" w:semiHidden="0" w:uiPriority="72" w:unhideWhenUsed="0"/>
-    <w:lsdException w:name="Colorful Grid Accent 5" w:semiHidden="0" w:uiPriority="73" w:unhideWhenUsed="0"/>
-    <w:lsdException w:name="Light Shading Accent 6" w:semiHidden="0" w:uiPriority="60" w:unhideWhenUsed="0"/>
-    <w:lsdException w:name="Light List Accent 6" w:semiHidden="0" w:uiPriority="61" w:unhideWhenUsed="0"/>
-    <w:lsdException w:name="Light Grid Accent 6" w:semiHidden="0" w:uiPriority="62" w:unhideWhenUsed="0"/>
-    <w:lsdException w:name="Medium Shading 1 Accent 6" w:semiHidden="0" w:uiPriority="63" w:unhideWhenUsed="0"/>
-    <w:lsdException w:name="Medium Shading 2 Accent 6" w:semiHidden="0" w:uiPriority="64" w:unhideWhenUsed="0"/>
-    <w:lsdException w:name="Medium List 1 Accent 6" w:semiHidden="0" w:uiPriority="65" w:unhideWhenUsed="0"/>
-    <w:lsdException w:name="Medium List 2 Accent 6" w:semiHidden="0" w:uiPriority="66" w:unhideWhenUsed="0"/>
-    <w:lsdException w:name="Medium Grid 1 Accent 6" w:semiHidden="0" w:uiPriority="67" w:unhideWhenUsed="0"/>
-    <w:lsdException w:name="Medium Grid 2 Accent 6" w:semiHidden="0" w:uiPriority="68" w:unhideWhenUsed="0"/>
-    <w:lsdException w:name="Medium Grid 3 Accent 6" w:semiHidden="0" w:uiPriority="69" w:unhideWhenUsed="0"/>
-    <w:lsdException w:name="Dark List Accent 6" w:semiHidden="0" w:uiPriority="70" w:unhideWhenUsed="0"/>
-    <w:lsdException w:name="Colorful Shading Accent 6" w:semiHidden="0" w:uiPriority="71" w:unhideWhenUsed="0"/>
-    <w:lsdException w:name="Colorful List Accent 6" w:semiHidden="0" w:uiPriority="72" w:unhideWhenUsed="0"/>
-    <w:lsdException w:name="Colorful Grid Accent 6" w:semiHidden="0" w:uiPriority="73" w:unhideWhenUsed="0"/>
-    <w:lsdException w:name="Subtle Emphasis" w:semiHidden="0" w:uiPriority="19" w:unhideWhenUsed="0" w:qFormat="1"/>
-    <w:lsdException w:name="Intense Emphasis" w:semiHidden="0" w:uiPriority="21" w:unhideWhenUsed="0" w:qFormat="1"/>
-    <w:lsdException w:name="Subtle Reference" w:semiHidden="0" w:uiPriority="31" w:unhideWhenUsed="0" w:qFormat="1"/>
-    <w:lsdException w:name="Intense Reference" w:semiHidden="0" w:uiPriority="32" w:unhideWhenUsed="0" w:qFormat="1"/>
-    <w:lsdException w:name="Book Title" w:semiHidden="0" w:uiPriority="33" w:unhideWhenUsed="0" w:qFormat="1"/>
-    <w:lsdException w:name="Bibliography" w:uiPriority="37"/>
-    <w:lsdException w:name="TOC Heading" w:uiPriority="39" w:qFormat="1"/>
-  </w:latentStyles>
-  <w:style w:type="paragraph" w:default="1" w:styleId="Normal">
-    <w:name w:val="Normal"/>
-    <w:qFormat/>
-  </w:style>
-  <w:style w:type="character" w:default="1" w:styleId="DefaultParagraphFont">
-    <w:name w:val="Default Paragraph Font"/>
-    <w:uiPriority w:val="1"/>
-    <w:semiHidden/>
-    <w:unhideWhenUsed/>
-  </w:style>
-  <w:style w:type="table" w:default="1" w:styleId="TableNormal">
-    <w:name w:val="Normal Table"/>
-    <w:uiPriority w:val="99"/>
-    <w:semiHidden/>
-    <w:unhideWhenUsed/>
-    <w:tblPr>
-      <w:tblInd w:w="0" w:type="dxa"/>
-      <w:tblCellMar>
-        <w:top w:w="0" w:type="dxa"/>
-        <w:left w:w="108" w:type="dxa"/>
-        <w:bottom w:w="0" w:type="dxa"/>
-        <w:right w:w="108" w:type="dxa"/>
-      </w:tblCellMar>
-    </w:tblPr>
-  </w:style>
-  <w:style w:type="numbering" w:default="1" w:styleId="NoList">
-    <w:name w:val="No List"/>
-    <w:uiPriority w:val="99"/>
-    <w:semiHidden/>
-    <w:unhideWhenUsed/>
-  </w:style>
-  <w:style w:type="character" w:styleId="PlaceholderText">
-    <w:name w:val="Placeholder Text"/>
-    <w:basedOn w:val="DefaultParagraphFont"/>
-    <w:uiPriority w:val="99"/>
-    <w:semiHidden/>
-    <w:rsid w:val="00245B65"/>
-    <w:rPr>
-      <w:color w:val="808080"/>
-    </w:rPr>
-  </w:style>
-</w:styles>
-</file>
-
-<file path=word/glossary/stylesWithEffects.xml><?xml version="1.0" encoding="utf-8"?>
-<w:styles xmlns:wpc="http://schemas.microsoft.com/office/word/2010/wordprocessingCanvas" xmlns:mc="http://schemas.openxmlformats.org/markup-compatibility/2006" xmlns:o="urn:schemas-microsoft-com:office:office" xmlns:r="http://schemas.openxmlformats.org/officeDocument/2006/relationships" xmlns:m="http://schemas.openxmlformats.org/officeDocument/2006/math" xmlns:v="urn:schemas-microsoft-com:vml" xmlns:wp14="http://schemas.microsoft.com/office/word/2010/wordprocessingDrawing" xmlns:wp="http://schemas.openxmlformats.org/drawingml/2006/wordprocessingDrawing" xmlns:w10="urn:schemas-microsoft-com:office:word" xmlns:w="http://schemas.openxmlformats.org/wordprocessingml/2006/main" xmlns:w14="http://schemas.microsoft.com/office/word/2010/wordml" xmlns:wpg="http://schemas.microsoft.com/office/word/2010/wordprocessingGroup" xmlns:wpi="http://schemas.microsoft.com/office/word/2010/wordprocessingInk" xmlns:wne="http://schemas.microsoft.com/office/word/2006/wordml" xmlns:wps="http://schemas.microsoft.com/office/word/2010/wordprocessingShape" mc:Ignorable="w14 wp14">
-  <w:docDefaults>
-    <w:rPrDefault>
-      <w:rPr>
-        <w:rFonts w:asciiTheme="minorHAnsi" w:eastAsiaTheme="minorEastAsia" w:hAnsiTheme="minorHAnsi" w:cstheme="minorBidi"/>
-        <w:sz w:val="22"/>
-        <w:szCs w:val="22"/>
-        <w:lang w:val="en-US" w:eastAsia="en-US" w:bidi="ar-SA"/>
-      </w:rPr>
-    </w:rPrDefault>
-    <w:pPrDefault>
-      <w:pPr>
-        <w:spacing w:after="200" w:line="276" w:lineRule="auto"/>
-      </w:pPr>
-    </w:pPrDefault>
-  </w:docDefaults>
-  <w:latentStyles w:defLockedState="0" w:defUIPriority="99" w:defSemiHidden="1" w:defUnhideWhenUsed="1" w:defQFormat="0" w:count="267">
-    <w:lsdException w:name="Normal" w:semiHidden="0" w:uiPriority="0" w:unhideWhenUsed="0" w:qFormat="1"/>
-    <w:lsdException w:name="heading 1" w:semiHidden="0" w:uiPriority="9" w:unhideWhenUsed="0" w:qFormat="1"/>
-    <w:lsdException w:name="heading 2" w:uiPriority="9" w:qFormat="1"/>
-    <w:lsdException w:name="heading 3" w:uiPriority="9" w:qFormat="1"/>
-    <w:lsdException w:name="heading 4" w:uiPriority="9" w:qFormat="1"/>
-    <w:lsdException w:name="heading 5" w:uiPriority="9" w:qFormat="1"/>
-    <w:lsdException w:name="heading 6" w:uiPriority="9" w:qFormat="1"/>
-    <w:lsdException w:name="heading 7" w:uiPriority="9" w:qFormat="1"/>
-    <w:lsdException w:name="heading 8" w:uiPriority="9" w:qFormat="1"/>
-    <w:lsdException w:name="heading 9" w:uiPriority="9" w:qFormat="1"/>
-    <w:lsdException w:name="toc 1" w:uiPriority="39"/>
-    <w:lsdException w:name="toc 2" w:uiPriority="39"/>
-    <w:lsdException w:name="toc 3" w:uiPriority="39"/>
-    <w:lsdException w:name="toc 4" w:uiPriority="39"/>
-    <w:lsdException w:name="toc 5" w:uiPriority="39"/>
-    <w:lsdException w:name="toc 6" w:uiPriority="39"/>
-    <w:lsdException w:name="toc 7" w:uiPriority="39"/>
-    <w:lsdException w:name="toc 8" w:uiPriority="39"/>
-    <w:lsdException w:name="toc 9" w:uiPriority="39"/>
-    <w:lsdException w:name="caption" w:uiPriority="35" w:qFormat="1"/>
-    <w:lsdException w:name="Title" w:semiHidden="0" w:uiPriority="10" w:unhideWhenUsed="0" w:qFormat="1"/>
-    <w:lsdException w:name="Default Paragraph Font" w:uiPriority="1"/>
-    <w:lsdException w:name="Subtitle" w:semiHidden="0" w:uiPriority="11" w:unhideWhenUsed="0" w:qFormat="1"/>
-    <w:lsdException w:name="Strong" w:semiHidden="0" w:uiPriority="22" w:unhideWhenUsed="0" w:qFormat="1"/>
-    <w:lsdException w:name="Emphasis" w:semiHidden="0" w:uiPriority="20" w:unhideWhenUsed="0" w:qFormat="1"/>
-    <w:lsdException w:name="Table Grid" w:semiHidden="0" w:uiPriority="59" w:unhideWhenUsed="0"/>
-    <w:lsdException w:name="Placeholder Text" w:unhideWhenUsed="0"/>
-    <w:lsdException w:name="No Spacing" w:semiHidden="0" w:uiPriority="1" w:unhideWhenUsed="0" w:qFormat="1"/>
-    <w:lsdException w:name="Light Shading" w:semiHidden="0" w:uiPriority="60" w:unhideWhenUsed="0"/>
-    <w:lsdException w:name="Light List" w:semiHidden="0" w:uiPriority="61" w:unhideWhenUsed="0"/>
-    <w:lsdException w:name="Light Grid" w:semiHidden="0" w:uiPriority="62" w:unhideWhenUsed="0"/>
-    <w:lsdException w:name="Medium Shading 1" w:semiHidden="0" w:uiPriority="63" w:unhideWhenUsed="0"/>
-    <w:lsdException w:name="Medium Shading 2" w:semiHidden="0" w:uiPriority="64" w:unhideWhenUsed="0"/>
-    <w:lsdException w:name="Medium List 1" w:semiHidden="0" w:uiPriority="65" w:unhideWhenUsed="0"/>
-    <w:lsdException w:name="Medium List 2" w:semiHidden="0" w:uiPriority="66" w:unhideWhenUsed="0"/>
-    <w:lsdException w:name="Medium Grid 1" w:semiHidden="0" w:uiPriority="67" w:unhideWhenUsed="0"/>
-    <w:lsdException w:name="Medium Grid 2" w:semiHidden="0" w:uiPriority="68" w:unhideWhenUsed="0"/>
-    <w:lsdException w:name="Medium Grid 3" w:semiHidden="0" w:uiPriority="69" w:unhideWhenUsed="0"/>
-    <w:lsdException w:name="Dark List" w:semiHidden="0" w:uiPriority="70" w:unhideWhenUsed="0"/>
-    <w:lsdException w:name="Colorful Shading" w:semiHidden="0" w:uiPriority="71" w:unhideWhenUsed="0"/>
-    <w:lsdException w:name="Colorful List" w:semiHidden="0" w:uiPriority="72" w:unhideWhenUsed="0"/>
-    <w:lsdException w:name="Colorful Grid" w:semiHidden="0" w:uiPriority="73" w:unhideWhenUsed="0"/>
-    <w:lsdException w:name="Light Shading Accent 1" w:semiHidden="0" w:uiPriority="60" w:unhideWhenUsed="0"/>
-    <w:lsdException w:name="Light List Accent 1" w:semiHidden="0" w:uiPriority="61" w:unhideWhenUsed="0"/>
-    <w:lsdException w:name="Light Grid Accent 1" w:semiHidden="0" w:uiPriority="62" w:unhideWhenUsed="0"/>
-    <w:lsdException w:name="Medium Shading 1 Accent 1" w:semiHidden="0" w:uiPriority="63" w:unhideWhenUsed="0"/>
-    <w:lsdException w:name="Medium Shading 2 Accent 1" w:semiHidden="0" w:uiPriority="64" w:unhideWhenUsed="0"/>
-    <w:lsdException w:name="Medium List 1 Accent 1" w:semiHidden="0" w:uiPriority="65" w:unhideWhenUsed="0"/>
-    <w:lsdException w:name="Revision" w:unhideWhenUsed="0"/>
-    <w:lsdException w:name="List Paragraph" w:semiHidden="0" w:uiPriority="34" w:unhideWhenUsed="0" w:qFormat="1"/>
-    <w:lsdException w:name="Quote" w:semiHidden="0" w:uiPriority="29" w:unhideWhenUsed="0" w:qFormat="1"/>
-    <w:lsdException w:name="Intense Quote" w:semiHidden="0" w:uiPriority="30" w:unhideWhenUsed="0" w:qFormat="1"/>
-    <w:lsdException w:name="Medium List 2 Accent 1" w:semiHidden="0" w:uiPriority="66" w:unhideWhenUsed="0"/>
-    <w:lsdException w:name="Medium Grid 1 Accent 1" w:semiHidden="0" w:uiPriority="67" w:unhideWhenUsed="0"/>
-    <w:lsdException w:name="Medium Grid 2 Accent 1" w:semiHidden="0" w:uiPriority="68" w:unhideWhenUsed="0"/>
-    <w:lsdException w:name="Medium Grid 3 Accent 1" w:semiHidden="0" w:uiPriority="69" w:unhideWhenUsed="0"/>
-    <w:lsdException w:name="Dark List Accent 1" w:semiHidden="0" w:uiPriority="70" w:unhideWhenUsed="0"/>
-    <w:lsdException w:name="Colorful Shading Accent 1" w:semiHidden="0" w:uiPriority="71" w:unhideWhenUsed="0"/>
-    <w:lsdException w:name="Colorful List Accent 1" w:semiHidden="0" w:uiPriority="72" w:unhideWhenUsed="0"/>
-    <w:lsdException w:name="Colorful Grid Accent 1" w:semiHidden="0" w:uiPriority="73" w:unhideWhenUsed="0"/>
-    <w:lsdException w:name="Light Shading Accent 2" w:semiHidden="0" w:uiPriority="60" w:unhideWhenUsed="0"/>
-    <w:lsdException w:name="Light List Accent 2" w:semiHidden="0" w:uiPriority="61" w:unhideWhenUsed="0"/>
-    <w:lsdException w:name="Light Grid Accent 2" w:semiHidden="0" w:uiPriority="62" w:unhideWhenUsed="0"/>
-    <w:lsdException w:name="Medium Shading 1 Accent 2" w:semiHidden="0" w:uiPriority="63" w:unhideWhenUsed="0"/>
-    <w:lsdException w:name="Medium Shading 2 Accent 2" w:semiHidden="0" w:uiPriority="64" w:unhideWhenUsed="0"/>
-    <w:lsdException w:name="Medium List 1 Accent 2" w:semiHidden="0" w:uiPriority="65" w:unhideWhenUsed="0"/>
-    <w:lsdException w:name="Medium List 2 Accent 2" w:semiHidden="0" w:uiPriority="66" w:unhideWhenUsed="0"/>
-    <w:lsdException w:name="Medium Grid 1 Accent 2" w:semiHidden="0" w:uiPriority="67" w:unhideWhenUsed="0"/>
-    <w:lsdException w:name="Medium Grid 2 Accent 2" w:semiHidden="0" w:uiPriority="68" w:unhideWhenUsed="0"/>
-    <w:lsdException w:name="Medium Grid 3 Accent 2" w:semiHidden="0" w:uiPriority="69" w:unhideWhenUsed="0"/>
-    <w:lsdException w:name="Dark List Accent 2" w:semiHidden="0" w:uiPriority="70" w:unhideWhenUsed="0"/>
-    <w:lsdException w:name="Colorful Shading Accent 2" w:semiHidden="0" w:uiPriority="71" w:unhideWhenUsed="0"/>
-    <w:lsdException w:name="Colorful List Accent 2" w:semiHidden="0" w:uiPriority="72" w:unhideWhenUsed="0"/>
-    <w:lsdException w:name="Colorful Grid Accent 2" w:semiHidden="0" w:uiPriority="73" w:unhideWhenUsed="0"/>
-    <w:lsdException w:name="Light Shading Accent 3" w:semiHidden="0" w:uiPriority="60" w:unhideWhenUsed="0"/>
-    <w:lsdException w:name="Light List Accent 3" w:semiHidden="0" w:uiPriority="61" w:unhideWhenUsed="0"/>
-    <w:lsdException w:name="Light Grid Accent 3" w:semiHidden="0" w:uiPriority="62" w:unhideWhenUsed="0"/>
-    <w:lsdException w:name="Medium Shading 1 Accent 3" w:semiHidden="0" w:uiPriority="63" w:unhideWhenUsed="0"/>
-    <w:lsdException w:name="Medium Shading 2 Accent 3" w:semiHidden="0" w:uiPriority="64" w:unhideWhenUsed="0"/>
-    <w:lsdException w:name="Medium List 1 Accent 3" w:semiHidden="0" w:uiPriority="65" w:unhideWhenUsed="0"/>
-    <w:lsdException w:name="Medium List 2 Accent 3" w:semiHidden="0" w:uiPriority="66" w:unhideWhenUsed="0"/>
-    <w:lsdException w:name="Medium Grid 1 Accent 3" w:semiHidden="0" w:uiPriority="67" w:unhideWhenUsed="0"/>
-    <w:lsdException w:name="Medium Grid 2 Accent 3" w:semiHidden="0" w:uiPriority="68" w:unhideWhenUsed="0"/>
-    <w:lsdException w:name="Medium Grid 3 Accent 3" w:semiHidden="0" w:uiPriority="69" w:unhideWhenUsed="0"/>
-    <w:lsdException w:name="Dark List Accent 3" w:semiHidden="0" w:uiPriority="70" w:unhideWhenUsed="0"/>
-    <w:lsdException w:name="Colorful Shading Accent 3" w:semiHidden="0" w:uiPriority="71" w:unhideWhenUsed="0"/>
-    <w:lsdException w:name="Colorful List Accent 3" w:semiHidden="0" w:uiPriority="72" w:unhideWhenUsed="0"/>
-    <w:lsdException w:name="Colorful Grid Accent 3" w:semiHidden="0" w:uiPriority="73" w:unhideWhenUsed="0"/>
-    <w:lsdException w:name="Light Shading Accent 4" w:semiHidden="0" w:uiPriority="60" w:unhideWhenUsed="0"/>
-    <w:lsdException w:name="Light List Accent 4" w:semiHidden="0" w:uiPriority="61" w:unhideWhenUsed="0"/>
-    <w:lsdException w:name="Light Grid Accent 4" w:semiHidden="0" w:uiPriority="62" w:unhideWhenUsed="0"/>
-    <w:lsdException w:name="Medium Shading 1 Accent 4" w:semiHidden="0" w:uiPriority="63" w:unhideWhenUsed="0"/>
-    <w:lsdException w:name="Medium Shading 2 Accent 4" w:semiHidden="0" w:uiPriority="64" w:unhideWhenUsed="0"/>
-    <w:lsdException w:name="Medium List 1 Accent 4" w:semiHidden="0" w:uiPriority="65" w:unhideWhenUsed="0"/>
-    <w:lsdException w:name="Medium List 2 Accent 4" w:semiHidden="0" w:uiPriority="66" w:unhideWhenUsed="0"/>
-    <w:lsdException w:name="Medium Grid 1 Accent 4" w:semiHidden="0" w:uiPriority="67" w:unhideWhenUsed="0"/>
-    <w:lsdException w:name="Medium Grid 2 Accent 4" w:semiHidden="0" w:uiPriority="68" w:unhideWhenUsed="0"/>
-    <w:lsdException w:name="Medium Grid 3 Accent 4" w:semiHidden="0" w:uiPriority="69" w:unhideWhenUsed="0"/>
-    <w:lsdException w:name="Dark List Accent 4" w:semiHidden="0" w:uiPriority="70" w:unhideWhenUsed="0"/>
-    <w:lsdException w:name="Colorful Shading Accent 4" w:semiHidden="0" w:uiPriority="71" w:unhideWhenUsed="0"/>
-    <w:lsdException w:name="Colorful List Accent 4" w:semiHidden="0" w:uiPriority="72" w:unhideWhenUsed="0"/>
-    <w:lsdException w:name="Colorful Grid Accent 4" w:semiHidden="0" w:uiPriority="73" w:unhideWhenUsed="0"/>
-    <w:lsdException w:name="Light Shading Accent 5" w:semiHidden="0" w:uiPriority="60" w:unhideWhenUsed="0"/>
-    <w:lsdException w:name="Light List Accent 5" w:semiHidden="0" w:uiPriority="61" w:unhideWhenUsed="0"/>
-    <w:lsdException w:name="Light Grid Accent 5" w:semiHidden="0" w:uiPriority="62" w:unhideWhenUsed="0"/>
-    <w:lsdException w:name="Medium Shading 1 Accent 5" w:semiHidden="0" w:uiPriority="63" w:unhideWhenUsed="0"/>
-    <w:lsdException w:name="Medium Shading 2 Accent 5" w:semiHidden="0" w:uiPriority="64" w:unhideWhenUsed="0"/>
-    <w:lsdException w:name="Medium List 1 Accent 5" w:semiHidden="0" w:uiPriority="65" w:unhideWhenUsed="0"/>
-    <w:lsdException w:name="Medium List 2 Accent 5" w:semiHidden="0" w:uiPriority="66" w:unhideWhenUsed="0"/>
-    <w:lsdException w:name="Medium Grid 1 Accent 5" w:semiHidden="0" w:uiPriority="67" w:unhideWhenUsed="0"/>
-    <w:lsdException w:name="Medium Grid 2 Accent 5" w:semiHidden="0" w:uiPriority="68" w:unhideWhenUsed="0"/>
-    <w:lsdException w:name="Medium Grid 3 Accent 5" w:semiHidden="0" w:uiPriority="69" w:unhideWhenUsed="0"/>
-    <w:lsdException w:name="Dark List Accent 5" w:semiHidden="0" w:uiPriority="70" w:unhideWhenUsed="0"/>
-    <w:lsdException w:name="Colorful Shading Accent 5" w:semiHidden="0" w:uiPriority="71" w:unhideWhenUsed="0"/>
-    <w:lsdException w:name="Colorful List Accent 5" w:semiHidden="0" w:uiPriority="72" w:unhideWhenUsed="0"/>
-    <w:lsdException w:name="Colorful Grid Accent 5" w:semiHidden="0" w:uiPriority="73" w:unhideWhenUsed="0"/>
-    <w:lsdException w:name="Light Shading Accent 6" w:semiHidden="0" w:uiPriority="60" w:unhideWhenUsed="0"/>
-    <w:lsdException w:name="Light List Accent 6" w:semiHidden="0" w:uiPriority="61" w:unhideWhenUsed="0"/>
-    <w:lsdException w:name="Light Grid Accent 6" w:semiHidden="0" w:uiPriority="62" w:unhideWhenUsed="0"/>
-    <w:lsdException w:name="Medium Shading 1 Accent 6" w:semiHidden="0" w:uiPriority="63" w:unhideWhenUsed="0"/>
-    <w:lsdException w:name="Medium Shading 2 Accent 6" w:semiHidden="0" w:uiPriority="64" w:unhideWhenUsed="0"/>
-    <w:lsdException w:name="Medium List 1 Accent 6" w:semiHidden="0" w:uiPriority="65" w:unhideWhenUsed="0"/>
-    <w:lsdException w:name="Medium List 2 Accent 6" w:semiHidden="0" w:uiPriority="66" w:unhideWhenUsed="0"/>
-    <w:lsdException w:name="Medium Grid 1 Accent 6" w:semiHidden="0" w:uiPriority="67" w:unhideWhenUsed="0"/>
-    <w:lsdException w:name="Medium Grid 2 Accent 6" w:semiHidden="0" w:uiPriority="68" w:unhideWhenUsed="0"/>
-    <w:lsdException w:name="Medium Grid 3 Accent 6" w:semiHidden="0" w:uiPriority="69" w:unhideWhenUsed="0"/>
-    <w:lsdException w:name="Dark List Accent 6" w:semiHidden="0" w:uiPriority="70" w:unhideWhenUsed="0"/>
-    <w:lsdException w:name="Colorful Shading Accent 6" w:semiHidden="0" w:uiPriority="71" w:unhideWhenUsed="0"/>
-    <w:lsdException w:name="Colorful List Accent 6" w:semiHidden="0" w:uiPriority="72" w:unhideWhenUsed="0"/>
-    <w:lsdException w:name="Colorful Grid Accent 6" w:semiHidden="0" w:uiPriority="73" w:unhideWhenUsed="0"/>
-    <w:lsdException w:name="Subtle Emphasis" w:semiHidden="0" w:uiPriority="19" w:unhideWhenUsed="0" w:qFormat="1"/>
-    <w:lsdException w:name="Intense Emphasis" w:semiHidden="0" w:uiPriority="21" w:unhideWhenUsed="0" w:qFormat="1"/>
-    <w:lsdException w:name="Subtle Reference" w:semiHidden="0" w:uiPriority="31" w:unhideWhenUsed="0" w:qFormat="1"/>
-    <w:lsdException w:name="Intense Reference" w:semiHidden="0" w:uiPriority="32" w:unhideWhenUsed="0" w:qFormat="1"/>
-    <w:lsdException w:name="Book Title" w:semiHidden="0" w:uiPriority="33" w:unhideWhenUsed="0" w:qFormat="1"/>
-    <w:lsdException w:name="Bibliography" w:uiPriority="37"/>
-    <w:lsdException w:name="TOC Heading" w:uiPriority="39" w:qFormat="1"/>
-  </w:latentStyles>
-  <w:style w:type="paragraph" w:default="1" w:styleId="Normal">
-    <w:name w:val="Normal"/>
-    <w:qFormat/>
-  </w:style>
-  <w:style w:type="character" w:default="1" w:styleId="DefaultParagraphFont">
-    <w:name w:val="Default Paragraph Font"/>
-    <w:uiPriority w:val="1"/>
-    <w:semiHidden/>
-    <w:unhideWhenUsed/>
-  </w:style>
-  <w:style w:type="table" w:default="1" w:styleId="TableNormal">
-    <w:name w:val="Normal Table"/>
-    <w:uiPriority w:val="99"/>
-    <w:semiHidden/>
-    <w:unhideWhenUsed/>
-    <w:tblPr>
-      <w:tblInd w:w="0" w:type="dxa"/>
-      <w:tblCellMar>
-        <w:top w:w="0" w:type="dxa"/>
-        <w:left w:w="108" w:type="dxa"/>
-        <w:bottom w:w="0" w:type="dxa"/>
-        <w:right w:w="108" w:type="dxa"/>
-      </w:tblCellMar>
-    </w:tblPr>
-  </w:style>
-  <w:style w:type="numbering" w:default="1" w:styleId="NoList">
-    <w:name w:val="No List"/>
-    <w:uiPriority w:val="99"/>
-    <w:semiHidden/>
-    <w:unhideWhenUsed/>
-  </w:style>
-  <w:style w:type="character" w:styleId="PlaceholderText">
-    <w:name w:val="Placeholder Text"/>
-    <w:basedOn w:val="DefaultParagraphFont"/>
-    <w:uiPriority w:val="99"/>
-    <w:semiHidden/>
-    <w:rsid w:val="00245B65"/>
-    <w:rPr>
-      <w:color w:val="808080"/>
-    </w:rPr>
-  </w:style>
-</w:styles>
-</file>
-
-<file path=word/glossary/webSettings.xml><?xml version="1.0" encoding="utf-8"?>
-<w:webSettings xmlns:mc="http://schemas.openxmlformats.org/markup-compatibility/2006" xmlns:r="http://schemas.openxmlformats.org/officeDocument/2006/relationships" xmlns:w="http://schemas.openxmlformats.org/wordprocessingml/2006/main" xmlns:w14="http://schemas.microsoft.com/office/word/2010/wordml" mc:Ignorable="w14">
-  <w:optimizeForBrowser/>
-  <w:allowPNG/>
-</w:webSettings>
-</file>
-
 <file path=word/theme/theme1.xml><?xml version="1.0" encoding="utf-8"?>
 <a:theme xmlns:a="http://schemas.openxmlformats.org/drawingml/2006/main" name="Office Theme">
   <a:themeElements>
@@ -8690,7 +9504,7 @@
   <a:extraClrSchemeLst/>
   <a:extLst>
     <a:ext uri="{05A4C25C-085E-4340-85A3-A5531E510DB2}">
-      <thm15:themeFamily xmlns:thm15="http://schemas.microsoft.com/office/thememl/2012/main" xmlns="" name="Office Theme" id="{62F939B6-93AF-4DB8-9C6B-D6C7DFDC589F}" vid="{4A3C46E8-61CC-4603-A589-7422A47A8E4A}"/>
+      <thm15:themeFamily xmlns="" xmlns:thm15="http://schemas.microsoft.com/office/thememl/2012/main" name="Office Theme" id="{62F939B6-93AF-4DB8-9C6B-D6C7DFDC589F}" vid="{4A3C46E8-61CC-4603-A589-7422A47A8E4A}"/>
     </a:ext>
   </a:extLst>
 </a:theme>

</xml_diff>